<commit_message>
first pass revision of Burmester to Ps 5
</commit_message>
<xml_diff>
--- a/Psalter Source/burmester.docx
+++ b/Psalter Source/burmester.docx
@@ -1,6 +1,6 @@
 
 <file path=word/document.xml><?xml version="1.0" encoding="utf-8"?>
-<w:document xmlns:wpc="http://schemas.microsoft.com/office/word/2010/wordprocessingCanvas" xmlns:cx="http://schemas.microsoft.com/office/drawing/2014/chartex" xmlns:cx1="http://schemas.microsoft.com/office/drawing/2015/9/8/chartex" xmlns:mc="http://schemas.openxmlformats.org/markup-compatibility/2006" xmlns:o="urn:schemas-microsoft-com:office:office" xmlns:r="http://schemas.openxmlformats.org/officeDocument/2006/relationships" xmlns:m="http://schemas.openxmlformats.org/officeDocument/2006/math" xmlns:v="urn:schemas-microsoft-com:vml" xmlns:wp14="http://schemas.microsoft.com/office/word/2010/wordprocessingDrawing" xmlns:wp="http://schemas.openxmlformats.org/drawingml/2006/wordprocessingDrawing" xmlns:w10="urn:schemas-microsoft-com:office:word" xmlns:w="http://schemas.openxmlformats.org/wordprocessingml/2006/main" xmlns:w14="http://schemas.microsoft.com/office/word/2010/wordml" xmlns:w15="http://schemas.microsoft.com/office/word/2012/wordml" xmlns:w16se="http://schemas.microsoft.com/office/word/2015/wordml/symex" xmlns:wpg="http://schemas.microsoft.com/office/word/2010/wordprocessingGroup" xmlns:wpi="http://schemas.microsoft.com/office/word/2010/wordprocessingInk" xmlns:wne="http://schemas.microsoft.com/office/word/2006/wordml" xmlns:wps="http://schemas.microsoft.com/office/word/2010/wordprocessingShape" mc:Ignorable="w14 w15 w16se wp14">
+<w:document xmlns:wpc="http://schemas.microsoft.com/office/word/2010/wordprocessingCanvas" xmlns:cx="http://schemas.microsoft.com/office/drawing/2014/chartex" xmlns:cx1="http://schemas.microsoft.com/office/drawing/2015/9/8/chartex" xmlns:cx2="http://schemas.microsoft.com/office/drawing/2015/10/21/chartex" xmlns:cx3="http://schemas.microsoft.com/office/drawing/2016/5/9/chartex" xmlns:cx4="http://schemas.microsoft.com/office/drawing/2016/5/10/chartex" xmlns:cx5="http://schemas.microsoft.com/office/drawing/2016/5/11/chartex" xmlns:cx6="http://schemas.microsoft.com/office/drawing/2016/5/12/chartex" xmlns:cx7="http://schemas.microsoft.com/office/drawing/2016/5/13/chartex" xmlns:cx8="http://schemas.microsoft.com/office/drawing/2016/5/14/chartex" xmlns:mc="http://schemas.openxmlformats.org/markup-compatibility/2006" xmlns:aink="http://schemas.microsoft.com/office/drawing/2016/ink" xmlns:am3d="http://schemas.microsoft.com/office/drawing/2017/model3d" xmlns:o="urn:schemas-microsoft-com:office:office" xmlns:r="http://schemas.openxmlformats.org/officeDocument/2006/relationships" xmlns:m="http://schemas.openxmlformats.org/officeDocument/2006/math" xmlns:v="urn:schemas-microsoft-com:vml" xmlns:wp14="http://schemas.microsoft.com/office/word/2010/wordprocessingDrawing" xmlns:wp="http://schemas.openxmlformats.org/drawingml/2006/wordprocessingDrawing" xmlns:w10="urn:schemas-microsoft-com:office:word" xmlns:w="http://schemas.openxmlformats.org/wordprocessingml/2006/main" xmlns:w14="http://schemas.microsoft.com/office/word/2010/wordml" xmlns:w15="http://schemas.microsoft.com/office/word/2012/wordml" xmlns:w16cid="http://schemas.microsoft.com/office/word/2016/wordml/cid" xmlns:w16se="http://schemas.microsoft.com/office/word/2015/wordml/symex" xmlns:wpg="http://schemas.microsoft.com/office/word/2010/wordprocessingGroup" xmlns:wpi="http://schemas.microsoft.com/office/word/2010/wordprocessingInk" xmlns:wne="http://schemas.microsoft.com/office/word/2006/wordml" xmlns:wps="http://schemas.microsoft.com/office/word/2010/wordprocessingShape" mc:Ignorable="w14 w15 w16se w16cid wp14">
   <w:body>
     <w:p>
       <w:pPr>
@@ -193,13 +193,8 @@
       <w:r>
         <w:sym w:font="Wingdings" w:char="F0E0"/>
       </w:r>
-      <w:proofErr w:type="spellStart"/>
-      <w:r>
-        <w:t>behold</w:t>
-      </w:r>
-      <w:proofErr w:type="spellEnd"/>
-      <w:r>
-        <w:t>? Look/see?</w:t>
+      <w:r>
+        <w:t>behold? Look/see?</w:t>
       </w:r>
     </w:p>
     <w:p>
@@ -281,13 +276,8 @@
       <w:r>
         <w:sym w:font="Wingdings" w:char="F0E0"/>
       </w:r>
-      <w:proofErr w:type="gramStart"/>
-      <w:r>
-        <w:t>Forever</w:t>
-      </w:r>
-      <w:proofErr w:type="gramEnd"/>
-      <w:r>
-        <w:t>?</w:t>
+      <w:r>
+        <w:t>Forever?</w:t>
       </w:r>
     </w:p>
     <w:p>
@@ -346,15 +336,7 @@
         <w:sym w:font="Wingdings" w:char="F0E0"/>
       </w:r>
       <w:r>
-        <w:t xml:space="preserve"> philistines? </w:t>
-      </w:r>
-      <w:proofErr w:type="gramStart"/>
-      <w:r>
-        <w:t>foreigners</w:t>
-      </w:r>
-      <w:proofErr w:type="gramEnd"/>
-      <w:r>
-        <w:t>?</w:t>
+        <w:t xml:space="preserve"> philistines? foreigners?</w:t>
       </w:r>
     </w:p>
     <w:p>
@@ -383,13 +365,8 @@
           <w:numId w:val="2"/>
         </w:numPr>
       </w:pPr>
-      <w:proofErr w:type="spellStart"/>
-      <w:r>
-        <w:t>Fulness</w:t>
-      </w:r>
-      <w:proofErr w:type="spellEnd"/>
-      <w:r>
-        <w:t xml:space="preserve"> </w:t>
+      <w:r>
+        <w:t xml:space="preserve">Fulness </w:t>
       </w:r>
       <w:r>
         <w:sym w:font="Wingdings" w:char="F0E0"/>
@@ -429,13 +406,8 @@
           <w:numId w:val="2"/>
         </w:numPr>
       </w:pPr>
-      <w:proofErr w:type="spellStart"/>
-      <w:r>
-        <w:t>Privily</w:t>
-      </w:r>
-      <w:proofErr w:type="spellEnd"/>
-      <w:r>
-        <w:t xml:space="preserve"> </w:t>
+      <w:r>
+        <w:t xml:space="preserve">Privily </w:t>
       </w:r>
       <w:r>
         <w:sym w:font="Wingdings" w:char="F0E0"/>
@@ -556,349 +528,1075 @@
     </w:p>
     <w:p>
       <w:r>
-        <w:t xml:space="preserve">3 Have mercy upon me, God, according to Thy great mercy, and according to the multitude of Thy tender-mercies wipe out mine iniquities. 4 Thou shalt wash me thoroughly from mine iniquity and Thou shalt purify me from my sin.  5 For I know mine iniquity, and my sin is before me at all times. </w:t>
+        <w:t xml:space="preserve">3 Have mercy upon me, God, according to </w:t>
+      </w:r>
+      <w:r>
+        <w:t>Your</w:t>
+      </w:r>
+      <w:r>
+        <w:t xml:space="preserve"> great mercy, and according to the multitude of </w:t>
+      </w:r>
+      <w:r>
+        <w:t>Your</w:t>
+      </w:r>
+      <w:r>
+        <w:t xml:space="preserve"> tender-mercies wipe out mine iniquities. 4 </w:t>
+      </w:r>
+      <w:r>
+        <w:t>You</w:t>
+      </w:r>
+      <w:r>
+        <w:t xml:space="preserve"> shal</w:t>
+      </w:r>
+      <w:r>
+        <w:t>l</w:t>
+      </w:r>
+      <w:r>
+        <w:t xml:space="preserve"> wash me thoroughly from </w:t>
+      </w:r>
+      <w:r>
+        <w:t>my</w:t>
+      </w:r>
+      <w:r>
+        <w:t xml:space="preserve"> iniquity and </w:t>
+      </w:r>
+      <w:r>
+        <w:t>You</w:t>
+      </w:r>
+      <w:r>
+        <w:t xml:space="preserve"> shal</w:t>
+      </w:r>
+      <w:r>
+        <w:t>l</w:t>
+      </w:r>
+      <w:r>
+        <w:t xml:space="preserve"> purify me from my sin.  5 For I know </w:t>
+      </w:r>
+      <w:r>
+        <w:t>my</w:t>
+      </w:r>
+      <w:r>
+        <w:t xml:space="preserve"> iniquity, and my sin is before me </w:t>
+      </w:r>
+      <w:proofErr w:type="gramStart"/>
+      <w:r>
+        <w:t>at all times</w:t>
+      </w:r>
+      <w:proofErr w:type="gramEnd"/>
+      <w:r>
+        <w:t xml:space="preserve">. 6 Against </w:t>
       </w:r>
       <w:r>
         <w:lastRenderedPageBreak/>
-        <w:t>6 Against Thee alone have I sinned, and I have done that which is evil before Thee: that Thou mayest be justified in Thy words, and mayest prevail, when Thou shalt be judging. 7 For, in iniquity was I conceived, and in sins my mother conceived me. 8 For, Thou hast loved truth: those things which are hidden and those which are not revealed of Thy wisdom Thou hast caused me to know. 9 Thou shalt sprinkle upon me Thy hyssop-wood; shall be purified: 10 Thou shalt wash me; I shall be whiter than snow. Thou shalt cause me to hear joy and gladness: my bones which are humbled will rejoice. 11 Turn Thy face away from my sins, God, and Thou</w:t>
+        <w:t>You</w:t>
+      </w:r>
+      <w:r>
+        <w:t xml:space="preserve"> alone have I sinned, and I have done that which is evil before </w:t>
+      </w:r>
+      <w:r>
+        <w:t>You</w:t>
+      </w:r>
+      <w:r>
+        <w:t xml:space="preserve">: that </w:t>
+      </w:r>
+      <w:r>
+        <w:t>You</w:t>
+      </w:r>
+      <w:r>
+        <w:t xml:space="preserve"> may be justified in </w:t>
+      </w:r>
+      <w:r>
+        <w:t>Your</w:t>
+      </w:r>
+      <w:r>
+        <w:t xml:space="preserve"> words, and may prevail, when </w:t>
+      </w:r>
+      <w:r>
+        <w:t>You</w:t>
+      </w:r>
+      <w:r>
+        <w:t xml:space="preserve"> shal</w:t>
+      </w:r>
+      <w:r>
+        <w:t>l</w:t>
+      </w:r>
+      <w:r>
+        <w:t xml:space="preserve"> be judging. 7 For, in iniquity was I conceived, and in sins my mother conceived me. 8 For, </w:t>
+      </w:r>
+      <w:proofErr w:type="gramStart"/>
+      <w:r>
+        <w:t>You</w:t>
+      </w:r>
+      <w:proofErr w:type="gramEnd"/>
+      <w:r>
+        <w:t xml:space="preserve"> ha</w:t>
+      </w:r>
+      <w:r>
+        <w:t>ve</w:t>
+      </w:r>
+      <w:r>
+        <w:t xml:space="preserve"> loved truth: those things which are hidden and those which are not revealed of </w:t>
+      </w:r>
+      <w:r>
+        <w:t>Your</w:t>
+      </w:r>
+      <w:r>
+        <w:t xml:space="preserve"> wisdom </w:t>
+      </w:r>
+      <w:r>
+        <w:t>You</w:t>
+      </w:r>
+      <w:r>
+        <w:t xml:space="preserve"> hast caused me to know. 9 </w:t>
+      </w:r>
+      <w:r>
+        <w:t>You</w:t>
+      </w:r>
+      <w:r>
+        <w:t xml:space="preserve"> shal</w:t>
+      </w:r>
+      <w:r>
+        <w:t>l</w:t>
+      </w:r>
+      <w:r>
+        <w:t xml:space="preserve"> sprinkle upon me </w:t>
+      </w:r>
+      <w:r>
+        <w:t>Your</w:t>
+      </w:r>
+      <w:r>
+        <w:t xml:space="preserve"> hyssop-wood; </w:t>
+      </w:r>
+      <w:r>
+        <w:t xml:space="preserve">I </w:t>
+      </w:r>
+      <w:r>
+        <w:t xml:space="preserve">shall be purified: 10 </w:t>
+      </w:r>
+      <w:r>
+        <w:t>You</w:t>
+      </w:r>
+      <w:r>
+        <w:t xml:space="preserve"> shal</w:t>
+      </w:r>
+      <w:r>
+        <w:t>l</w:t>
+      </w:r>
+      <w:r>
+        <w:t xml:space="preserve"> wash me; I shall be whiter than snow. </w:t>
+      </w:r>
+      <w:r>
+        <w:t>You</w:t>
+      </w:r>
+      <w:r>
+        <w:t xml:space="preserve"> shal</w:t>
+      </w:r>
+      <w:r>
+        <w:t>l</w:t>
+      </w:r>
+      <w:r>
+        <w:t xml:space="preserve"> cause me to hear joy and gladness: my bones which are humbled will rejoice. 11 Turn </w:t>
+      </w:r>
+      <w:r>
+        <w:t>Your</w:t>
+      </w:r>
+      <w:r>
+        <w:t xml:space="preserve"> face away from my sins, God, and </w:t>
+      </w:r>
+      <w:r>
+        <w:t>You</w:t>
+      </w:r>
+      <w:r>
+        <w:t xml:space="preserve"> shal</w:t>
+      </w:r>
+      <w:r>
+        <w:t>l</w:t>
+      </w:r>
+      <w:r>
+        <w:t xml:space="preserve"> wipe out all </w:t>
+      </w:r>
+      <w:r>
+        <w:t>my</w:t>
+      </w:r>
+      <w:r>
+        <w:t xml:space="preserve"> iniquities. 12 A pure heart </w:t>
+      </w:r>
+      <w:r>
+        <w:t>You</w:t>
+      </w:r>
+      <w:r>
+        <w:t xml:space="preserve"> shal</w:t>
+      </w:r>
+      <w:r>
+        <w:t>l</w:t>
+      </w:r>
+      <w:r>
+        <w:t xml:space="preserve"> create in me, God, a right spirit </w:t>
+      </w:r>
+      <w:proofErr w:type="gramStart"/>
+      <w:r>
+        <w:t>renew</w:t>
+      </w:r>
+      <w:proofErr w:type="gramEnd"/>
+      <w:r>
+        <w:t xml:space="preserve"> in </w:t>
+      </w:r>
+      <w:r>
+        <w:t>my</w:t>
+      </w:r>
+      <w:r>
+        <w:t xml:space="preserve"> inward parts. 13 Cast me not away from </w:t>
+      </w:r>
+      <w:r>
+        <w:t>Your</w:t>
+      </w:r>
+      <w:r>
+        <w:t xml:space="preserve"> face; and </w:t>
+      </w:r>
+      <w:r>
+        <w:t>Your</w:t>
+      </w:r>
+      <w:r>
+        <w:t xml:space="preserve"> Holy Spirit take not from me. 14 Give to me the joy of </w:t>
+      </w:r>
+      <w:r>
+        <w:t>Your</w:t>
+      </w:r>
+      <w:r>
+        <w:t xml:space="preserve"> salvation: and establish me with a guiding spirit. 15 I will instruct the lawless in </w:t>
+      </w:r>
+      <w:r>
+        <w:t>Your</w:t>
+      </w:r>
+      <w:r>
+        <w:t xml:space="preserve"> ways; and the impious shall turn unto </w:t>
+      </w:r>
+      <w:r>
+        <w:t>You</w:t>
+      </w:r>
+      <w:r>
+        <w:t>. Save me from blood-</w:t>
+      </w:r>
+      <w:r>
+        <w:t>guiltiness</w:t>
+      </w:r>
+      <w:r>
+        <w:t xml:space="preserve">, God, God of my salvation: my tongue will rejoice in </w:t>
+      </w:r>
+      <w:r>
+        <w:t>Your</w:t>
+      </w:r>
+      <w:r>
+        <w:t xml:space="preserve"> justice. 17 Lord, </w:t>
+      </w:r>
+      <w:proofErr w:type="gramStart"/>
+      <w:r>
+        <w:t>You</w:t>
+      </w:r>
+      <w:proofErr w:type="gramEnd"/>
+      <w:r>
+        <w:t xml:space="preserve"> shal</w:t>
+      </w:r>
+      <w:r>
+        <w:t>l</w:t>
+      </w:r>
+      <w:r>
+        <w:t xml:space="preserve"> open my lips; and my mouth will declare </w:t>
+      </w:r>
+      <w:r>
+        <w:t>Your</w:t>
+      </w:r>
+      <w:r>
+        <w:t xml:space="preserve"> praise. 18 For, if </w:t>
+      </w:r>
+      <w:r>
+        <w:t>You</w:t>
+      </w:r>
+      <w:r>
+        <w:t xml:space="preserve"> had desired sacrifice, I would also have given it: </w:t>
+      </w:r>
+      <w:r>
+        <w:t>You</w:t>
+      </w:r>
+      <w:r>
+        <w:t xml:space="preserve"> ha</w:t>
+      </w:r>
+      <w:r>
+        <w:t>ve</w:t>
+      </w:r>
+      <w:r>
+        <w:t xml:space="preserve"> not taken pleasure in burnt-offerings. 19 The sacrifice of God is a contrite spirit: a contrite and humble heart, this despise not, God. 20 Do good, Lord, in </w:t>
+      </w:r>
+      <w:r>
+        <w:t>Your</w:t>
+      </w:r>
+      <w:r>
+        <w:t xml:space="preserve"> good-pleasure to </w:t>
+      </w:r>
+      <w:r>
+        <w:t>S</w:t>
+      </w:r>
+      <w:r>
+        <w:t xml:space="preserve">ion; and let the walls of Jerusalem be built. 21 Then </w:t>
+      </w:r>
+      <w:r>
+        <w:t>You</w:t>
+      </w:r>
+      <w:r>
+        <w:t xml:space="preserve"> wil</w:t>
+      </w:r>
+      <w:r>
+        <w:t>l</w:t>
+      </w:r>
+      <w:r>
+        <w:t xml:space="preserve"> take pleasure in sacrifices of </w:t>
+      </w:r>
+      <w:proofErr w:type="gramStart"/>
+      <w:r>
+        <w:t>righteousness, and</w:t>
+      </w:r>
+      <w:proofErr w:type="gramEnd"/>
+      <w:r>
+        <w:t xml:space="preserve"> offering and burnt-offerings: then they shall offer up calves upon </w:t>
+      </w:r>
+      <w:r>
+        <w:t>Your</w:t>
+      </w:r>
+      <w:r>
+        <w:t xml:space="preserve"> altar.</w:t>
+      </w:r>
+    </w:p>
+    <w:p>
+      <w:pPr>
+        <w:pStyle w:val="Heading2"/>
+      </w:pPr>
+      <w:r>
+        <w:t>Psalm 1</w:t>
+      </w:r>
+    </w:p>
+    <w:p>
+      <w:r>
+        <w:t>1 Blessed is the man who ha</w:t>
+      </w:r>
+      <w:r>
+        <w:t>s</w:t>
+      </w:r>
+      <w:r>
+        <w:t xml:space="preserve"> not gone in the counsel of the impious, nor stood in the way of the sinners, nor sat in the seat of the pestilent</w:t>
+      </w:r>
+      <w:r>
+        <w:t xml:space="preserve">: </w:t>
+      </w:r>
+      <w:r>
+        <w:t xml:space="preserve">2 but his desire is the Law of the Lord; meditating on His </w:t>
+      </w:r>
+      <w:proofErr w:type="gramStart"/>
+      <w:r>
+        <w:t>Law day</w:t>
+      </w:r>
+      <w:proofErr w:type="gramEnd"/>
+      <w:r>
+        <w:t xml:space="preserve"> and night. 3 And he will be as the tree planted beside channels of water, which will give its fruits in its season, and its foliage will not fall: all things which he do</w:t>
+      </w:r>
+      <w:r>
+        <w:t>es</w:t>
+      </w:r>
+      <w:r>
+        <w:t xml:space="preserve">, he </w:t>
+      </w:r>
+      <w:r>
+        <w:t>prospers</w:t>
+      </w:r>
+      <w:r>
+        <w:t xml:space="preserve"> in them. 4 Not thus, the impious, not thus, but they are as the dust which the wind separate</w:t>
+      </w:r>
+      <w:r>
+        <w:t>s</w:t>
+      </w:r>
+      <w:r>
+        <w:t xml:space="preserve"> from upon the face of the earth. 5 Therefore, the impious will not rise up in the judgement, nor the sinners in the counsel of the righteous. 6 For the Lord know</w:t>
+      </w:r>
+      <w:r>
+        <w:t>s</w:t>
+      </w:r>
+      <w:r>
+        <w:t xml:space="preserve"> the way of the righteous: the way of the impious will perish.</w:t>
+      </w:r>
+    </w:p>
+    <w:p>
+      <w:pPr>
+        <w:pStyle w:val="Heading2"/>
+      </w:pPr>
+      <w:r>
+        <w:t>Psalm 2</w:t>
+      </w:r>
+    </w:p>
+    <w:p>
+      <w:r>
+        <w:t>1 Why have the nations cried out, and the peoples meditated on van</w:t>
+      </w:r>
+      <w:r>
+        <w:t>i</w:t>
+      </w:r>
+      <w:r>
+        <w:t>ties? 2 The kings of the earth have stood up, and the rulers also</w:t>
+      </w:r>
+      <w:r>
+        <w:t xml:space="preserve"> </w:t>
+      </w:r>
+      <w:r>
+        <w:t>have gathered together to fight against the Lord, and to fight against</w:t>
+      </w:r>
+      <w:r>
+        <w:t xml:space="preserve"> </w:t>
+      </w:r>
+      <w:r>
+        <w:t>His Christ. 3 Let us break their bonds, and let us cast also their yoke</w:t>
+      </w:r>
+      <w:r>
+        <w:t xml:space="preserve"> </w:t>
+      </w:r>
+      <w:r>
+        <w:t>from upon us. 4 He who dwe</w:t>
+      </w:r>
+      <w:r>
+        <w:t>ll</w:t>
+      </w:r>
+      <w:r>
+        <w:t>s</w:t>
+      </w:r>
+      <w:r>
+        <w:t xml:space="preserve"> in the heavens will deride them,</w:t>
+      </w:r>
+      <w:r>
+        <w:t xml:space="preserve"> </w:t>
+      </w:r>
+      <w:r>
+        <w:t>and the Lord will sneer at them. 5 Then He will speak with them in</w:t>
+      </w:r>
+      <w:r>
+        <w:t xml:space="preserve"> </w:t>
+      </w:r>
+      <w:r>
+        <w:t>His anger, and in His wrath He will vex them. 6 But I, the Lord, ha</w:t>
+      </w:r>
+      <w:r>
+        <w:t>ve</w:t>
+      </w:r>
+      <w:r>
+        <w:t xml:space="preserve"> set me up a king through Him upon Sion, His holy mountain,</w:t>
+      </w:r>
+      <w:r>
+        <w:t xml:space="preserve"> </w:t>
+      </w:r>
+      <w:r>
+        <w:t>7 to proclaim the commandments of the Lord. The Lord said to me</w:t>
+      </w:r>
+      <w:r>
+        <w:t xml:space="preserve">: </w:t>
+      </w:r>
+      <w:r>
+        <w:t>You</w:t>
+      </w:r>
+      <w:r>
+        <w:t xml:space="preserve"> ar</w:t>
+      </w:r>
+      <w:r>
+        <w:t>e</w:t>
+      </w:r>
+      <w:r>
+        <w:t xml:space="preserve"> my son. I have begotten </w:t>
+      </w:r>
+      <w:r>
+        <w:t>you</w:t>
+      </w:r>
+      <w:r>
+        <w:t xml:space="preserve"> today. 8 Ask of me, that I</w:t>
+      </w:r>
+      <w:r>
+        <w:t xml:space="preserve"> </w:t>
+      </w:r>
+      <w:r>
+        <w:t xml:space="preserve">may give to </w:t>
+      </w:r>
+      <w:r>
+        <w:t>you</w:t>
+      </w:r>
+      <w:r>
+        <w:t xml:space="preserve"> the nations </w:t>
+      </w:r>
+      <w:r>
+        <w:t xml:space="preserve">for </w:t>
+      </w:r>
+      <w:r>
+        <w:t>your</w:t>
+      </w:r>
+      <w:r>
+        <w:t xml:space="preserve"> heritage, and </w:t>
+      </w:r>
+      <w:r>
+        <w:t>your</w:t>
+      </w:r>
+      <w:r>
+        <w:t xml:space="preserve"> possession unto the ends of the earth. 9 </w:t>
+      </w:r>
+      <w:r>
+        <w:t>You</w:t>
+      </w:r>
+      <w:r>
+        <w:t xml:space="preserve"> wil</w:t>
+      </w:r>
+      <w:r>
+        <w:t>l</w:t>
+      </w:r>
+      <w:r>
+        <w:t xml:space="preserve"> pasture them with an iron rod,</w:t>
+      </w:r>
+      <w:r>
+        <w:t xml:space="preserve"> </w:t>
+      </w:r>
+      <w:r>
+        <w:t xml:space="preserve">and </w:t>
+      </w:r>
+      <w:r>
+        <w:t>you</w:t>
+      </w:r>
+      <w:r>
+        <w:t xml:space="preserve"> wil</w:t>
+      </w:r>
+      <w:r>
+        <w:t>l</w:t>
+      </w:r>
+      <w:r>
+        <w:t xml:space="preserve"> crush them as a clay vessel. 10 Now, kings, understand</w:t>
+      </w:r>
+      <w:r>
+        <w:t xml:space="preserve"> </w:t>
+      </w:r>
+      <w:r>
+        <w:t>and be instructed, everyone who judge</w:t>
+      </w:r>
+      <w:r>
+        <w:t>s</w:t>
+      </w:r>
+      <w:r>
+        <w:t xml:space="preserve"> the earth. 11 Serve the Lord</w:t>
+      </w:r>
+      <w:r>
+        <w:t xml:space="preserve"> </w:t>
+      </w:r>
+      <w:r>
+        <w:t xml:space="preserve">in fear: and rejoice </w:t>
+      </w:r>
+      <w:r>
+        <w:t xml:space="preserve">Him with trembling. 12 Take </w:t>
+      </w:r>
+      <w:proofErr w:type="gramStart"/>
+      <w:r>
+        <w:t>hold</w:t>
+      </w:r>
+      <w:proofErr w:type="gramEnd"/>
+      <w:r>
+        <w:t xml:space="preserve"> of instruction, lest the Lord be angered and </w:t>
+      </w:r>
+      <w:r>
+        <w:t>you</w:t>
+      </w:r>
+      <w:r>
+        <w:t xml:space="preserve"> perish from off the way of righteousness,</w:t>
+      </w:r>
+      <w:r>
+        <w:t xml:space="preserve"> </w:t>
+      </w:r>
+      <w:r>
+        <w:t>should His anger burn swiftly. Blessed is everyone who</w:t>
+      </w:r>
+      <w:r>
+        <w:t xml:space="preserve"> </w:t>
+      </w:r>
+      <w:r>
+        <w:t>trust</w:t>
+      </w:r>
+      <w:r>
+        <w:t>s</w:t>
+      </w:r>
+      <w:r>
+        <w:t xml:space="preserve"> in Him.</w:t>
+      </w:r>
+    </w:p>
+    <w:p>
+      <w:pPr>
+        <w:pStyle w:val="Heading2"/>
+      </w:pPr>
+      <w:r>
+        <w:t>Psalm 3</w:t>
+      </w:r>
+    </w:p>
+    <w:p>
+      <w:r>
+        <w:t xml:space="preserve">2 Lord, why have those who </w:t>
+      </w:r>
+      <w:r>
+        <w:t>afflict</w:t>
+      </w:r>
+      <w:r>
+        <w:t xml:space="preserve"> me increased?  Many have arisen against me. 3 There are many who say to my soul, there is no salvation for him in his god. 4 But </w:t>
+      </w:r>
+      <w:r>
+        <w:t>You</w:t>
+      </w:r>
+      <w:r>
+        <w:t xml:space="preserve">, Lord, </w:t>
+      </w:r>
+      <w:proofErr w:type="gramStart"/>
+      <w:r>
+        <w:t>You</w:t>
+      </w:r>
+      <w:proofErr w:type="gramEnd"/>
+      <w:r>
+        <w:t xml:space="preserve"> ar</w:t>
+      </w:r>
+      <w:r>
+        <w:t>e</w:t>
+      </w:r>
+      <w:r>
+        <w:t xml:space="preserve"> my protector, my glory and the elevation of my head. 5 With my voice I have cried unto the Lord, and He heard me from His holy mountain. 6 But I laid down and I </w:t>
+      </w:r>
+      <w:proofErr w:type="gramStart"/>
+      <w:r>
+        <w:t>slept</w:t>
+      </w:r>
+      <w:proofErr w:type="gramEnd"/>
+      <w:r>
+        <w:t xml:space="preserve"> and I arose; for the Lord is He who protect</w:t>
+      </w:r>
+      <w:r>
+        <w:t>s</w:t>
+      </w:r>
+      <w:r>
+        <w:t xml:space="preserve"> </w:t>
+      </w:r>
+      <w:r>
+        <w:lastRenderedPageBreak/>
+        <w:t xml:space="preserve">me. 7 I shall not fear in the presence of a multitude of ten thousands, those who surround me, who rise up against me. 8 Arise, Lord, save me, my God, for </w:t>
+      </w:r>
+      <w:r>
+        <w:t>You</w:t>
+      </w:r>
+      <w:r>
+        <w:t xml:space="preserve"> ha</w:t>
+      </w:r>
+      <w:r>
+        <w:t>ve</w:t>
+      </w:r>
+      <w:r>
+        <w:t xml:space="preserve"> smitten everyone who is an enemy unto me in vain.</w:t>
+      </w:r>
+      <w:r>
+        <w:t xml:space="preserve"> </w:t>
+      </w:r>
+      <w:r>
+        <w:t>The teeth of the sinners, Thou hast trampled upon them. 9 Salvation belong</w:t>
+      </w:r>
+      <w:r>
+        <w:t>s</w:t>
+      </w:r>
+      <w:r>
+        <w:t xml:space="preserve"> to the Lord, and His blessing is upon His people.</w:t>
+      </w:r>
+    </w:p>
+    <w:p>
+      <w:pPr>
+        <w:pStyle w:val="Heading2"/>
+      </w:pPr>
+      <w:r>
+        <w:t>Psalm 4</w:t>
+      </w:r>
+    </w:p>
+    <w:p>
+      <w:r>
+        <w:t xml:space="preserve">When I cried out, the God of my righteousness heard me. In affliction </w:t>
+      </w:r>
+      <w:r>
+        <w:t>You</w:t>
+      </w:r>
+      <w:r>
+        <w:t xml:space="preserve"> ha</w:t>
+      </w:r>
+      <w:r>
+        <w:t>ve</w:t>
+      </w:r>
+      <w:r>
+        <w:t xml:space="preserve"> dilated me</w:t>
+      </w:r>
+      <w:r>
+        <w:t xml:space="preserve">: </w:t>
+      </w:r>
+      <w:r>
+        <w:t xml:space="preserve">be pitiful towards me, Lord, and hear my prayer. 3 Sons of men, until when are your hearts slow? Why </w:t>
+      </w:r>
+      <w:r>
+        <w:t xml:space="preserve">do you </w:t>
+      </w:r>
+      <w:r>
+        <w:t xml:space="preserve">love vanity and seek after falsehood? 4 Know that the Lord </w:t>
+      </w:r>
+      <w:r>
+        <w:t>has</w:t>
+      </w:r>
+      <w:r>
+        <w:t xml:space="preserve"> caused His Holy One to be wonderful.  The Lord will hear me in my crying unto Him. 5 Be angry and sin not: those things which y</w:t>
+      </w:r>
+      <w:r>
+        <w:t>ou</w:t>
+      </w:r>
+      <w:r>
+        <w:t xml:space="preserve"> say in your, hearts, grieve over them upon your couch. 6 Sacrifice a righteous sacrifice: trust in the Lord. 7 There are many who say to my soul: Who will show us good things? The light of </w:t>
+      </w:r>
+      <w:r>
+        <w:t>Your</w:t>
+      </w:r>
+      <w:r>
+        <w:t xml:space="preserve"> countenance is marked upon us, Lord. 8 </w:t>
+      </w:r>
+      <w:r>
+        <w:t>You</w:t>
+      </w:r>
+      <w:r>
+        <w:t xml:space="preserve"> ha</w:t>
+      </w:r>
+      <w:r>
+        <w:t>ve</w:t>
+      </w:r>
+      <w:r>
+        <w:t xml:space="preserve"> given gladness to my heart. They have been increased by the fruit of their corn and wine and oil. 9 In peace together I will lie </w:t>
+      </w:r>
+      <w:proofErr w:type="gramStart"/>
+      <w:r>
+        <w:t>down</w:t>
+      </w:r>
+      <w:proofErr w:type="gramEnd"/>
+      <w:r>
+        <w:t xml:space="preserve"> and I will sleep: for </w:t>
+      </w:r>
+      <w:r>
+        <w:t>You</w:t>
+      </w:r>
+      <w:r>
+        <w:t xml:space="preserve"> alone, Lord, </w:t>
+      </w:r>
+      <w:r>
+        <w:t>You</w:t>
+      </w:r>
+      <w:r>
+        <w:t xml:space="preserve"> ha</w:t>
+      </w:r>
+      <w:r>
+        <w:t>ve</w:t>
+      </w:r>
+      <w:r>
+        <w:t xml:space="preserve"> caused me to be in hope.</w:t>
+      </w:r>
+    </w:p>
+    <w:p>
+      <w:pPr>
+        <w:pStyle w:val="Heading2"/>
+      </w:pPr>
+      <w:r>
+        <w:t>Psalm 5</w:t>
+      </w:r>
+    </w:p>
+    <w:p>
+      <w:r>
+        <w:t>2 Hearken, Lord, to my words and understand my cry. 3 Attend to the voice of my supplication, my King and my God</w:t>
+      </w:r>
+      <w:r>
+        <w:t xml:space="preserve">: </w:t>
+      </w:r>
+      <w:r>
+        <w:t xml:space="preserve">for </w:t>
+      </w:r>
+      <w:r>
+        <w:t>You</w:t>
+      </w:r>
+      <w:r>
+        <w:t xml:space="preserve"> it is unto Whom</w:t>
+      </w:r>
+      <w:r>
+        <w:t xml:space="preserve"> I shall pray, Lord. 4 In the early morning </w:t>
+      </w:r>
+      <w:r>
+        <w:t>You</w:t>
+      </w:r>
+      <w:r>
+        <w:t xml:space="preserve"> </w:t>
+      </w:r>
+      <w:proofErr w:type="spellStart"/>
+      <w:r>
+        <w:t>wil</w:t>
+      </w:r>
+      <w:r>
+        <w:t>l</w:t>
+      </w:r>
+      <w:proofErr w:type="spellEnd"/>
+      <w:r>
+        <w:t xml:space="preserve"> hear my voice: in the morning, I </w:t>
+      </w:r>
+      <w:r>
+        <w:t>will</w:t>
+      </w:r>
+      <w:r>
+        <w:t xml:space="preserve"> present myself before </w:t>
+      </w:r>
+      <w:r>
+        <w:t>You</w:t>
+      </w:r>
+      <w:r>
+        <w:t xml:space="preserve">: </w:t>
+      </w:r>
+      <w:r>
+        <w:t>You</w:t>
+      </w:r>
+      <w:r>
+        <w:t xml:space="preserve"> wil</w:t>
+      </w:r>
+      <w:r>
+        <w:t>l</w:t>
+      </w:r>
+      <w:r>
+        <w:t xml:space="preserve"> </w:t>
+      </w:r>
+      <w:r>
+        <w:t xml:space="preserve">see me. 5 For </w:t>
+      </w:r>
+      <w:r>
+        <w:t>You</w:t>
+      </w:r>
+      <w:r>
+        <w:t xml:space="preserve"> ar</w:t>
+      </w:r>
+      <w:r>
+        <w:t>e</w:t>
+      </w:r>
+      <w:r>
+        <w:t xml:space="preserve"> a God Who</w:t>
+      </w:r>
+      <w:r>
+        <w:t xml:space="preserve"> desir</w:t>
+      </w:r>
+      <w:r>
+        <w:t>es</w:t>
+      </w:r>
+      <w:r>
+        <w:t xml:space="preserve"> not iniquity; neither will he abide in </w:t>
+      </w:r>
+      <w:r>
+        <w:t>You</w:t>
+      </w:r>
+      <w:r>
+        <w:t xml:space="preserve"> who doe</w:t>
+      </w:r>
+      <w:r>
+        <w:t>s</w:t>
+      </w:r>
+      <w:r>
+        <w:t xml:space="preserve"> evil; 6 nor will the transgressors be established before </w:t>
+      </w:r>
+      <w:r>
+        <w:t>Your</w:t>
+      </w:r>
+      <w:r>
+        <w:t xml:space="preserve"> eyes. Lord, </w:t>
+      </w:r>
+      <w:proofErr w:type="gramStart"/>
+      <w:r>
+        <w:t>You</w:t>
+      </w:r>
+      <w:proofErr w:type="gramEnd"/>
+      <w:r>
+        <w:t xml:space="preserve"> ha</w:t>
+      </w:r>
+      <w:r>
+        <w:t>ve</w:t>
+      </w:r>
+      <w:r>
+        <w:t xml:space="preserve"> hated everyone who worke</w:t>
+      </w:r>
+      <w:r>
+        <w:t>s</w:t>
+      </w:r>
+      <w:r>
+        <w:t xml:space="preserve"> iniquity. 7 </w:t>
+      </w:r>
+      <w:r>
+        <w:t>You</w:t>
+      </w:r>
+      <w:r>
+        <w:t xml:space="preserve"> wil</w:t>
+      </w:r>
+      <w:r>
+        <w:t>l</w:t>
+      </w:r>
+      <w:r>
+        <w:t xml:space="preserve"> destroy everyone who speak</w:t>
+      </w:r>
+      <w:r>
+        <w:t>s</w:t>
+      </w:r>
+      <w:r>
+        <w:t xml:space="preserve"> falsehood</w:t>
+      </w:r>
+      <w:r>
+        <w:t xml:space="preserve">: </w:t>
+      </w:r>
+      <w:r>
+        <w:t>a man of blood and guile the Lord abhor</w:t>
+      </w:r>
+      <w:r>
+        <w:t>s</w:t>
+      </w:r>
+      <w:r>
+        <w:t xml:space="preserve">. 8 But I, according to the multitude of </w:t>
+      </w:r>
+      <w:r>
+        <w:t>Your</w:t>
+      </w:r>
+      <w:r>
+        <w:t xml:space="preserve"> mercy, I will </w:t>
+      </w:r>
+      <w:proofErr w:type="gramStart"/>
+      <w:r>
+        <w:t>enter into</w:t>
+      </w:r>
+      <w:proofErr w:type="gramEnd"/>
+      <w:r>
+        <w:t xml:space="preserve"> </w:t>
+      </w:r>
+      <w:r>
+        <w:t>Your</w:t>
+      </w:r>
+      <w:r>
+        <w:t xml:space="preserve"> House; I will worship before </w:t>
+      </w:r>
+      <w:r>
+        <w:t>Your</w:t>
+      </w:r>
+      <w:r>
+        <w:t xml:space="preserve"> holy Temple in </w:t>
+      </w:r>
+      <w:r>
+        <w:t>Your</w:t>
+      </w:r>
+      <w:r>
+        <w:t xml:space="preserve"> fear. 9 Lord, guide me in </w:t>
+      </w:r>
+      <w:r>
+        <w:t>Your</w:t>
+      </w:r>
+      <w:r>
+        <w:t xml:space="preserve"> righteousness </w:t>
+      </w:r>
+      <w:proofErr w:type="gramStart"/>
+      <w:r>
+        <w:t>on account of</w:t>
+      </w:r>
+      <w:proofErr w:type="gramEnd"/>
+      <w:r>
+        <w:t xml:space="preserve"> m</w:t>
+      </w:r>
+      <w:r>
+        <w:t>y</w:t>
+      </w:r>
+      <w:r>
+        <w:t xml:space="preserve"> enemies; make straight my way before </w:t>
+      </w:r>
+      <w:r>
+        <w:t>You</w:t>
+      </w:r>
+      <w:r>
+        <w:t>. 10 For truth is not in their mouths; vanity is their heart</w:t>
+      </w:r>
+      <w:r>
+        <w:t xml:space="preserve">: </w:t>
+      </w:r>
+      <w:r>
+        <w:t xml:space="preserve">an open </w:t>
+      </w:r>
+      <w:proofErr w:type="spellStart"/>
+      <w:r>
+        <w:t>sepulchre</w:t>
+      </w:r>
+      <w:proofErr w:type="spellEnd"/>
+      <w:r>
+        <w:t xml:space="preserve"> is their throat; they are guileful with their tongue. 11 Judge them, God: let them fail</w:t>
+      </w:r>
+      <w:r>
+        <w:t xml:space="preserve"> </w:t>
+      </w:r>
+      <w:r>
+        <w:t xml:space="preserve">by all their counsels: according to the multitude of their iniquities, wipe them out, for they have angered </w:t>
+      </w:r>
+      <w:r>
+        <w:t>Your</w:t>
+      </w:r>
+      <w:r>
+        <w:t>, Lord. 12 And let everyone be glad who trust</w:t>
+      </w:r>
+      <w:r>
+        <w:t>s</w:t>
+      </w:r>
+      <w:r>
+        <w:t xml:space="preserve"> in </w:t>
+      </w:r>
+      <w:r>
+        <w:t>You</w:t>
+      </w:r>
+      <w:r>
+        <w:t xml:space="preserve">: they will rejoice unto age, and </w:t>
+      </w:r>
+      <w:r>
+        <w:t>You</w:t>
+      </w:r>
+      <w:r>
+        <w:t xml:space="preserve"> wil</w:t>
+      </w:r>
+      <w:r>
+        <w:t>l</w:t>
+      </w:r>
+      <w:r>
+        <w:t xml:space="preserve"> dwell in them. And all those who love </w:t>
+      </w:r>
+      <w:r>
+        <w:t>Your</w:t>
+      </w:r>
+      <w:r>
+        <w:t xml:space="preserve"> Name will boast in </w:t>
+      </w:r>
+      <w:r>
+        <w:t>You</w:t>
+      </w:r>
+      <w:r>
+        <w:t xml:space="preserve">, 13 for </w:t>
+      </w:r>
+      <w:r>
+        <w:t>You</w:t>
+      </w:r>
+      <w:r>
+        <w:t xml:space="preserve"> ha</w:t>
+      </w:r>
+      <w:r>
+        <w:t>ve</w:t>
+      </w:r>
+      <w:r>
+        <w:t xml:space="preserve"> blest the righteous. Lord, as an arm of good-will, </w:t>
+      </w:r>
+      <w:r>
+        <w:t>You</w:t>
       </w:r>
       <w:bookmarkStart w:id="0" w:name="_GoBack"/>
       <w:bookmarkEnd w:id="0"/>
       <w:r>
-        <w:t xml:space="preserve"> shalt wipe out all mine iniquities. 12 A pure heart Thou shalt create in me, God, a right spirit renew in mine inward parts. 13 Cast me not away from Thy face; and Thy Holy Spirit take not from me. 14 Give to me the joy of Thy salvation: and establish me with a guiding spirit. 15 I will instruct the lawless in Thy ways; and the impious shall turn unto Thee. Save me from blood-</w:t>
-      </w:r>
-      <w:proofErr w:type="spellStart"/>
-      <w:r>
-        <w:t>guiltness</w:t>
-      </w:r>
-      <w:proofErr w:type="spellEnd"/>
-      <w:r>
-        <w:t xml:space="preserve">, God, God of my salvation: my tongue will rejoice in Thy justice. 17 Lord, Thou shalt open my lips; and my mouth will declare Thy praise. 18 For, if Thou </w:t>
-      </w:r>
-      <w:proofErr w:type="spellStart"/>
-      <w:r>
-        <w:t>hadst</w:t>
-      </w:r>
-      <w:proofErr w:type="spellEnd"/>
-      <w:r>
-        <w:t xml:space="preserve"> desired sacrifice, I would also have given it: Thou hast not taken pleasure in burnt-offerings. 19 The sacrifice of God is a contrite spirit: a contrite and humble heart, this despise not, God. 20 Do good, Lord, in Thy good-pleasure to Sion; and let the walls of Jerusalem be built. 21 Then Thou wilt take pleasure in sacrifices of righteousness, and offering and burnt-offerings: then they shall offer up calves upon Thine altar.</w:t>
-      </w:r>
-    </w:p>
-    <w:p>
-      <w:pPr>
-        <w:pStyle w:val="Heading2"/>
-      </w:pPr>
-      <w:r>
-        <w:t>Psalm 1</w:t>
-      </w:r>
-    </w:p>
-    <w:p>
-      <w:r>
-        <w:t>1 Blessed is the man who hath not gone in the counsel of the impious, nor stood in the way of the sinners, nor sat in the seat of the pestilent</w:t>
-      </w:r>
-      <w:r>
-        <w:t xml:space="preserve">: </w:t>
-      </w:r>
-      <w:r>
-        <w:t xml:space="preserve">2 but his desire is the Law of the Lord; meditating on His Law day and night. 3 And he will be as the tree planted beside channels of water, which will give its fruits in its season, and its foliage will not fall: all things which he doeth, he </w:t>
-      </w:r>
-      <w:proofErr w:type="spellStart"/>
-      <w:r>
-        <w:t>prospereth</w:t>
-      </w:r>
-      <w:proofErr w:type="spellEnd"/>
-      <w:r>
-        <w:t xml:space="preserve"> in them. 4 Not thus, the impious, not thus, but they are as the dust which the wind </w:t>
-      </w:r>
-      <w:proofErr w:type="spellStart"/>
-      <w:r>
-        <w:t>separateth</w:t>
-      </w:r>
-      <w:proofErr w:type="spellEnd"/>
-      <w:r>
-        <w:t xml:space="preserve"> from upon the face of the earth. 5 Therefore, the impious will not rise up in the judgement, nor the sinners in the counsel of the righteous. 6 For the Lord </w:t>
-      </w:r>
-      <w:proofErr w:type="spellStart"/>
-      <w:r>
-        <w:t>knoweth</w:t>
-      </w:r>
-      <w:proofErr w:type="spellEnd"/>
-      <w:r>
-        <w:t xml:space="preserve"> the way of the righteous: the way of the impious will perish.</w:t>
-      </w:r>
-    </w:p>
-    <w:p>
-      <w:pPr>
-        <w:pStyle w:val="Heading2"/>
-      </w:pPr>
-      <w:r>
-        <w:t>Psalm 2</w:t>
-      </w:r>
-    </w:p>
-    <w:p>
-      <w:r>
-        <w:t>1 Why have the nations cried out, and the peoples meditated on van</w:t>
-      </w:r>
-      <w:r>
-        <w:t>i</w:t>
-      </w:r>
-      <w:r>
-        <w:t>ties? 2 The kings of the earth have stood up, and the rulers also</w:t>
-      </w:r>
-      <w:r>
-        <w:t xml:space="preserve"> </w:t>
-      </w:r>
-      <w:r>
-        <w:t>have gathered together to fight against the Lord, and to fight against</w:t>
-      </w:r>
-      <w:r>
-        <w:t xml:space="preserve"> </w:t>
-      </w:r>
-      <w:r>
-        <w:t>His Christ. 3 Let us break their bonds, and let us cast also their yoke</w:t>
-      </w:r>
-      <w:r>
-        <w:t xml:space="preserve"> </w:t>
-      </w:r>
-      <w:r>
-        <w:t>from upon us. 4 He who dwe</w:t>
-      </w:r>
-      <w:r>
-        <w:t>ll</w:t>
-      </w:r>
-      <w:r>
-        <w:t>eth in the heavens will deride them,</w:t>
-      </w:r>
-      <w:r>
-        <w:t xml:space="preserve"> </w:t>
-      </w:r>
-      <w:r>
-        <w:t>and the Lord will sneer at them. 5 Then He will speak with them in</w:t>
-      </w:r>
-      <w:r>
-        <w:t xml:space="preserve"> </w:t>
-      </w:r>
-      <w:r>
-        <w:t>His anger, and in His wrath He will vex them. 6 But I, the Lord, hath set me up a king through Him upon Sion, His holy mountain,</w:t>
-      </w:r>
-      <w:r>
-        <w:t xml:space="preserve"> </w:t>
-      </w:r>
-      <w:r>
-        <w:t>7 to proclaim the commandments of the Lord. The Lord said to me</w:t>
-      </w:r>
-      <w:r>
-        <w:t xml:space="preserve">: </w:t>
-      </w:r>
-      <w:r>
-        <w:t>Thou art my son. I have begotten thee to-day. 8 Ask of me, that I</w:t>
-      </w:r>
-      <w:r>
-        <w:t xml:space="preserve"> </w:t>
-      </w:r>
-      <w:r>
-        <w:t xml:space="preserve">may give to thee the nations </w:t>
-      </w:r>
-      <w:r>
-        <w:t>for thy heritage, and thy possession unto the ends of the earth. 9 Thou wilt pasture them with an iron rod,</w:t>
-      </w:r>
-      <w:r>
-        <w:t xml:space="preserve"> </w:t>
-      </w:r>
-      <w:r>
-        <w:t>and thou wilt crush them as a clay vessel. 10 Now, kings, understand</w:t>
-      </w:r>
-      <w:r>
-        <w:t xml:space="preserve"> </w:t>
-      </w:r>
-      <w:r>
-        <w:t xml:space="preserve">and be instructed, everyone who </w:t>
-      </w:r>
-      <w:proofErr w:type="spellStart"/>
-      <w:r>
-        <w:t>judgeth</w:t>
-      </w:r>
-      <w:proofErr w:type="spellEnd"/>
-      <w:r>
-        <w:t xml:space="preserve"> the earth. 11 Serve the Lord</w:t>
-      </w:r>
-      <w:r>
-        <w:t xml:space="preserve"> </w:t>
-      </w:r>
-      <w:r>
-        <w:t xml:space="preserve">in fear: and rejoice </w:t>
-      </w:r>
-      <w:r>
-        <w:t>Him with trembling. 12 Take hold of instruction, lest the Lord be angered and ye perish from off the way of righteousness,</w:t>
-      </w:r>
-      <w:r>
-        <w:t xml:space="preserve"> </w:t>
-      </w:r>
-      <w:r>
-        <w:t>should His anger burn swiftly. Blessed is everyone who</w:t>
-      </w:r>
-      <w:r>
-        <w:t xml:space="preserve"> </w:t>
-      </w:r>
-      <w:proofErr w:type="spellStart"/>
-      <w:r>
-        <w:t>trusteth</w:t>
-      </w:r>
-      <w:proofErr w:type="spellEnd"/>
-      <w:r>
-        <w:t xml:space="preserve"> in Him.</w:t>
-      </w:r>
-    </w:p>
-    <w:p>
-      <w:pPr>
-        <w:pStyle w:val="Heading2"/>
-      </w:pPr>
-      <w:r>
-        <w:t>Psalm 3</w:t>
-      </w:r>
-    </w:p>
-    <w:p>
-      <w:r>
-        <w:t xml:space="preserve">2 Lord, why have those who </w:t>
-      </w:r>
-      <w:r>
-        <w:t>afflict</w:t>
-      </w:r>
-      <w:r>
-        <w:t xml:space="preserve"> me increased?  Many have arisen against me. 3 There are many who say to my soul, there is no salvation for him in his god. 4 But Thou, Lord, Thou art my protector, my glory and the elevation of my head. 5 With my voice I have cried unto the Lord, and He heard me </w:t>
-      </w:r>
-      <w:r>
-        <w:lastRenderedPageBreak/>
-        <w:t xml:space="preserve">from His holy mountain. 6 But I laid down and I slept and I arose; for the Lord is He who </w:t>
-      </w:r>
-      <w:proofErr w:type="spellStart"/>
-      <w:r>
-        <w:t>protecteth</w:t>
-      </w:r>
-      <w:proofErr w:type="spellEnd"/>
-      <w:r>
-        <w:t xml:space="preserve"> me. 7 I shall not fear in the presence of a multitude of ten thousands, those who surround me, who rise up against me. 8 Arise, Lord, save me, my God, for Thou hast smitten everyone who is an enemy unto me in vain.</w:t>
-      </w:r>
-      <w:r>
-        <w:t xml:space="preserve"> </w:t>
-      </w:r>
-      <w:r>
-        <w:t xml:space="preserve">The teeth of the sinners, Thou hast trampled upon them. 9 Salvation </w:t>
-      </w:r>
-      <w:proofErr w:type="spellStart"/>
-      <w:r>
-        <w:t>belongeth</w:t>
-      </w:r>
-      <w:proofErr w:type="spellEnd"/>
-      <w:r>
-        <w:t xml:space="preserve"> to the Lord, and His blessing is upon His people.</w:t>
-      </w:r>
-    </w:p>
-    <w:p>
-      <w:pPr>
-        <w:pStyle w:val="Heading2"/>
-      </w:pPr>
-      <w:r>
-        <w:t>Psalm 4</w:t>
-      </w:r>
-    </w:p>
-    <w:p>
-      <w:r>
-        <w:t>When I cried out, the God of my righteousness heard me. In affliction Thou hast dilated me</w:t>
-      </w:r>
-      <w:r>
-        <w:t xml:space="preserve">: </w:t>
-      </w:r>
-      <w:r>
-        <w:t>be pitiful towards me, Lord, and hear my prayer. 3 Sons of men, until when are your hearts slow? Why love ye vanity and seek after falsehood? 4 Know that the Lord hath caused His Holy One to be wonderful.  The Lord will hear me in my crying unto Him. 5 Be angry and sin not: those things which ye say in your, hearts, grieve over them upon your couch. 6 Sacrifice a righteous sacrifice: trust in the Lord. 7 There are many who say to my soul: Who will show us good things? The light of Thy countenance is marked upon us, Lord. 8 Thou hast given gladness to my heart. They have been increased by the fruit of their corn and wine and oil. 9 In peace together I will lie down and I will sleep: for Thou alone, Lord, Thou hast caused me to be in hope.</w:t>
-      </w:r>
-    </w:p>
-    <w:p>
-      <w:pPr>
-        <w:pStyle w:val="Heading2"/>
-      </w:pPr>
-      <w:r>
-        <w:t>Psalm 5</w:t>
-      </w:r>
-    </w:p>
-    <w:p>
-      <w:r>
-        <w:t>2 Hearken, Lord, to my words and understand my cry. 3 Attend to the voice of my supplication, my King and my God</w:t>
-      </w:r>
-      <w:r>
-        <w:t xml:space="preserve">: </w:t>
-      </w:r>
-      <w:r>
-        <w:t>for Thou it is unto Whom</w:t>
-      </w:r>
-      <w:r>
-        <w:t xml:space="preserve"> I shall pray, Lord. 4 In the early morning Thou wilt hear my voice: in the morning, I shall present myself before Thee: Thou wilt </w:t>
-      </w:r>
-      <w:r>
-        <w:t>see me. 5 For Thou art a God Who</w:t>
-      </w:r>
-      <w:r>
-        <w:t xml:space="preserve"> </w:t>
-      </w:r>
-      <w:proofErr w:type="spellStart"/>
-      <w:r>
-        <w:t>desireth</w:t>
-      </w:r>
-      <w:proofErr w:type="spellEnd"/>
-      <w:r>
-        <w:t xml:space="preserve"> not iniquity; neither will he abide in Thee who doeth evil; 6 nor will the transgressors be established before Thine eyes. Lord, Thou hast hated everyone who worketh iniquity. 7 Thou wilt destroy everyone who </w:t>
-      </w:r>
-      <w:proofErr w:type="spellStart"/>
-      <w:r>
-        <w:t>speaketh</w:t>
-      </w:r>
-      <w:proofErr w:type="spellEnd"/>
-      <w:r>
-        <w:t xml:space="preserve"> falsehood</w:t>
-      </w:r>
-      <w:r>
-        <w:t xml:space="preserve">: </w:t>
-      </w:r>
-      <w:r>
-        <w:t xml:space="preserve">a man of blood and guile the Lord </w:t>
-      </w:r>
-      <w:proofErr w:type="spellStart"/>
-      <w:proofErr w:type="gramStart"/>
-      <w:r>
-        <w:t>abhoreth</w:t>
-      </w:r>
-      <w:proofErr w:type="spellEnd"/>
-      <w:proofErr w:type="gramEnd"/>
-      <w:r>
-        <w:t>. 8 But I, according to the multitude of Thy mercy, I will enter into Thy House; I will worship before Thy holy Temple in Thy fear. 9 Lord, guide me in Thy righteousness on account of mine enemies; make straight my way before Thee. 10 For truth is not in their mouths; vanity is their heart</w:t>
-      </w:r>
-      <w:r>
-        <w:t xml:space="preserve">: </w:t>
-      </w:r>
-      <w:r>
-        <w:t xml:space="preserve">an open </w:t>
-      </w:r>
-      <w:proofErr w:type="spellStart"/>
-      <w:r>
-        <w:t>sepulchre</w:t>
-      </w:r>
-      <w:proofErr w:type="spellEnd"/>
-      <w:r>
-        <w:t xml:space="preserve"> is their throat; they are guileful with their tongue. 11 Judge them, God: let them fail</w:t>
-      </w:r>
-      <w:r>
-        <w:t xml:space="preserve"> </w:t>
-      </w:r>
-      <w:r>
-        <w:t xml:space="preserve">by all their counsels: according to the multitude of their iniquities, wipe them out, for they have angered Thee, Lord. 12 And let everyone be glad who </w:t>
-      </w:r>
-      <w:proofErr w:type="spellStart"/>
-      <w:r>
-        <w:t>trusteth</w:t>
-      </w:r>
-      <w:proofErr w:type="spellEnd"/>
-      <w:r>
-        <w:t xml:space="preserve"> in Thee: they will rejoice unto age, and Thou wilt dwell in them. And all those who love Thy Name will boast in Thee, 13 for Thou hast blest the righteous. Lord, as an arm of good-will, Thou hast placed a crown upon us.</w:t>
+        <w:t xml:space="preserve"> hast placed a crown upon us.</w:t>
       </w:r>
     </w:p>
     <w:p>
@@ -978,15 +1676,7 @@
         <w:t>he Lord is</w:t>
       </w:r>
       <w:r>
-        <w:t xml:space="preserve"> in His holy Temple: the throne of the Lord is set in the heaven. His eyes look upon the poor; His eyelids examine the sons of men. 5 The Lord shall examine the righteous and the impious; but he who </w:t>
-      </w:r>
-      <w:proofErr w:type="spellStart"/>
-      <w:r>
-        <w:t>loveth</w:t>
-      </w:r>
-      <w:proofErr w:type="spellEnd"/>
-      <w:r>
-        <w:t xml:space="preserve"> violence, </w:t>
+        <w:t xml:space="preserve"> in His holy Temple: the throne of the Lord is set in the heaven. His eyes look upon the poor; His eyelids examine the sons of men. 5 The Lord shall examine the righteous and the impious; but he who loveth violence, </w:t>
       </w:r>
       <w:proofErr w:type="spellStart"/>
       <w:r>
@@ -1059,73 +1749,65 @@
         <w:t xml:space="preserve">: </w:t>
       </w:r>
       <w:r>
-        <w:t xml:space="preserve">5 </w:t>
+        <w:t>5 These who have said</w:t>
+      </w:r>
+      <w:r>
+        <w:t xml:space="preserve">: </w:t>
+      </w:r>
+      <w:r>
+        <w:t>We will exalt our tongues: our lips are our own: who is he who is lord for us? 6 By reason of the misery of the poor and the groaning of those who are afflicted, now will I arise,</w:t>
+      </w:r>
+      <w:r>
+        <w:t xml:space="preserve"> </w:t>
+      </w:r>
+      <w:proofErr w:type="spellStart"/>
+      <w:r>
+        <w:t>saith</w:t>
+      </w:r>
+      <w:proofErr w:type="spellEnd"/>
+      <w:r>
+        <w:t xml:space="preserve"> the Lord, I will be in salvation and I will manifest Myself in it. 7 the words of the Lord are pure words; molten silver tried on the earth, purified seven times. 8 But Thou, Lord, wilt save us and wilt guard us from</w:t>
+      </w:r>
+      <w:r>
+        <w:t xml:space="preserve"> </w:t>
+      </w:r>
+      <w:r>
+        <w:t>this generation and unto age. 9 The impious will walk in a circle; according to Thy exaltedness Thou hast caused the sons of men to be long-lived.</w:t>
+      </w:r>
+    </w:p>
+    <w:p>
+      <w:pPr>
+        <w:pStyle w:val="Heading2"/>
+      </w:pPr>
+      <w:r>
+        <w:t>Psalm 13</w:t>
+      </w:r>
+    </w:p>
+    <w:p>
+      <w:r>
+        <w:t xml:space="preserve">2 Until when, then, Lord, dost Thou forget me </w:t>
+      </w:r>
+      <w:proofErr w:type="spellStart"/>
+      <w:r>
+        <w:t>for ever</w:t>
+      </w:r>
+      <w:proofErr w:type="spellEnd"/>
+      <w:r>
+        <w:t>? Until when, then, dost Thou turn Thy face away from me?</w:t>
+      </w:r>
+      <w:r>
+        <w:t xml:space="preserve"> </w:t>
+      </w:r>
+      <w:r>
+        <w:t xml:space="preserve">3 Until when, then, shall I set these counsels in my soul, and these griefs in my heart </w:t>
       </w:r>
       <w:proofErr w:type="gramStart"/>
       <w:r>
-        <w:t>These</w:t>
+        <w:t>all the day</w:t>
       </w:r>
       <w:proofErr w:type="gramEnd"/>
       <w:r>
-        <w:t xml:space="preserve"> who have said</w:t>
-      </w:r>
-      <w:r>
-        <w:t xml:space="preserve">: </w:t>
-      </w:r>
-      <w:r>
-        <w:t>We will exalt our tongues: our lips are our own: who is he who is lord for us? 6 By reason of the misery of the poor and the groaning of those who are afflicted, now will I arise,</w:t>
-      </w:r>
-      <w:r>
-        <w:t xml:space="preserve"> </w:t>
-      </w:r>
-      <w:proofErr w:type="spellStart"/>
-      <w:r>
-        <w:t>saith</w:t>
-      </w:r>
-      <w:proofErr w:type="spellEnd"/>
-      <w:r>
-        <w:t xml:space="preserve"> the Lord, I will be in salvation and I will manifest Myself in it. 7 the words of the Lord are pure words; molten silver tried on the earth, purified seven times. 8 But Thou, Lord, wilt save us and wilt guard us from</w:t>
-      </w:r>
-      <w:r>
-        <w:t xml:space="preserve"> </w:t>
-      </w:r>
-      <w:r>
-        <w:t>this generation and unto age. 9 The impious will walk in a circle; according to Thy exaltedness Thou hast caused the sons of men to be long-lived.</w:t>
-      </w:r>
-    </w:p>
-    <w:p>
-      <w:pPr>
-        <w:pStyle w:val="Heading2"/>
-      </w:pPr>
-      <w:r>
-        <w:t>Psalm 13</w:t>
-      </w:r>
-    </w:p>
-    <w:p>
-      <w:r>
-        <w:t xml:space="preserve">2 Until when, then, Lord, dost Thou forget me </w:t>
-      </w:r>
-      <w:proofErr w:type="spellStart"/>
-      <w:r>
-        <w:t>for ever</w:t>
-      </w:r>
-      <w:proofErr w:type="spellEnd"/>
-      <w:r>
-        <w:t>? Until when, then, dost Thou turn Thy face away from me?</w:t>
-      </w:r>
-      <w:r>
-        <w:t xml:space="preserve"> </w:t>
-      </w:r>
-      <w:r>
-        <w:t xml:space="preserve">3 </w:t>
-      </w:r>
-      <w:proofErr w:type="gramStart"/>
-      <w:r>
-        <w:t>Until</w:t>
-      </w:r>
-      <w:proofErr w:type="gramEnd"/>
-      <w:r>
-        <w:t xml:space="preserve"> when, then, shall I set these counsels in my soul, and these griefs in my heart all the day? Until when, then, doth mine enemy exalt himself over me? 4 Behold, hearken to me, Lord my God: enlighten mine eyes lest I sleep in death. 5 lest mine enemy say, I have prevailed against him. Those who afflict me will rejoice when I am moved. 6 But I, I have trusted in Thy mercy; my heart will rejoice in Thy salvation. I will sing to the Lord Who hath done good to me and I will sing to the Name of the Lord Who is exalted.</w:t>
+        <w:t>? Until when, then, doth mine enemy exalt himself over me? 4 Behold, hearken to me, Lord my God: enlighten mine eyes lest I sleep in death. 5 lest mine enemy say, I have prevailed against him. Those who afflict me will rejoice when I am moved. 6 But I, I have trusted in Thy mercy; my heart will rejoice in Thy salvation. I will sing to the Lord Who hath done good to me and I will sing to the Name of the Lord Who is exalted.</w:t>
       </w:r>
     </w:p>
     <w:p>
@@ -1212,15 +1894,7 @@
         <w:t>Thou it is</w:t>
       </w:r>
       <w:r>
-        <w:t xml:space="preserve"> who shall return mine inheritance to me. 6 Measuring cords have fallen to me among those who hold fast; for also mine inheritance hath been made firm for me. 7 I will bless the Lord </w:t>
-      </w:r>
-      <w:proofErr w:type="gramStart"/>
-      <w:r>
-        <w:t>Who</w:t>
-      </w:r>
-      <w:proofErr w:type="gramEnd"/>
-      <w:r>
-        <w:t xml:space="preserve"> hath given understanding to me</w:t>
+        <w:t xml:space="preserve"> who shall return mine inheritance to me. 6 Measuring cords have fallen to me among those who hold fast; for also mine inheritance hath been made firm for me. 7 I will bless the Lord Who hath given understanding to me</w:t>
       </w:r>
       <w:r>
         <w:t xml:space="preserve">: </w:t>
@@ -1294,15 +1968,7 @@
         <w:t xml:space="preserve"> not those who will hear their voice. 5 Their sound hath gone over all the face of the earth and their words have reached unto the ends of inhabited world. 6 His dwelling is set in the sun; and it as a bridegroom comet</w:t>
       </w:r>
       <w:r>
-        <w:t xml:space="preserve">h forth from its </w:t>
-      </w:r>
-      <w:proofErr w:type="spellStart"/>
-      <w:r>
-        <w:t>bridechamber</w:t>
-      </w:r>
-      <w:proofErr w:type="spellEnd"/>
-      <w:r>
-        <w:t>, and</w:t>
+        <w:t>h forth from its bridechamber, and</w:t>
       </w:r>
       <w:r>
         <w:t xml:space="preserve"> it will rejoice as a giant running on his way. 7 From the ends of the heaven is its going forth, and its goal unto the ends of the heaven. There is not he who is able to hide from its heat. 8 The Law of the Lord is pure, restoring souls: the testimony of the Lord is faithful, instructing little children. 9 The statutes of the Lord are right, giving gladness to the heart. The commandment of the Lord is a light from afar, giving light to the eyes. 10 The fear of the Lord is pure, it </w:t>
@@ -1694,92 +2360,76 @@
         <w:t>pon me and hear me. 8 For Thou art</w:t>
       </w:r>
       <w:r>
-        <w:t xml:space="preserve"> he to </w:t>
+        <w:t xml:space="preserve"> he to Whom my heart said: I have sought Thy</w:t>
+      </w:r>
+      <w:r>
+        <w:t xml:space="preserve"> </w:t>
+      </w:r>
+      <w:r>
+        <w:t>face: Thy face, Lord, it is</w:t>
+      </w:r>
+      <w:r>
+        <w:t xml:space="preserve"> which I will seek. 9 Turn not Thy face from me, and turn not away from Thy servant in anger: be to me a helper and forsake me not; disregard me not, God my </w:t>
+      </w:r>
+      <w:proofErr w:type="spellStart"/>
+      <w:r>
+        <w:t>Saviour</w:t>
+      </w:r>
+      <w:proofErr w:type="spellEnd"/>
+      <w:r>
+        <w:t>. 10 For my father and m</w:t>
+      </w:r>
+      <w:r>
+        <w:t>y mother it was</w:t>
+      </w:r>
+      <w:r>
+        <w:t xml:space="preserve"> who f</w:t>
+      </w:r>
+      <w:r>
+        <w:t>orsook me, but the Lord it was</w:t>
+      </w:r>
+      <w:r>
+        <w:t xml:space="preserve"> Who to</w:t>
+      </w:r>
+      <w:r>
+        <w:t>ok me to Himself. 11 Teach the</w:t>
+      </w:r>
+      <w:r>
+        <w:t xml:space="preserve"> Law to me, Lord, in Thy way, and guide me in the </w:t>
+      </w:r>
+      <w:proofErr w:type="spellStart"/>
+      <w:r>
+        <w:t>straight way</w:t>
+      </w:r>
+      <w:proofErr w:type="spellEnd"/>
+      <w:r>
+        <w:t xml:space="preserve"> on account of mine enemies. 12 Give me not over to the souls</w:t>
+      </w:r>
+      <w:r>
+        <w:t xml:space="preserve"> </w:t>
+      </w:r>
+      <w:r>
+        <w:t xml:space="preserve">of those who afflict me, for there have risen up against me unjust witnesses, and injustice hath spoken falsehood to itself. 13 I win </w:t>
+      </w:r>
+      <w:r>
+        <w:t>believe to see the good things</w:t>
+      </w:r>
+      <w:r>
+        <w:t xml:space="preserve"> of the Lord in the land of those who are alive. 14 Wait on the Lord: find strength</w:t>
+      </w:r>
+      <w:r>
+        <w:t xml:space="preserve">: </w:t>
+      </w:r>
+      <w:r>
+        <w:t xml:space="preserve">let thy heart be </w:t>
       </w:r>
       <w:proofErr w:type="gramStart"/>
       <w:r>
-        <w:t>Whom</w:t>
+        <w:t>strengthened, and</w:t>
       </w:r>
       <w:proofErr w:type="gramEnd"/>
       <w:r>
-        <w:t xml:space="preserve"> my heart said: I have sought Thy</w:t>
-      </w:r>
-      <w:r>
-        <w:t xml:space="preserve"> </w:t>
-      </w:r>
-      <w:r>
-        <w:t>face: Thy face, Lord, it is</w:t>
-      </w:r>
-      <w:r>
-        <w:t xml:space="preserve"> which I will seek. 9 Turn not Thy face from me, and turn not away from Thy servant in anger: be to me a helper and forsake me not; disregard me not, God my </w:t>
-      </w:r>
-      <w:proofErr w:type="spellStart"/>
-      <w:r>
-        <w:t>Saviour</w:t>
-      </w:r>
-      <w:proofErr w:type="spellEnd"/>
-      <w:r>
-        <w:t>. 10 For my father and m</w:t>
-      </w:r>
-      <w:r>
-        <w:t>y mother it was</w:t>
-      </w:r>
-      <w:r>
-        <w:t xml:space="preserve"> who f</w:t>
-      </w:r>
-      <w:r>
-        <w:t>orsook me, but the Lord it was</w:t>
-      </w:r>
-      <w:r>
-        <w:t xml:space="preserve"> </w:t>
-      </w:r>
-      <w:proofErr w:type="gramStart"/>
-      <w:r>
-        <w:t>Who</w:t>
-      </w:r>
-      <w:proofErr w:type="gramEnd"/>
-      <w:r>
-        <w:t xml:space="preserve"> to</w:t>
-      </w:r>
-      <w:r>
-        <w:t>ok me to Himself. 11 Teach the</w:t>
-      </w:r>
-      <w:r>
-        <w:t xml:space="preserve"> Law to me, Lord, in Thy way, and guide me in the </w:t>
-      </w:r>
-      <w:proofErr w:type="spellStart"/>
-      <w:r>
-        <w:t>straight way</w:t>
-      </w:r>
-      <w:proofErr w:type="spellEnd"/>
-      <w:r>
-        <w:t xml:space="preserve"> on account of mine enemies. 12 Give me not over to the souls</w:t>
-      </w:r>
-      <w:r>
-        <w:t xml:space="preserve"> </w:t>
-      </w:r>
-      <w:r>
-        <w:t xml:space="preserve">of those who afflict me, for there have risen up against me unjust witnesses, and injustice hath spoken falsehood to itself. 13 I win </w:t>
-      </w:r>
-      <w:r>
-        <w:t>believe to see the good things</w:t>
-      </w:r>
-      <w:r>
-        <w:t xml:space="preserve"> of the Lord in the land of those who are alive. 14 </w:t>
-      </w:r>
-      <w:proofErr w:type="gramStart"/>
-      <w:r>
-        <w:t>Wait</w:t>
-      </w:r>
-      <w:proofErr w:type="gramEnd"/>
-      <w:r>
-        <w:t xml:space="preserve"> on the Lord: find strength</w:t>
-      </w:r>
-      <w:r>
-        <w:t xml:space="preserve">: </w:t>
-      </w:r>
-      <w:r>
-        <w:t>let thy heart be strengthened, and wait on the Lord.</w:t>
+        <w:t xml:space="preserve"> wait on the Lord.</w:t>
       </w:r>
     </w:p>
     <w:p>
@@ -1858,160 +2508,144 @@
         <w:t xml:space="preserve">: </w:t>
       </w:r>
       <w:r>
-        <w:t xml:space="preserve">let them be turned backward and be ashamed. who desire to do that which is evil to me. It </w:t>
+        <w:t>let them be turned backward and be ashamed. who desire to do that which is evil to me. It Let them be turned forthwith ashamed who say to me</w:t>
+      </w:r>
+      <w:r>
+        <w:t xml:space="preserve">: </w:t>
+      </w:r>
+      <w:r>
+        <w:t xml:space="preserve">Well! Well! 5 Let them rejoice and be glad in Thee, all who seek after Thee, Lord; let them who love Thy salvation say at all times: Let the Lord be magnified! 6 But I am poor and weak; </w:t>
+      </w:r>
+      <w:proofErr w:type="spellStart"/>
+      <w:r>
+        <w:t>Goel</w:t>
+      </w:r>
+      <w:proofErr w:type="spellEnd"/>
+      <w:r>
+        <w:t xml:space="preserve">, help me. Thou art my helper and my </w:t>
+      </w:r>
+      <w:proofErr w:type="spellStart"/>
+      <w:r>
+        <w:t>Saviour</w:t>
+      </w:r>
+      <w:proofErr w:type="spellEnd"/>
+      <w:r>
+        <w:t>: Lord, delay not.</w:t>
+      </w:r>
+    </w:p>
+    <w:p>
+      <w:pPr>
+        <w:pStyle w:val="Heading2"/>
+      </w:pPr>
+      <w:r>
+        <w:t>Psalm 112</w:t>
+      </w:r>
+    </w:p>
+    <w:p>
+      <w:r>
+        <w:t xml:space="preserve">1 Praise the Lord, children, praise the Name of the Lord. 2 Let the Name of the Lord be blessed from now and unto age. 3 From the risings of the sun until its settings, praise the Name of the Lord. 4 The Lord is exalted over all the nations, and His glory, in the heavens. 5 'Who is like unto the Lord, our God, Who dwelleth in the heights, 6 and </w:t>
+      </w:r>
+      <w:proofErr w:type="spellStart"/>
+      <w:r>
+        <w:t>looketh</w:t>
+      </w:r>
+      <w:proofErr w:type="spellEnd"/>
+      <w:r>
+        <w:t xml:space="preserve"> upon the lowly parts in the heaven and upon ear</w:t>
+      </w:r>
+      <w:r>
+        <w:t xml:space="preserve">th? 7 He Who </w:t>
+      </w:r>
+      <w:proofErr w:type="spellStart"/>
+      <w:r>
+        <w:t>raiseth</w:t>
+      </w:r>
+      <w:proofErr w:type="spellEnd"/>
+      <w:r>
+        <w:t xml:space="preserve"> up a poor man</w:t>
+      </w:r>
+      <w:r>
+        <w:t xml:space="preserve"> from the earth and </w:t>
+      </w:r>
+      <w:proofErr w:type="spellStart"/>
+      <w:r>
+        <w:t>lift.eth</w:t>
+      </w:r>
+      <w:proofErr w:type="spellEnd"/>
+      <w:r>
+        <w:t xml:space="preserve"> up</w:t>
+      </w:r>
+      <w:r>
+        <w:t xml:space="preserve"> </w:t>
+      </w:r>
+      <w:r>
+        <w:t xml:space="preserve">from a dung-hill him who </w:t>
+      </w:r>
+      <w:proofErr w:type="spellStart"/>
+      <w:r>
+        <w:t>asketh</w:t>
+      </w:r>
+      <w:proofErr w:type="spellEnd"/>
+      <w:r>
+        <w:t xml:space="preserve"> alms, 8 that He may seat him with the rulers and the rulers of His people. 9 He Who </w:t>
+      </w:r>
+      <w:proofErr w:type="spellStart"/>
+      <w:r>
+        <w:t>causeth</w:t>
+      </w:r>
+      <w:proofErr w:type="spellEnd"/>
+      <w:r>
+        <w:t xml:space="preserve"> a barren woman to be in a house, a rejoicing mother of sons.</w:t>
+      </w:r>
+    </w:p>
+    <w:p>
+      <w:pPr>
+        <w:pStyle w:val="Heading2"/>
+      </w:pPr>
+      <w:r>
+        <w:t xml:space="preserve">Psalm </w:t>
+      </w:r>
+      <w:r>
+        <w:t>142</w:t>
+      </w:r>
+    </w:p>
+    <w:p>
+      <w:r>
+        <w:t>1 Lord, hear my prayer: hearken to my supplication in Thy truth: hear me in Thy justice. 2 Enter not into judgment with Thy servant, for none living will be justified before Thee. 3 For the enemy hath pursued after my soul: he hath humbled my life unto the earth: he hath caused me to sit in a dark place, as one eternally dead. 4 My spirit hath become painful for me</w:t>
+      </w:r>
+      <w:r>
+        <w:t xml:space="preserve">: </w:t>
+      </w:r>
+      <w:r>
+        <w:t>my heart is troubled within me. 5 I have been mindful of the ancient days</w:t>
+      </w:r>
+      <w:r>
+        <w:t xml:space="preserve">: </w:t>
+      </w:r>
+      <w:r>
+        <w:t>I have meditated on all Thy works, and I was meditating on the creation of Thy hands. 6 I spread upwards my hands towards Thee</w:t>
+      </w:r>
+      <w:r>
+        <w:t xml:space="preserve">: </w:t>
+      </w:r>
+      <w:r>
+        <w:t xml:space="preserve">my soul hath become as a waterless land for Thee. 7 Hear me speedily, Lord, for my spirit hath failed. Turn not Thy face from </w:t>
       </w:r>
       <w:proofErr w:type="gramStart"/>
       <w:r>
-        <w:t>Let</w:t>
+        <w:t>me ;</w:t>
       </w:r>
       <w:proofErr w:type="gramEnd"/>
       <w:r>
-        <w:t xml:space="preserve"> them be turned forthwith ashamed who say to me</w:t>
-      </w:r>
-      <w:r>
-        <w:t xml:space="preserve">: </w:t>
-      </w:r>
-      <w:r>
-        <w:t xml:space="preserve">Well! Well! 5 Let them rejoice and be glad in Thee, all who seek after Thee, Lord; let them who love Thy salvation say at all times: Let the Lord be magnified! 6 But I am poor and weak; </w:t>
-      </w:r>
-      <w:proofErr w:type="spellStart"/>
-      <w:r>
-        <w:t>Goel</w:t>
-      </w:r>
-      <w:proofErr w:type="spellEnd"/>
-      <w:r>
-        <w:t xml:space="preserve">, help me. Thou art my helper and my </w:t>
-      </w:r>
-      <w:proofErr w:type="spellStart"/>
-      <w:r>
-        <w:t>Saviour</w:t>
-      </w:r>
-      <w:proofErr w:type="spellEnd"/>
-      <w:r>
-        <w:t>: Lord, delay not.</w:t>
-      </w:r>
-    </w:p>
-    <w:p>
-      <w:pPr>
-        <w:pStyle w:val="Heading2"/>
-      </w:pPr>
-      <w:r>
-        <w:t>Psalm 112</w:t>
-      </w:r>
-    </w:p>
-    <w:p>
-      <w:r>
-        <w:t xml:space="preserve">1 Praise the Lord, children, praise the Name of the Lord. 2 Let the Name of the Lord be blessed from now and unto age. 3 From the risings of the sun until its settings, praise the Name of the Lord. 4 The Lord is exalted over all the nations, and His glory, in the heavens. 5 'Who is like unto the Lord, our God, Who dwelleth in the heights, 6 and </w:t>
-      </w:r>
-      <w:proofErr w:type="spellStart"/>
-      <w:r>
-        <w:t>looketh</w:t>
-      </w:r>
-      <w:proofErr w:type="spellEnd"/>
-      <w:r>
-        <w:t xml:space="preserve"> upon the lowly parts in the heaven and upon ear</w:t>
-      </w:r>
-      <w:r>
-        <w:t xml:space="preserve">th? 7 He </w:t>
+        <w:t xml:space="preserve"> and I become as those who go into the pit. 8 Let me hear Thy mercy in the morning, for I have trusted in Thee. Instruct me, Lord, in the way in which I should walk, for I have lifted up my soul towards Thee. 9 Save me from the hands of mine enemies, Lord, for I have fled towards Thee. 10 Teach me to do Thy will, for Thou art my God. Let Thy Holy Spirit guide me in that which is upright. 11 On account of Thy Name, Lord, revive me in Thy truth: Thou wilt bring my soul out of affliction: 12 And in Thy </w:t>
       </w:r>
       <w:proofErr w:type="gramStart"/>
       <w:r>
-        <w:t>Who</w:t>
+        <w:t>mercy</w:t>
       </w:r>
       <w:proofErr w:type="gramEnd"/>
       <w:r>
-        <w:t xml:space="preserve"> </w:t>
-      </w:r>
-      <w:proofErr w:type="spellStart"/>
-      <w:r>
-        <w:t>raiseth</w:t>
-      </w:r>
-      <w:proofErr w:type="spellEnd"/>
-      <w:r>
-        <w:t xml:space="preserve"> up a poor man</w:t>
-      </w:r>
-      <w:r>
-        <w:t xml:space="preserve"> from the earth and </w:t>
-      </w:r>
-      <w:proofErr w:type="spellStart"/>
-      <w:r>
-        <w:t>lift.eth</w:t>
-      </w:r>
-      <w:proofErr w:type="spellEnd"/>
-      <w:r>
-        <w:t xml:space="preserve"> up</w:t>
-      </w:r>
-      <w:r>
-        <w:t xml:space="preserve"> </w:t>
-      </w:r>
-      <w:r>
-        <w:t xml:space="preserve">from a dung-hill him who </w:t>
-      </w:r>
-      <w:proofErr w:type="spellStart"/>
-      <w:r>
-        <w:t>asketh</w:t>
-      </w:r>
-      <w:proofErr w:type="spellEnd"/>
-      <w:r>
-        <w:t xml:space="preserve"> alms, 8 that He may seat him with the rulers and the rulers of His people. 9 He Who </w:t>
-      </w:r>
-      <w:proofErr w:type="spellStart"/>
-      <w:r>
-        <w:t>causeth</w:t>
-      </w:r>
-      <w:proofErr w:type="spellEnd"/>
-      <w:r>
-        <w:t xml:space="preserve"> a barren woman to be in a house, a rejoicing mother of sons.</w:t>
-      </w:r>
-    </w:p>
-    <w:p>
-      <w:pPr>
-        <w:pStyle w:val="Heading2"/>
-      </w:pPr>
-      <w:r>
-        <w:t xml:space="preserve">Psalm </w:t>
-      </w:r>
-      <w:r>
-        <w:t>142</w:t>
-      </w:r>
-    </w:p>
-    <w:p>
-      <w:r>
-        <w:t>1 Lord, hear my prayer: hearken to my supplication in Thy truth: hear me in Thy justice. 2 Enter not into judgment with Thy servant, for none living will be justified before Thee. 3 For the enemy hath pursued after my soul: he hath humbled my life unto the earth: he hath caused me to sit in a dark place, as one eternally dead. 4 My spirit hath become painful for me</w:t>
-      </w:r>
-      <w:r>
-        <w:t xml:space="preserve">: </w:t>
-      </w:r>
-      <w:r>
-        <w:t>my heart is troubled within me. 5 I have been mindful of the ancient days</w:t>
-      </w:r>
-      <w:r>
-        <w:t xml:space="preserve">: </w:t>
-      </w:r>
-      <w:r>
-        <w:t>I have meditated on all Thy works, and I was meditating on the creation of Thy hands. 6 I spread upwards my hands towards Thee</w:t>
-      </w:r>
-      <w:r>
-        <w:t xml:space="preserve">: </w:t>
-      </w:r>
-      <w:r>
-        <w:t xml:space="preserve">my soul hath become as a waterless land for Thee. 7 Hear me speedily, Lord, for my spirit hath failed. Turn not Thy face from </w:t>
-      </w:r>
-      <w:proofErr w:type="gramStart"/>
-      <w:r>
-        <w:t>me ;</w:t>
-      </w:r>
-      <w:proofErr w:type="gramEnd"/>
-      <w:r>
-        <w:t xml:space="preserve"> and I become as those who go into the pit. 8 Let me hear Thy mercy in the morning, for I have trusted in Thee. Instruct me, Lord, in the way in which I should walk, for I have lifted up my soul towards Thee. 9 Save me from the hands of mine enemies, Lord, for I have fled towards Thee. 10 Teach me to do Thy will, for Thou art my God. Let Thy Holy Spirit guide me in that which is upright. 11 On account of Thy Name, Lord, revive me in Thy truth: Thou wilt bring my soul out of affliction: 12 </w:t>
-      </w:r>
-      <w:proofErr w:type="gramStart"/>
-      <w:r>
-        <w:t>And</w:t>
-      </w:r>
-      <w:proofErr w:type="gramEnd"/>
-      <w:r>
-        <w:t xml:space="preserve"> in Thy mercy Thou wilt wipe out mine enemies; Thou wilt destroy all who afflict my soul, for I am Thy servant.</w:t>
+        <w:t xml:space="preserve"> Thou wilt wipe out mine enemies; Thou wilt destroy all who afflict my soul, for I am Thy servant.</w:t>
       </w:r>
     </w:p>
     <w:p>
@@ -2165,13 +2799,8 @@
       </w:r>
       <w:proofErr w:type="spellEnd"/>
       <w:r>
-        <w:t xml:space="preserve"> to the, Lord and its </w:t>
-      </w:r>
-      <w:proofErr w:type="spellStart"/>
-      <w:r>
-        <w:t>fulness</w:t>
-      </w:r>
-      <w:proofErr w:type="spellEnd"/>
+        <w:t xml:space="preserve"> to the, Lord and its fulness</w:t>
+      </w:r>
       <w:r>
         <w:t xml:space="preserve">: </w:t>
       </w:r>
@@ -2189,31 +2818,31 @@
       </w:r>
       <w:proofErr w:type="spellEnd"/>
       <w:r>
-        <w:t xml:space="preserve">. 6 This is the generation of those who seek the Lord, who seek the face of the God of Jacob. 7 Raise up your gates, rulers, lift up yourselves, eternal gates: and the King of Glory will come in. 8 </w:t>
+        <w:t xml:space="preserve">. 6 This is the generation of those who seek the Lord, who seek the face of the God of Jacob. 7 Raise up your gates, rulers, </w:t>
       </w:r>
       <w:proofErr w:type="gramStart"/>
       <w:r>
-        <w:t>Who</w:t>
+        <w:t>lift up</w:t>
       </w:r>
       <w:proofErr w:type="gramEnd"/>
       <w:r>
-        <w:t xml:space="preserve">, then, is this King of Glory? The Lord Who is mighty, to </w:t>
+        <w:t xml:space="preserve"> yourselves, eternal gates: and the King of Glory will come in. 8 Who, then, is this King of Glory? The Lord Who is mighty, to Whom there is strength: </w:t>
       </w:r>
       <w:proofErr w:type="gramStart"/>
       <w:r>
-        <w:t>Whom</w:t>
+        <w:t>the</w:t>
       </w:r>
       <w:proofErr w:type="gramEnd"/>
       <w:r>
-        <w:t xml:space="preserve"> there is strength: the Lord Who is strong in the battles. 9 Raise up your gates, rulers, and lift up yourselves, eternal gates, and the Lord of Glory will come in. 10 </w:t>
+        <w:t xml:space="preserve"> Lord Who is strong in the battles. 9 Raise up your gates, rulers, and </w:t>
       </w:r>
       <w:proofErr w:type="gramStart"/>
       <w:r>
-        <w:t>Who</w:t>
+        <w:t>lift up</w:t>
       </w:r>
       <w:proofErr w:type="gramEnd"/>
       <w:r>
-        <w:t>, then, is this King of Glory? The Lord of hosts, He is the King of Glory.</w:t>
+        <w:t xml:space="preserve"> yourselves, eternal gates, and the Lord of Glory will come in. 10 Who, then, is this King of Glory? The Lord of hosts, He is the King of Glory.</w:t>
       </w:r>
     </w:p>
     <w:p>
@@ -2323,15 +2952,7 @@
         <w:t xml:space="preserve">: </w:t>
       </w:r>
       <w:r>
-        <w:t xml:space="preserve">bear unto the Lord </w:t>
-      </w:r>
-      <w:proofErr w:type="gramStart"/>
-      <w:r>
-        <w:t>glory</w:t>
-      </w:r>
-      <w:proofErr w:type="gramEnd"/>
-      <w:r>
-        <w:t xml:space="preserve"> and </w:t>
+        <w:t xml:space="preserve">bear unto the Lord glory and </w:t>
       </w:r>
       <w:proofErr w:type="spellStart"/>
       <w:r>
@@ -2445,15 +3066,15 @@
         <w:t xml:space="preserve">: </w:t>
       </w:r>
       <w:r>
-        <w:t xml:space="preserve">at all times His praise shall be in my mouth. 3 My soul will pride itself in the Lord. Let the meek hear and be glad. </w:t>
+        <w:t xml:space="preserve">at all times His praise shall be in my mouth. 3 My soul will pride itself in the Lord. Let the meek hear and be glad. a Give greatness to the Lord with </w:t>
       </w:r>
       <w:proofErr w:type="gramStart"/>
       <w:r>
-        <w:t>a</w:t>
+        <w:t>me, and</w:t>
       </w:r>
       <w:proofErr w:type="gramEnd"/>
       <w:r>
-        <w:t xml:space="preserve"> Give greatness to the Lord with me, and let us exalt</w:t>
+        <w:t xml:space="preserve"> let us exalt</w:t>
       </w:r>
       <w:r>
         <w:t xml:space="preserve"> </w:t>
@@ -2511,13 +3132,8 @@
       </w:r>
       <w:proofErr w:type="spellEnd"/>
       <w:r>
-        <w:t xml:space="preserve"> life, and </w:t>
-      </w:r>
-      <w:proofErr w:type="spellStart"/>
-      <w:r>
-        <w:t>thinketh</w:t>
-      </w:r>
-      <w:proofErr w:type="spellEnd"/>
+        <w:t xml:space="preserve"> life, and thinketh</w:t>
+      </w:r>
       <w:r>
         <w:t xml:space="preserve"> </w:t>
       </w:r>
@@ -2528,15 +3144,7 @@
         <w:t xml:space="preserve">: </w:t>
       </w:r>
       <w:r>
-        <w:t xml:space="preserve">seek after peace and pursue it. 16 For the eyes of the Lord are upon the just, and His ears are inclined to their prayers. 17 But the face of the Lord is upon those who do that which is </w:t>
-      </w:r>
-      <w:proofErr w:type="gramStart"/>
-      <w:r>
-        <w:t>evil, that</w:t>
-      </w:r>
-      <w:proofErr w:type="gramEnd"/>
-      <w:r>
-        <w:t xml:space="preserve"> He may wipe out the remembrance of them from upon the earth. 18 The just have cried out</w:t>
+        <w:t>seek after peace and pursue it. 16 For the eyes of the Lord are upon the just, and His ears are inclined to their prayers. 17 But the face of the Lord is upon those who do that which is evil, that He may wipe out the remembrance of them from upon the earth. 18 The just have cried out</w:t>
       </w:r>
       <w:r>
         <w:t xml:space="preserve">: </w:t>
@@ -2707,15 +3315,7 @@
         <w:t xml:space="preserve"> </w:t>
       </w:r>
       <w:r>
-        <w:t xml:space="preserve">5 stretch, attain, reign, on account of truth, meekness and justice thy right hand will guide </w:t>
-      </w:r>
-      <w:proofErr w:type="spellStart"/>
-      <w:r>
-        <w:t>thee</w:t>
-      </w:r>
-      <w:proofErr w:type="spellEnd"/>
-      <w:r>
-        <w:t xml:space="preserve"> </w:t>
+        <w:t xml:space="preserve">5 stretch, attain, reign, on account of truth, meekness and justice thy right hand will guide thee </w:t>
       </w:r>
       <w:proofErr w:type="spellStart"/>
       <w:r>
@@ -2761,21 +3361,16 @@
       </w:r>
       <w:proofErr w:type="spellEnd"/>
       <w:r>
-        <w:t xml:space="preserve"> will worship him with gifts</w:t>
+        <w:t xml:space="preserve"> will worship him with </w:t>
       </w:r>
       <w:proofErr w:type="gramStart"/>
       <w:r>
-        <w:t>,.</w:t>
+        <w:t>gifts,.</w:t>
       </w:r>
       <w:proofErr w:type="gramEnd"/>
       <w:r>
-        <w:t xml:space="preserve"> </w:t>
-      </w:r>
-      <w:proofErr w:type="gramStart"/>
-      <w:r>
-        <w:t>and</w:t>
-      </w:r>
-      <w:proofErr w:type="gramEnd"/>
+        <w:t xml:space="preserve"> and</w:t>
+      </w:r>
       <w:r>
         <w:t xml:space="preserve"> </w:t>
       </w:r>
@@ -2843,87 +3438,79 @@
         <w:t xml:space="preserve">: </w:t>
       </w:r>
       <w:r>
-        <w:t xml:space="preserve">10 </w:t>
+        <w:t xml:space="preserve">10 Who </w:t>
+      </w:r>
+      <w:proofErr w:type="spellStart"/>
+      <w:r>
+        <w:t>maketh</w:t>
+      </w:r>
+      <w:proofErr w:type="spellEnd"/>
+      <w:r>
+        <w:t xml:space="preserve"> wars to cease unto the ends of the earth</w:t>
+      </w:r>
+      <w:r>
+        <w:t xml:space="preserve">: </w:t>
+      </w:r>
+      <w:r>
+        <w:t>He will crush their bows, and He will split their weapons, and their shields also He will burn in the fire. 11 Be at leisure and know that I am God: I shall be exalted</w:t>
+      </w:r>
+      <w:r>
+        <w:t xml:space="preserve"> </w:t>
+      </w:r>
+      <w:r>
+        <w:t>among the nations, and I shall be exalted upon the earth. 12 The Lord of powers is with us</w:t>
+      </w:r>
+      <w:r>
+        <w:t xml:space="preserve">: </w:t>
+      </w:r>
+      <w:r>
+        <w:t>our supporter is the God of Jacob.</w:t>
+      </w:r>
+    </w:p>
+    <w:p>
+      <w:pPr>
+        <w:pStyle w:val="Heading2"/>
+      </w:pPr>
+      <w:r>
+        <w:t>Psalm 46</w:t>
+      </w:r>
+    </w:p>
+    <w:p>
+      <w:r>
+        <w:t xml:space="preserve">All nations, clap your hands: shout aloud to God with a joyful voice. 3 For the Lord is exalted and He is fearful: He is a great king upon all the earth. It Peoples He will cause to be subdued to us, and nations under our feet. 5 He hath chosen for us His heritage, the beauty of Jacob which He hath loved. 6 God hath ascended with a shout, and the Lord with a sound of a trumpet. 7 Sing to our God, sing. Sing to our King, sing. 8 For the Lord is King of all the earth. Sing with understanding, 9 For the Lord hath reigned over all the nations; God </w:t>
+      </w:r>
+      <w:proofErr w:type="spellStart"/>
+      <w:r>
+        <w:t>sitteth</w:t>
+      </w:r>
+      <w:proofErr w:type="spellEnd"/>
+      <w:r>
+        <w:t xml:space="preserve"> upon His holy throne. 10 Rulers of peoples have assembled with the God of Abraham, for those who are strong in God have been exceedingly exalted upon the earth.</w:t>
+      </w:r>
+    </w:p>
+    <w:p>
+      <w:pPr>
+        <w:pStyle w:val="Heading1"/>
+      </w:pPr>
+      <w:r>
+        <w:t>Sext</w:t>
+      </w:r>
+    </w:p>
+    <w:p>
+      <w:pPr>
+        <w:pStyle w:val="Heading2"/>
+      </w:pPr>
+      <w:r>
+        <w:t>Psalm 53</w:t>
+      </w:r>
+    </w:p>
+    <w:p>
+      <w:r>
+        <w:t xml:space="preserve">3 God, save me by Thy Name: judge me in Thy strength. It God, hear my </w:t>
       </w:r>
       <w:proofErr w:type="gramStart"/>
       <w:r>
-        <w:t>Who</w:t>
-      </w:r>
-      <w:proofErr w:type="gramEnd"/>
-      <w:r>
-        <w:t xml:space="preserve"> </w:t>
-      </w:r>
-      <w:proofErr w:type="spellStart"/>
-      <w:r>
-        <w:t>maketh</w:t>
-      </w:r>
-      <w:proofErr w:type="spellEnd"/>
-      <w:r>
-        <w:t xml:space="preserve"> wars to cease unto the ends of the earth</w:t>
-      </w:r>
-      <w:r>
-        <w:t xml:space="preserve">: </w:t>
-      </w:r>
-      <w:r>
-        <w:t>He will crush their bows, and He will split their weapons, and their shields also He will burn in the fire. 11 Be at leisure and know that I am God: I shall be exalted</w:t>
-      </w:r>
-      <w:r>
-        <w:t xml:space="preserve"> </w:t>
-      </w:r>
-      <w:r>
-        <w:t>among the nations, and I shall be exalted upon the earth. 12 The Lord of powers is with us</w:t>
-      </w:r>
-      <w:r>
-        <w:t xml:space="preserve">: </w:t>
-      </w:r>
-      <w:r>
-        <w:t>our supporter is the God of Jacob.</w:t>
-      </w:r>
-    </w:p>
-    <w:p>
-      <w:pPr>
-        <w:pStyle w:val="Heading2"/>
-      </w:pPr>
-      <w:r>
-        <w:t>Psalm 46</w:t>
-      </w:r>
-    </w:p>
-    <w:p>
-      <w:r>
-        <w:t xml:space="preserve">All nations, clap your hands: shout aloud to God with a joyful voice. 3 For the Lord is exalted and He is fearful: He is a great king upon all the earth. It Peoples He will cause to be subdued to us, and nations under our feet. 5 He hath chosen for us His heritage, the beauty of Jacob which He hath loved. 6 God hath ascended with a shout, and the Lord with a sound of a trumpet. 7 Sing to our God, sing. Sing to our King, sing. 8 For the Lord is King of all the earth. Sing with understanding, 9 For the Lord hath reigned over all the nations; God </w:t>
-      </w:r>
-      <w:proofErr w:type="spellStart"/>
-      <w:r>
-        <w:t>sitteth</w:t>
-      </w:r>
-      <w:proofErr w:type="spellEnd"/>
-      <w:r>
-        <w:t xml:space="preserve"> upon His holy throne. 10 Rulers of peoples have assembled with the God of Abraham, for those who are strong in God have been exceedingly exalted upon the earth.</w:t>
-      </w:r>
-    </w:p>
-    <w:p>
-      <w:pPr>
-        <w:pStyle w:val="Heading1"/>
-      </w:pPr>
-      <w:r>
-        <w:t>Sext</w:t>
-      </w:r>
-    </w:p>
-    <w:p>
-      <w:pPr>
-        <w:pStyle w:val="Heading2"/>
-      </w:pPr>
-      <w:r>
-        <w:t>Psalm 53</w:t>
-      </w:r>
-    </w:p>
-    <w:p>
-      <w:r>
-        <w:t>3 God, save me by Thy Name: judge me in Thy strength. It God, hear my prayer</w:t>
-      </w:r>
-      <w:proofErr w:type="gramStart"/>
-      <w:r>
-        <w:t>,.</w:t>
+        <w:t>prayer,.</w:t>
       </w:r>
       <w:proofErr w:type="gramEnd"/>
       <w:r>
@@ -3302,15 +3889,7 @@
         <w:t xml:space="preserve"> </w:t>
       </w:r>
       <w:r>
-        <w:t xml:space="preserve">in the tents of the sinners. 12 For the Lord God </w:t>
-      </w:r>
-      <w:proofErr w:type="spellStart"/>
-      <w:r>
-        <w:t>loveth</w:t>
-      </w:r>
-      <w:proofErr w:type="spellEnd"/>
-      <w:r>
-        <w:t xml:space="preserve"> mercy and truth, glory and grace He will give: the Lord will not cause those who walk in innocence to be lacking in good things. 13 Lord, God of the powers, blessed is the man who </w:t>
+        <w:t xml:space="preserve">in the tents of the sinners. 12 For the Lord God loveth mercy and truth, glory and grace He will give: the Lord will not cause those who walk in innocence to be lacking in good things. 13 Lord, God of the powers, blessed is the man who </w:t>
       </w:r>
       <w:proofErr w:type="spellStart"/>
       <w:r>
@@ -3388,15 +3967,7 @@
       </w:r>
       <w:proofErr w:type="spellEnd"/>
       <w:r>
-        <w:t xml:space="preserve"> wonders. Thou art God alone </w:t>
-      </w:r>
-      <w:proofErr w:type="gramStart"/>
-      <w:r>
-        <w:t>Who</w:t>
-      </w:r>
-      <w:proofErr w:type="gramEnd"/>
-      <w:r>
-        <w:t xml:space="preserve"> is great. 11 Gui</w:t>
+        <w:t xml:space="preserve"> wonders. Thou art God alone Who is great. 11 Gui</w:t>
       </w:r>
       <w:r>
         <w:t>de me, Lord, in Thy way, and</w:t>
@@ -3445,15 +4016,7 @@
     </w:p>
     <w:p>
       <w:r>
-        <w:t xml:space="preserve">1 His foundations are in the holy mountains. 2 The Lord </w:t>
-      </w:r>
-      <w:proofErr w:type="spellStart"/>
-      <w:r>
-        <w:t>loveth</w:t>
-      </w:r>
-      <w:proofErr w:type="spellEnd"/>
-      <w:r>
-        <w:t xml:space="preserve"> the gates of Sian more than all the dwelling-places of Jacob. 3 </w:t>
+        <w:t xml:space="preserve">1 His foundations are in the holy mountains. 2 The Lord loveth the gates of Sian more than all the dwelling-places of Jacob. 3 </w:t>
       </w:r>
       <w:proofErr w:type="spellStart"/>
       <w:r>
@@ -3500,15 +4063,7 @@
         <w:t xml:space="preserve">s. These were there. 5 Sion the </w:t>
       </w:r>
       <w:r>
-        <w:t xml:space="preserve">mother shall </w:t>
-      </w:r>
-      <w:proofErr w:type="spellStart"/>
-      <w:r>
-        <w:t>sav</w:t>
-      </w:r>
-      <w:proofErr w:type="spellEnd"/>
-      <w:r>
-        <w:t xml:space="preserve"> a man, and a m</w:t>
+        <w:t>mother shall sav a man, and a m</w:t>
       </w:r>
       <w:r>
         <w:t xml:space="preserve">an became in her; and He Who is </w:t>
@@ -3553,75 +4108,43 @@
       </w:r>
       <w:proofErr w:type="spellEnd"/>
       <w:r>
-        <w:t xml:space="preserve"> with the help of Him Who is exalted, shall rest under the shadow of the God of the heaven. 2 He shall say to the Lord, Thou art my supporter: my refuge, my God. I will trust in Him. 3 For </w:t>
+        <w:t xml:space="preserve"> with the help of Him Who is exalted, shall rest under the shadow of the God of the heaven. 2 He shall say to the Lord, Thou art my supporter: my refuge, my God. I will trust in Him. 3 For He it is Who will deliver me from the snare of the hunter and from a perturbing word. 4 He shall overshadow thee</w:t>
+      </w:r>
+      <w:r>
+        <w:t xml:space="preserve"> </w:t>
+      </w:r>
+      <w:r>
+        <w:t xml:space="preserve">in the midst of His pinions, and thou shalt trust beneath His wings: His truth shall encompass thee as a weapon. 5 Thou shalt not be afraid of the terror of the night, of the arrow which </w:t>
+      </w:r>
+      <w:proofErr w:type="spellStart"/>
+      <w:r>
+        <w:t>flieth</w:t>
+      </w:r>
+      <w:proofErr w:type="spellEnd"/>
+      <w:r>
+        <w:t xml:space="preserve"> in the day, 6 of a thing: which </w:t>
+      </w:r>
+      <w:proofErr w:type="spellStart"/>
+      <w:r>
+        <w:t>walketh</w:t>
+      </w:r>
+      <w:proofErr w:type="spellEnd"/>
+      <w:r>
+        <w:t xml:space="preserve"> in the darkness, of a destruction and a demon</w:t>
+      </w:r>
+      <w:r>
+        <w:t xml:space="preserve"> </w:t>
+      </w:r>
+      <w:r>
+        <w:t xml:space="preserve">of the noon. Thousands shall fall at thy left hand, and myriads at thy right hand, </w:t>
       </w:r>
       <w:proofErr w:type="gramStart"/>
       <w:r>
-        <w:t>He</w:t>
+        <w:t>but  they</w:t>
       </w:r>
       <w:proofErr w:type="gramEnd"/>
       <w:r>
-        <w:t xml:space="preserve"> it is Who will deliver me from the snare of the hunter and from a perturbing word. 4 He shall overshadow thee</w:t>
-      </w:r>
-      <w:r>
-        <w:t xml:space="preserve"> </w:t>
-      </w:r>
-      <w:r>
-        <w:t xml:space="preserve">in the midst of His pinions, and thou shalt trust beneath His wings: His truth shall encompass thee as a weapon. 5 Thou shalt not be afraid of the terror of the night, of the arrow which </w:t>
-      </w:r>
-      <w:proofErr w:type="spellStart"/>
-      <w:r>
-        <w:t>flieth</w:t>
-      </w:r>
-      <w:proofErr w:type="spellEnd"/>
-      <w:r>
-        <w:t xml:space="preserve"> in the day, 6 of a thing: which </w:t>
-      </w:r>
-      <w:proofErr w:type="spellStart"/>
-      <w:r>
-        <w:t>walketh</w:t>
-      </w:r>
-      <w:proofErr w:type="spellEnd"/>
-      <w:r>
-        <w:t xml:space="preserve"> in the darkness, of a destruction and a demon</w:t>
-      </w:r>
-      <w:r>
-        <w:t xml:space="preserve"> </w:t>
-      </w:r>
-      <w:r>
-        <w:t xml:space="preserve">of the noon. Thousands shall fall at thy left hand, and myriads at thy right hand, </w:t>
-      </w:r>
-      <w:proofErr w:type="gramStart"/>
-      <w:r>
-        <w:t>but  they</w:t>
-      </w:r>
-      <w:proofErr w:type="gramEnd"/>
-      <w:r>
-        <w:t xml:space="preserve"> shall not come nigh to thee. 8 Yet thou shalt observe with thine eyes, and thou shalt see the reward of the sinners. 9 For Thou, Lord, art He Who is my helper; thou hast set Him </w:t>
-      </w:r>
-      <w:proofErr w:type="gramStart"/>
-      <w:r>
-        <w:t>Who</w:t>
-      </w:r>
-      <w:proofErr w:type="gramEnd"/>
-      <w:r>
-        <w:t xml:space="preserve"> is exalted as a place of refuge for thee. 10 No evils shall come upon thee; and a scourge shall not come nigh to thy place of dwelling. 11 For He shall command His angels concerning thee, that they guard thee in all thy ways. 12 And they shall bear thee up upon their hands, lest thou stumble with thy feet on a stone. 13 Thou shalt tread upon a serpent and a basilisk: thou shalt trample upon a lion and a dragon. 14 For he trusted in </w:t>
-      </w:r>
-      <w:proofErr w:type="gramStart"/>
-      <w:r>
-        <w:t>Me</w:t>
-      </w:r>
-      <w:proofErr w:type="gramEnd"/>
-      <w:r>
-        <w:t xml:space="preserve"> and I will deliver him: I will cover him, for he hath known My Name. 15 He shall pray to </w:t>
-      </w:r>
-      <w:proofErr w:type="gramStart"/>
-      <w:r>
-        <w:t>Me</w:t>
-      </w:r>
-      <w:proofErr w:type="gramEnd"/>
-      <w:r>
-        <w:t xml:space="preserve">, and I will hear him. I am with him in affliction: I will deliver him, </w:t>
+        <w:t xml:space="preserve"> shall not come nigh to thee. 8 Yet thou shalt observe with thine eyes, and thou shalt see the reward of the sinners. 9 For Thou, Lord, art He Who is my helper; thou hast set Him Who is exalted as a place of refuge for thee. 10 No evils shall come upon thee; and a scourge shall not come nigh to thy place of dwelling. 11 For He shall command His angels concerning thee, that they guard thee in all thy ways. 12 And they shall bear thee up upon their hands, lest thou stumble with thy feet on a stone. 13 Thou shalt tread upon a serpent and a basilisk: thou shalt trample upon a lion and a dragon. 14 For he trusted in Me and I will deliver him: I will cover him, for he hath known My Name. 15 He shall pray to Me, and I will hear him. I am with him in affliction: I will deliver him, </w:t>
       </w:r>
       <w:r>
         <w:t>and</w:t>
@@ -3697,15 +4220,206 @@
         <w:t>in that which is holy to Him</w:t>
       </w:r>
       <w:r>
-        <w:t xml:space="preserve">. 7 Offer to the Lord, all the families of the nations: offer to the Lord </w:t>
+        <w:t xml:space="preserve">. 7 Offer to the Lord, all the families of the nations: offer to the Lord glory and </w:t>
+      </w:r>
+      <w:proofErr w:type="spellStart"/>
+      <w:r>
+        <w:t>honour</w:t>
+      </w:r>
+      <w:proofErr w:type="spellEnd"/>
+      <w:r>
+        <w:t>. 8 Offer to the Lord</w:t>
+      </w:r>
+      <w:r>
+        <w:t xml:space="preserve"> </w:t>
+      </w:r>
+      <w:r>
+        <w:t xml:space="preserve">glory to His Name: bring </w:t>
       </w:r>
       <w:proofErr w:type="gramStart"/>
       <w:r>
-        <w:t>glory</w:t>
+        <w:t>sacrifices, and</w:t>
       </w:r>
       <w:proofErr w:type="gramEnd"/>
       <w:r>
-        <w:t xml:space="preserve"> and </w:t>
+        <w:t xml:space="preserve"> enter ye in to His courts. 9 Worship the Lord in His holy court, Let all the earth be moved from before His face. 10 Say among the nations</w:t>
+      </w:r>
+      <w:r>
+        <w:t xml:space="preserve">: </w:t>
+      </w:r>
+      <w:r>
+        <w:t>The Lord hath reigned from a Wood. For, also, He hath set up the inhabited world which</w:t>
+      </w:r>
+      <w:r>
+        <w:t xml:space="preserve"> </w:t>
+      </w:r>
+      <w:r>
+        <w:t>shall not be moved: He will give judgment to peoples with equity. 11 Let the heavens be glad and let the earth rejoice: let the sea be moved, and all its fulness. 12 Let the plains rejoice, and everything which is in them. Then all the trees of the wood shall rejoice 13 before the Lord, for He cometh: He cometh to give judgment to the earth. He shall give judgment to the inhabited world with justice, and the peoples with righteousness.</w:t>
+      </w:r>
+    </w:p>
+    <w:p>
+      <w:pPr>
+        <w:pStyle w:val="Heading2"/>
+      </w:pPr>
+      <w:r>
+        <w:t>Psalm 96</w:t>
+      </w:r>
+    </w:p>
+    <w:p>
+      <w:r>
+        <w:t>1 The Lord hath reigned; let the earth rejoice; let</w:t>
+      </w:r>
+      <w:r>
+        <w:t xml:space="preserve"> </w:t>
+      </w:r>
+      <w:r>
+        <w:t xml:space="preserve">the many islands be glad. 2 A cloud and a thick cloud it is which </w:t>
+      </w:r>
+      <w:proofErr w:type="spellStart"/>
+      <w:r>
+        <w:t>surroundeth</w:t>
+      </w:r>
+      <w:proofErr w:type="spellEnd"/>
+      <w:r>
+        <w:t xml:space="preserve"> Him: righteousness and judgment are the support of His throne. 3 A fire shall proceed before Him, and with a flame He shall burn His enemies who surround Him. 4 His lightnings lightened the inhabited world, the earth saw and was moved. 5 As wax the mountains melted from before the face of the Lord, and from before the face of the Lord of all the earth. 6 The heavens have declared His righteousness, and all the peoples have seen His glory. 7 All they</w:t>
+      </w:r>
+      <w:r>
+        <w:t xml:space="preserve"> </w:t>
+      </w:r>
+      <w:r>
+        <w:t>who worship things made by hand shall be ashamed: they who boast themselves in their idols. Worship Him, all His angels. 8 Sion heard and was glad, the daughters of Judah rejoiced on account of Thy Name, Lord. 9 For Thou art the Lord Who is exalted over</w:t>
+      </w:r>
+      <w:r>
+        <w:t xml:space="preserve"> </w:t>
+      </w:r>
+      <w:r>
+        <w:t>all the earth: Thou art exalted exceedingly, more than all the gods. 10 Ye who love the Lord, hate evil, for the Lord shall guard the souls of His Saints, and He shall</w:t>
+      </w:r>
+      <w:r>
+        <w:t xml:space="preserve"> deliver them from the hand </w:t>
+      </w:r>
+      <w:r>
+        <w:t>of the sinners. 11 A light hath risen for the just, and gladness for those who are upright in their heart.</w:t>
+      </w:r>
+      <w:r>
+        <w:t xml:space="preserve"> </w:t>
+      </w:r>
+      <w:r>
+        <w:t>12 Be glad, ye</w:t>
+      </w:r>
+      <w:r>
+        <w:t xml:space="preserve"> just, in the Lord: confess</w:t>
+      </w:r>
+      <w:r>
+        <w:t xml:space="preserve"> the remembrance of His holiness.</w:t>
+      </w:r>
+    </w:p>
+    <w:p>
+      <w:pPr>
+        <w:pStyle w:val="Heading2"/>
+      </w:pPr>
+      <w:r>
+        <w:t>Psalm 97</w:t>
+      </w:r>
+    </w:p>
+    <w:p>
+      <w:r>
+        <w:t xml:space="preserve">Sing to the Lord with a new song, for the Lord hath wrought wondrous works: His right hand and His holy arm hath revived Him. 2 The Lord hath manifested His salvation before the </w:t>
+      </w:r>
+      <w:r>
+        <w:t>nations:</w:t>
+      </w:r>
+      <w:r>
+        <w:t xml:space="preserve"> and He hath </w:t>
+      </w:r>
+      <w:proofErr w:type="spellStart"/>
+      <w:r>
+        <w:t>extendeth</w:t>
+      </w:r>
+      <w:proofErr w:type="spellEnd"/>
+      <w:r>
+        <w:t xml:space="preserve"> to them His righteousness. 3 He hath remembered His mercy to Jacob and His righteousness to the House of Israel: the ends of all the earth hath seen the salvation of our God. 4 Shout to the Lord, all the earth</w:t>
+      </w:r>
+      <w:r>
+        <w:t xml:space="preserve">: </w:t>
+      </w:r>
+      <w:r>
+        <w:t>sing and rejoice si</w:t>
+      </w:r>
+      <w:r>
+        <w:t xml:space="preserve">ns. 5 Sing to the Lord with </w:t>
+      </w:r>
+      <w:r>
+        <w:t>a harp with a harp and a voice of psalm. 6 With bea</w:t>
+      </w:r>
+      <w:r>
+        <w:t xml:space="preserve">ten trumpets </w:t>
+      </w:r>
+      <w:r>
+        <w:t xml:space="preserve">and a sound of horn </w:t>
+      </w:r>
+      <w:r>
+        <w:t>trumpet:</w:t>
+      </w:r>
+      <w:r>
+        <w:t xml:space="preserve"> shout b</w:t>
+      </w:r>
+      <w:r>
+        <w:t xml:space="preserve">efore the King, the Lord. 7 Let </w:t>
+      </w:r>
+      <w:r>
+        <w:t>the sea be moved, and all its fulness.</w:t>
+      </w:r>
+      <w:r>
+        <w:t xml:space="preserve"> The inhabited world and every-</w:t>
+      </w:r>
+      <w:r>
+        <w:t>thing which is in it. 8 Rivers shall clap their hands</w:t>
+      </w:r>
+      <w:r>
+        <w:t xml:space="preserve"> </w:t>
+      </w:r>
+      <w:r>
+        <w:t xml:space="preserve">together, and the </w:t>
+      </w:r>
+      <w:r>
+        <w:t>mountains shall rejoice</w:t>
+      </w:r>
+      <w:r>
+        <w:t>, 9 He ha</w:t>
+      </w:r>
+      <w:r>
+        <w:t>th come to give judgment to the earth. He will give judgment to</w:t>
+      </w:r>
+      <w:r>
+        <w:t xml:space="preserve"> the in</w:t>
+      </w:r>
+      <w:r>
+        <w:t xml:space="preserve">habited world with justice, and </w:t>
+      </w:r>
+      <w:r>
+        <w:t>to the peoples with equity.</w:t>
+      </w:r>
+    </w:p>
+    <w:p>
+      <w:pPr>
+        <w:pStyle w:val="Heading2"/>
+      </w:pPr>
+      <w:r>
+        <w:t>Psalm 98</w:t>
+      </w:r>
+    </w:p>
+    <w:p>
+      <w:r>
+        <w:t xml:space="preserve">1 The Lord hath reigned, let peoples rage: He Who </w:t>
+      </w:r>
+      <w:proofErr w:type="spellStart"/>
+      <w:r>
+        <w:t>sitteth</w:t>
+      </w:r>
+      <w:proofErr w:type="spellEnd"/>
+      <w:r>
+        <w:t xml:space="preserve"> upon the Cherubim; let the earth be moved. 2 Great is the Lord in Sion, and He is exalted over all the peoples. 3 Let them confess His great Name, for it is fearful and holy. 4 And the </w:t>
       </w:r>
       <w:proofErr w:type="spellStart"/>
       <w:r>
@@ -3713,246 +4427,7 @@
       </w:r>
       <w:proofErr w:type="spellEnd"/>
       <w:r>
-        <w:t>. 8 Offer to the Lord</w:t>
-      </w:r>
-      <w:r>
-        <w:t xml:space="preserve"> </w:t>
-      </w:r>
-      <w:r>
-        <w:t xml:space="preserve">glory to His Name: bring sacrifices, and enter </w:t>
-      </w:r>
-      <w:proofErr w:type="gramStart"/>
-      <w:r>
-        <w:t>ye</w:t>
-      </w:r>
-      <w:proofErr w:type="gramEnd"/>
-      <w:r>
-        <w:t xml:space="preserve"> in to His courts. 9 Worship the Lord in His holy court, Let all the earth be moved from before His face. 10 Say among the nations</w:t>
-      </w:r>
-      <w:r>
-        <w:t xml:space="preserve">: </w:t>
-      </w:r>
-      <w:r>
-        <w:t>The Lord hath reigned from a Wood. For, also, He hath set up the inhabited world which</w:t>
-      </w:r>
-      <w:r>
-        <w:t xml:space="preserve"> </w:t>
-      </w:r>
-      <w:r>
-        <w:t xml:space="preserve">shall not be moved: He will give judgment to peoples with equity. 11 Let the heavens be glad and let the earth rejoice: let the sea be moved, and all its </w:t>
-      </w:r>
-      <w:proofErr w:type="spellStart"/>
-      <w:r>
-        <w:t>fulness</w:t>
-      </w:r>
-      <w:proofErr w:type="spellEnd"/>
-      <w:r>
-        <w:t xml:space="preserve">. 12 Let the plains rejoice, and everything which is in them. Then all the trees of the wood shall rejoice 13 before the Lord, for </w:t>
-      </w:r>
-      <w:proofErr w:type="gramStart"/>
-      <w:r>
-        <w:t>He</w:t>
-      </w:r>
-      <w:proofErr w:type="gramEnd"/>
-      <w:r>
-        <w:t xml:space="preserve"> cometh: He cometh to give judgment to the earth. He shall give judgment to the inhabited world with justice, and the peoples with righteousness.</w:t>
-      </w:r>
-    </w:p>
-    <w:p>
-      <w:pPr>
-        <w:pStyle w:val="Heading2"/>
-      </w:pPr>
-      <w:r>
-        <w:t>Psalm 96</w:t>
-      </w:r>
-    </w:p>
-    <w:p>
-      <w:r>
-        <w:t>1 The Lord hath reigned; let the earth rejoice; let</w:t>
-      </w:r>
-      <w:r>
-        <w:t xml:space="preserve"> </w:t>
-      </w:r>
-      <w:r>
-        <w:t xml:space="preserve">the many islands be glad. 2 A cloud and a thick cloud it is which </w:t>
-      </w:r>
-      <w:proofErr w:type="spellStart"/>
-      <w:r>
-        <w:t>surroundeth</w:t>
-      </w:r>
-      <w:proofErr w:type="spellEnd"/>
-      <w:r>
-        <w:t xml:space="preserve"> Him: righteousness and judgment are the support of His throne. 3 A fire shall proceed before Him, and with a flame He shall burn His enemies who surround Him. 4 His </w:t>
-      </w:r>
-      <w:proofErr w:type="spellStart"/>
-      <w:r>
-        <w:t>lightnings</w:t>
-      </w:r>
-      <w:proofErr w:type="spellEnd"/>
-      <w:r>
-        <w:t xml:space="preserve"> lightened the inhabited world, the earth saw and was moved. 5 As wax the mountains melted from before the face of the Lord, and from before the face of the Lord of all the earth. 6 The heavens have declared His righteousness, and all the peoples have seen His glory. 7 All they</w:t>
-      </w:r>
-      <w:r>
-        <w:t xml:space="preserve"> </w:t>
-      </w:r>
-      <w:r>
-        <w:t>who worship things made by hand shall be ashamed: they who boast themselves in their idols. Worship Him, all His angels. 8 Sion heard and was glad, the daughters of Judah rejoiced on account of Thy Name, Lord. 9 For Thou art the Lord Who is exalted over</w:t>
-      </w:r>
-      <w:r>
-        <w:t xml:space="preserve"> </w:t>
-      </w:r>
-      <w:r>
-        <w:t>all the earth: Thou art exalted exceedingly, more than all the gods. 10 Ye who love the Lord, hate evil, for the Lord shall guard the souls of His Saints, and He shall</w:t>
-      </w:r>
-      <w:r>
-        <w:t xml:space="preserve"> deliver them from the hand </w:t>
-      </w:r>
-      <w:r>
-        <w:t>of the sinners. 11 A light hath risen for the just, and gladness for those who are upright in their heart.</w:t>
-      </w:r>
-      <w:r>
-        <w:t xml:space="preserve"> </w:t>
-      </w:r>
-      <w:r>
-        <w:t>12 Be glad, ye</w:t>
-      </w:r>
-      <w:r>
-        <w:t xml:space="preserve"> just, in the Lord: confess</w:t>
-      </w:r>
-      <w:r>
-        <w:t xml:space="preserve"> the remembrance of His holiness.</w:t>
-      </w:r>
-    </w:p>
-    <w:p>
-      <w:pPr>
-        <w:pStyle w:val="Heading2"/>
-      </w:pPr>
-      <w:r>
-        <w:t>Psalm 97</w:t>
-      </w:r>
-    </w:p>
-    <w:p>
-      <w:r>
-        <w:t xml:space="preserve">Sing to the Lord with a new song, for the Lord hath wrought wondrous works: His right hand and His holy arm hath revived Him. 2 The Lord hath manifested His salvation before the </w:t>
-      </w:r>
-      <w:r>
-        <w:t>nations:</w:t>
-      </w:r>
-      <w:r>
-        <w:t xml:space="preserve"> and He hath </w:t>
-      </w:r>
-      <w:proofErr w:type="spellStart"/>
-      <w:r>
-        <w:t>extendeth</w:t>
-      </w:r>
-      <w:proofErr w:type="spellEnd"/>
-      <w:r>
-        <w:t xml:space="preserve"> to them His righteousness. 3 He hath remembered His mercy to Jacob and His righteousness to the House of Israel: the ends of all the earth hath seen the salvation of our God. 4 Shout to the Lord, all the earth</w:t>
-      </w:r>
-      <w:r>
-        <w:t xml:space="preserve">: </w:t>
-      </w:r>
-      <w:r>
-        <w:t>sing and rejoice si</w:t>
-      </w:r>
-      <w:r>
-        <w:t xml:space="preserve">ns. 5 Sing to the Lord with </w:t>
-      </w:r>
-      <w:r>
-        <w:t>a harp with a harp and a voice of psalm. 6 With bea</w:t>
-      </w:r>
-      <w:r>
-        <w:t xml:space="preserve">ten trumpets </w:t>
-      </w:r>
-      <w:r>
-        <w:t xml:space="preserve">and a sound of horn </w:t>
-      </w:r>
-      <w:r>
-        <w:t>trumpet:</w:t>
-      </w:r>
-      <w:r>
-        <w:t xml:space="preserve"> shout b</w:t>
-      </w:r>
-      <w:r>
-        <w:t xml:space="preserve">efore the King, the Lord. 7 Let </w:t>
-      </w:r>
-      <w:r>
-        <w:t xml:space="preserve">the sea be moved, and all its </w:t>
-      </w:r>
-      <w:proofErr w:type="spellStart"/>
-      <w:r>
-        <w:t>fulness</w:t>
-      </w:r>
-      <w:proofErr w:type="spellEnd"/>
-      <w:r>
-        <w:t>.</w:t>
-      </w:r>
-      <w:r>
-        <w:t xml:space="preserve"> The inhabited world and every-</w:t>
-      </w:r>
-      <w:r>
-        <w:t>thing which is in it. 8 Rivers shall clap their hands</w:t>
-      </w:r>
-      <w:r>
-        <w:t xml:space="preserve"> </w:t>
-      </w:r>
-      <w:r>
-        <w:t xml:space="preserve">together, and the </w:t>
-      </w:r>
-      <w:r>
-        <w:t>mountains shall rejoice</w:t>
-      </w:r>
-      <w:r>
-        <w:t>, 9 He ha</w:t>
-      </w:r>
-      <w:r>
-        <w:t>th come to give judgment to the earth. He will give judgment to</w:t>
-      </w:r>
-      <w:r>
-        <w:t xml:space="preserve"> the in</w:t>
-      </w:r>
-      <w:r>
-        <w:t xml:space="preserve">habited world with justice, and </w:t>
-      </w:r>
-      <w:r>
-        <w:t>to the peoples with equity.</w:t>
-      </w:r>
-    </w:p>
-    <w:p>
-      <w:pPr>
-        <w:pStyle w:val="Heading2"/>
-      </w:pPr>
-      <w:r>
-        <w:t>Psalm 98</w:t>
-      </w:r>
-    </w:p>
-    <w:p>
-      <w:r>
-        <w:t xml:space="preserve">1 The Lord hath reigned, let peoples rage: He Who </w:t>
-      </w:r>
-      <w:proofErr w:type="spellStart"/>
-      <w:r>
-        <w:t>sitteth</w:t>
-      </w:r>
-      <w:proofErr w:type="spellEnd"/>
-      <w:r>
-        <w:t xml:space="preserve"> upon the Cherubim; let the earth be moved. 2 Great is the Lord in Sion, and He is exalted over all the peoples. 3 Let them confess His great Name, for it is fearful and holy. 4 And the </w:t>
-      </w:r>
-      <w:proofErr w:type="spellStart"/>
-      <w:r>
-        <w:t>honour</w:t>
-      </w:r>
-      <w:proofErr w:type="spellEnd"/>
-      <w:r>
-        <w:t xml:space="preserve"> of a king </w:t>
-      </w:r>
-      <w:proofErr w:type="spellStart"/>
-      <w:r>
-        <w:t>loveth</w:t>
-      </w:r>
-      <w:proofErr w:type="spellEnd"/>
-      <w:r>
-        <w:t xml:space="preserve"> judgment. Thou, Thou hast prepared those things which are equitable: judgment and righteousness Thou hast performed in Jacob. Exalt the Lord, our God, and worship the foot-stool of His feet, for it is holy. 6 Moses and Aaron among, His priests, and Samuel among those who supplicate His Name: they were supplicating the Lord, and </w:t>
+        <w:t xml:space="preserve"> of a king loveth judgment. Thou, Thou hast prepared those things which are equitable: judgment and righteousness Thou hast performed in Jacob. Exalt the Lord, our God, and worship the foot-stool of His feet, for it is holy. 6 Moses and Aaron among, His priests, and Samuel among those who supplicate His Name: they were supplicating the Lord, and </w:t>
       </w:r>
       <w:r>
         <w:lastRenderedPageBreak/>
@@ -3985,52 +4460,60 @@
     </w:p>
     <w:p>
       <w:r>
-        <w:t xml:space="preserve">1 Shout to the Lord, all the earth, 2 serve the Lord with gladness, come before Him with rejoicing, 3 </w:t>
+        <w:t>1 Shout to the Lord, all the earth, 2 serve the Lord with gladness, come before Him with rejoicing, 3 Know that the Lord He is God: He hath created us and not we. For we are His people and the sheep of His fold, 4 Enter into His gates with confession and into His courts with blessings. Confess Him and praise His Name, 5 For gracious is the Lord, for His mercy is unto age, and His truth from generation to generation.</w:t>
+      </w:r>
+    </w:p>
+    <w:p>
+      <w:pPr>
+        <w:pStyle w:val="Heading2"/>
+      </w:pPr>
+      <w:r>
+        <w:t>Psalm 100</w:t>
+      </w:r>
+    </w:p>
+    <w:p>
+      <w:r>
+        <w:t xml:space="preserve">1 I will sing to Thee, Lord, mercy and judgment will I sing. 2 And I will pay heed to a blameless way; when wilt Thou come unto me? I was walking in innocence of my heart, in the midst of my house. 3 I have not set a transgressing thing before mine eyes: Thou hast hated those who work transgression: a perverse hath not cleaved to me; 4 The evil will turn aside from me, and I was not knowing it. 5 He who </w:t>
+      </w:r>
+      <w:proofErr w:type="spellStart"/>
+      <w:r>
+        <w:t>speaketh</w:t>
+      </w:r>
+      <w:proofErr w:type="spellEnd"/>
+      <w:r>
+        <w:t xml:space="preserve"> against his </w:t>
+      </w:r>
+      <w:proofErr w:type="spellStart"/>
+      <w:r>
+        <w:t>neighbour</w:t>
+      </w:r>
+      <w:proofErr w:type="spellEnd"/>
+      <w:r>
+        <w:t xml:space="preserve"> privily, this one I, was pursuing: with him who is insolent with his eyes, with an insatiable heart, I have not eaten. 6 Mine eyes shall be upon all the faithful of the earth, that they may be sitting-companions with me: he who </w:t>
+      </w:r>
+      <w:proofErr w:type="spellStart"/>
+      <w:r>
+        <w:t>walketh</w:t>
+      </w:r>
+      <w:proofErr w:type="spellEnd"/>
+      <w:r>
+        <w:t xml:space="preserve"> in a blameless way, this one was ministering to me. 7 He who </w:t>
+      </w:r>
+      <w:proofErr w:type="spellStart"/>
+      <w:r>
+        <w:t>acteth</w:t>
+      </w:r>
+      <w:proofErr w:type="spellEnd"/>
+      <w:r>
+        <w:t xml:space="preserve"> with insolence is not" </w:t>
       </w:r>
       <w:proofErr w:type="gramStart"/>
       <w:r>
-        <w:t>Know</w:t>
+        <w:t>wont</w:t>
       </w:r>
       <w:proofErr w:type="gramEnd"/>
       <w:r>
-        <w:t xml:space="preserve"> that the Lord He is God: He hath created us and not we. For we are His people and the sheep of His fold, 4 </w:t>
-      </w:r>
-      <w:proofErr w:type="gramStart"/>
-      <w:r>
-        <w:t>Enter</w:t>
-      </w:r>
-      <w:proofErr w:type="gramEnd"/>
-      <w:r>
-        <w:t xml:space="preserve"> into His gates with confession and into His courts with blessings. Confess Him and praise His Name, 5 </w:t>
-      </w:r>
-      <w:proofErr w:type="gramStart"/>
-      <w:r>
-        <w:t>For</w:t>
-      </w:r>
-      <w:proofErr w:type="gramEnd"/>
-      <w:r>
-        <w:t xml:space="preserve"> gracious is the Lord, for His mercy is unto age, and His truth from generation to generation.</w:t>
-      </w:r>
-    </w:p>
-    <w:p>
-      <w:pPr>
-        <w:pStyle w:val="Heading2"/>
-      </w:pPr>
-      <w:r>
-        <w:t>Psalm 100</w:t>
-      </w:r>
-    </w:p>
-    <w:p>
-      <w:r>
-        <w:t xml:space="preserve">1 I will sing to Thee, Lord, mercy and judgment will I sing. 2 And I will pay heed to a blameless way; when wilt Thou come unto me? I was walking in innocence of my heart, in the midst of my house. 3 I have not set a transgressing thing before mine eyes: Thou hast hated those who work transgression: a perverse hath not cleaved to me; 4 </w:t>
-      </w:r>
-      <w:proofErr w:type="gramStart"/>
-      <w:r>
-        <w:t>The</w:t>
-      </w:r>
-      <w:proofErr w:type="gramEnd"/>
-      <w:r>
-        <w:t xml:space="preserve"> evil will turn aside from me, and I was not knowing it. 5 He who </w:t>
+        <w:t xml:space="preserve"> to dwell in the midst of my house: he who </w:t>
       </w:r>
       <w:proofErr w:type="spellStart"/>
       <w:r>
@@ -4038,63 +4521,7 @@
       </w:r>
       <w:proofErr w:type="spellEnd"/>
       <w:r>
-        <w:t xml:space="preserve"> against his </w:t>
-      </w:r>
-      <w:proofErr w:type="spellStart"/>
-      <w:r>
-        <w:t>neighbour</w:t>
-      </w:r>
-      <w:proofErr w:type="spellEnd"/>
-      <w:r>
-        <w:t xml:space="preserve"> </w:t>
-      </w:r>
-      <w:proofErr w:type="spellStart"/>
-      <w:r>
-        <w:t>privily</w:t>
-      </w:r>
-      <w:proofErr w:type="spellEnd"/>
-      <w:r>
-        <w:t xml:space="preserve">, this one I, was pursuing: with him who is insolent with his eyes, with an insatiable heart, I have not eaten. 6 Mine eyes shall be upon all the faithful of the earth, that they may be sitting-companions with me: he who </w:t>
-      </w:r>
-      <w:proofErr w:type="spellStart"/>
-      <w:r>
-        <w:t>walketh</w:t>
-      </w:r>
-      <w:proofErr w:type="spellEnd"/>
-      <w:r>
-        <w:t xml:space="preserve"> in a blameless way, this one was ministering to me. 7 He who </w:t>
-      </w:r>
-      <w:proofErr w:type="spellStart"/>
-      <w:r>
-        <w:t>acteth</w:t>
-      </w:r>
-      <w:proofErr w:type="spellEnd"/>
-      <w:r>
-        <w:t xml:space="preserve"> with insolence is not" </w:t>
-      </w:r>
-      <w:proofErr w:type="gramStart"/>
-      <w:r>
-        <w:t>wont</w:t>
-      </w:r>
-      <w:proofErr w:type="gramEnd"/>
-      <w:r>
-        <w:t xml:space="preserve"> to dwell in the midst of my house: he who </w:t>
-      </w:r>
-      <w:proofErr w:type="spellStart"/>
-      <w:r>
-        <w:t>speaketh</w:t>
-      </w:r>
-      <w:proofErr w:type="spellEnd"/>
-      <w:r>
-        <w:t xml:space="preserve"> iniquity is not wont to be established before mine eyes. 8 In the hours of the morning I was slaying all the sinners of the land, to wipe out from the city of the Lord our God everyone who </w:t>
-      </w:r>
-      <w:proofErr w:type="spellStart"/>
-      <w:r>
-        <w:t>worketh</w:t>
-      </w:r>
-      <w:proofErr w:type="spellEnd"/>
-      <w:r>
-        <w:t xml:space="preserve"> iniquity.</w:t>
+        <w:t xml:space="preserve"> iniquity is not wont to be established before mine eyes. 8 In the hours of the morning I was slaying all the sinners of the land, to wipe out from the city of the Lord our God everyone who worketh iniquity.</w:t>
       </w:r>
     </w:p>
     <w:p>
@@ -4212,15 +4639,7 @@
     </w:p>
     <w:p>
       <w:r>
-        <w:t xml:space="preserve">1 Praise the Lord, children, praise the Name of the Lord. 2 Let the Name of the Lord he blessed from now and unto age. 3 From the risings of the sun until its settings praise the Name of the Lord. 4 The Lord is exalted over all the nations, and His glory, in the heavens. 5 Who is like unto the Lord, our God, Who </w:t>
-      </w:r>
-      <w:proofErr w:type="spellStart"/>
-      <w:r>
-        <w:t>dwelleth</w:t>
-      </w:r>
-      <w:proofErr w:type="spellEnd"/>
-      <w:r>
-        <w:t xml:space="preserve"> in the heights, 6 and </w:t>
+        <w:t xml:space="preserve">1 Praise the Lord, children, praise the Name of the Lord. 2 Let the Name of the Lord he blessed from now and unto age. 3 From the risings of the sun until its settings praise the Name of the Lord. 4 The Lord is exalted over all the nations, and His glory, in the heavens. 5 Who is like unto the Lord, our God, Who dwelleth in the heights, 6 and </w:t>
       </w:r>
       <w:proofErr w:type="spellStart"/>
       <w:r>
@@ -4228,117 +4647,103 @@
       </w:r>
       <w:proofErr w:type="spellEnd"/>
       <w:r>
-        <w:t xml:space="preserve"> upon the lowly parts in the heaven and upon earth? 7 He </w:t>
+        <w:t xml:space="preserve"> upon the lowly parts in the heaven and upon earth? 7 He Who </w:t>
+      </w:r>
+      <w:proofErr w:type="spellStart"/>
+      <w:r>
+        <w:t>raiseth</w:t>
+      </w:r>
+      <w:proofErr w:type="spellEnd"/>
+      <w:r>
+        <w:t xml:space="preserve"> up the poor from the earth and </w:t>
+      </w:r>
+      <w:proofErr w:type="spellStart"/>
+      <w:r>
+        <w:t>lifteth</w:t>
+      </w:r>
+      <w:proofErr w:type="spellEnd"/>
+      <w:r>
+        <w:t xml:space="preserve"> up from a dung-hill him who </w:t>
+      </w:r>
+      <w:proofErr w:type="spellStart"/>
+      <w:r>
+        <w:t>asketh</w:t>
+      </w:r>
+      <w:proofErr w:type="spellEnd"/>
+      <w:r>
+        <w:t xml:space="preserve"> alms, 8 that He may seat him with the rulers and the rulers of His people. 9 He Who </w:t>
+      </w:r>
+      <w:proofErr w:type="spellStart"/>
+      <w:r>
+        <w:t>causeth</w:t>
+      </w:r>
+      <w:proofErr w:type="spellEnd"/>
+      <w:r>
+        <w:t xml:space="preserve"> a barren woman to be </w:t>
       </w:r>
       <w:proofErr w:type="gramStart"/>
       <w:r>
-        <w:t>Who</w:t>
+        <w:t>In</w:t>
       </w:r>
       <w:proofErr w:type="gramEnd"/>
       <w:r>
-        <w:t xml:space="preserve"> </w:t>
-      </w:r>
-      <w:proofErr w:type="spellStart"/>
-      <w:r>
-        <w:t>raiseth</w:t>
-      </w:r>
-      <w:proofErr w:type="spellEnd"/>
-      <w:r>
-        <w:t xml:space="preserve"> up the poor from the earth and </w:t>
-      </w:r>
-      <w:proofErr w:type="spellStart"/>
-      <w:r>
-        <w:t>lifteth</w:t>
-      </w:r>
-      <w:proofErr w:type="spellEnd"/>
-      <w:r>
-        <w:t xml:space="preserve"> up from a dung-hill him who </w:t>
-      </w:r>
-      <w:proofErr w:type="spellStart"/>
-      <w:r>
-        <w:t>asketh</w:t>
-      </w:r>
-      <w:proofErr w:type="spellEnd"/>
-      <w:r>
-        <w:t xml:space="preserve"> alms, 8 that He may seat him with the rulers and the rulers of His people. 9 He </w:t>
-      </w:r>
+        <w:t xml:space="preserve"> a house, a rejoicing mother of sons.</w:t>
+      </w:r>
+    </w:p>
+    <w:p>
+      <w:pPr>
+        <w:pStyle w:val="Heading2"/>
+      </w:pPr>
+      <w:r>
+        <w:t>Psalm 114</w:t>
+      </w:r>
+    </w:p>
+    <w:p>
+      <w:r>
+        <w:t xml:space="preserve">1 I have loved, for the Lord will hear the voice of my supplication. 2 For He hath inclined His ear to me; in my days I was supplicating Him. 3 For the pains of death seized me: it was the dangers of Hades </w:t>
+      </w:r>
+      <w:proofErr w:type="spellStart"/>
+      <w:r>
+        <w:t>Amenti</w:t>
+      </w:r>
+      <w:proofErr w:type="spellEnd"/>
+      <w:r>
+        <w:t xml:space="preserve"> which found </w:t>
+      </w:r>
+      <w:r>
+        <w:t>me.</w:t>
+      </w:r>
+      <w:r>
+        <w:t xml:space="preserve"> It was affliction and grief which I found. 4 And I entreated the Name of the Lord: O Lord, deliver my soul. 5 Merciful is the Lord, and </w:t>
+      </w:r>
+      <w:r>
+        <w:t>just</w:t>
+      </w:r>
+      <w:r>
+        <w:t xml:space="preserve"> is He: our God is wont to be merciful. 6 He who guards the little children is the Lord: I humbled myself, and He delivered me. 7 Turn, my soul, to thy resting-place, for the Lord hath dealt well with me. 8 He delivered my soul from death, and mine eyes from tears, and my feet from stumbling. 9 I will please the Lord in the land of those who are living.</w:t>
+      </w:r>
+    </w:p>
+    <w:p>
+      <w:pPr>
+        <w:pStyle w:val="Heading2"/>
+      </w:pPr>
+      <w:r>
+        <w:t>Psalm 115</w:t>
+      </w:r>
+    </w:p>
+    <w:p>
+      <w:r>
+        <w:t xml:space="preserve">1 I believed, on account of this I said: I, moreover am exceedingly humbled. 2 I said in my amazement: All men are liars. 3 What shall I give to the Lord, for </w:t>
+      </w:r>
+      <w:proofErr w:type="spellStart"/>
       <w:proofErr w:type="gramStart"/>
       <w:r>
-        <w:t>Who</w:t>
-      </w:r>
+        <w:t>every thing</w:t>
+      </w:r>
+      <w:proofErr w:type="spellEnd"/>
       <w:proofErr w:type="gramEnd"/>
       <w:r>
-        <w:t xml:space="preserve"> </w:t>
-      </w:r>
-      <w:proofErr w:type="spellStart"/>
-      <w:r>
-        <w:t>causeth</w:t>
-      </w:r>
-      <w:proofErr w:type="spellEnd"/>
-      <w:r>
-        <w:t xml:space="preserve"> a barren woman to be In a house, a rejoicing mother of sons.</w:t>
-      </w:r>
-    </w:p>
-    <w:p>
-      <w:pPr>
-        <w:pStyle w:val="Heading2"/>
-      </w:pPr>
-      <w:r>
-        <w:t>Psalm 114</w:t>
-      </w:r>
-    </w:p>
-    <w:p>
-      <w:r>
-        <w:t xml:space="preserve">1 I have loved, for the Lord will hear the voice of my supplication. 2 For He hath inclined His ear to me; in my days I was supplicating Him. 3 For the pains of death seized me: it was the dangers of Hades </w:t>
-      </w:r>
-      <w:proofErr w:type="spellStart"/>
-      <w:r>
-        <w:t>Amenti</w:t>
-      </w:r>
-      <w:proofErr w:type="spellEnd"/>
-      <w:r>
-        <w:t xml:space="preserve"> which found </w:t>
-      </w:r>
-      <w:r>
-        <w:t>me.</w:t>
-      </w:r>
-      <w:r>
-        <w:t xml:space="preserve"> It was affliction and grief which I found. 4 And I entreated the Name of the Lord: O Lord, deliver my soul. 5 Merciful is the Lord, and </w:t>
-      </w:r>
-      <w:r>
-        <w:t>just</w:t>
-      </w:r>
-      <w:r>
-        <w:t xml:space="preserve"> is He: our God is wont to be merciful. 6 He who guards the little children is the Lord: I humbled myself, and He delivered me. 7 Turn, my soul, to thy resting-place, for the Lord hath dealt well with me. 8 He delivered my soul from death, and mine eyes from tears, and my feet from stumbling. 9 I will please the Lord in the land of those who are living.</w:t>
-      </w:r>
-    </w:p>
-    <w:p>
-      <w:pPr>
-        <w:pStyle w:val="Heading2"/>
-      </w:pPr>
-      <w:r>
-        <w:t>Psalm 115</w:t>
-      </w:r>
-    </w:p>
-    <w:p>
-      <w:r>
-        <w:t xml:space="preserve">1 I believed, on account of this I said: I, moreover am exceedingly humbled. 2 I said in my amazement: All men are liars. 3 What shall I give to the Lord, for </w:t>
-      </w:r>
-      <w:proofErr w:type="spellStart"/>
-      <w:r>
-        <w:t>every thing</w:t>
-      </w:r>
-      <w:proofErr w:type="spellEnd"/>
-      <w:r>
-        <w:t xml:space="preserve"> which He hath done to </w:t>
-      </w:r>
-      <w:proofErr w:type="gramStart"/>
-      <w:r>
-        <w:t>me.</w:t>
-      </w:r>
-      <w:proofErr w:type="gramEnd"/>
-      <w:r>
-        <w:t xml:space="preserve"> 4 I will take a cup of salvation, and I will entreat the Name of the Lord. 6 Precious before the Lord is the death of His Saints. 7 O Lord, I am Thy servant. I am Thy servant and the son of Thine handmaid; Thou hast broken my bonds. 8 I will sacrifice to Thee a sacrifice of praise. 9 I will offer my prayers to the Lord in the courts of the, House of the Lord, before</w:t>
+        <w:t xml:space="preserve"> which He hath done to me. 4 I will take a cup of salvation, and I will entreat the Name of the Lord. 6 Precious before the Lord is the death of His Saints. 7 O Lord, I am Thy servant. I am Thy servant and the son of Thine handmaid; Thou hast broken my bonds. 8 I will sacrifice to Thee a sacrifice of praise. 9 I will offer my prayers to the Lord in the courts of the, House of the Lord, before</w:t>
       </w:r>
       <w:r>
         <w:t xml:space="preserve"> </w:t>
@@ -4455,15 +4860,7 @@
     </w:p>
     <w:p>
       <w:r>
-        <w:t xml:space="preserve">1 In my affliction I have cried unto Thee, Lord, and Thou hast heard me. 2 Lord, deliver my soul from iniquitous lips, and from a deceitful tongue. 3 What is it which they shall give to thee, or what is it which they shall add to thee, against a deceitful tongue? 4 Arrows of the mighty are sharpened, and coal of the desert. 5 Woe to </w:t>
-      </w:r>
-      <w:proofErr w:type="gramStart"/>
-      <w:r>
-        <w:t>me, that</w:t>
-      </w:r>
-      <w:proofErr w:type="gramEnd"/>
-      <w:r>
-        <w:t xml:space="preserve"> </w:t>
+        <w:t xml:space="preserve">1 In my affliction I have cried unto Thee, Lord, and Thou hast heard me. 2 Lord, deliver my soul from iniquitous lips, and from a deceitful tongue. 3 What is it which they shall give to thee, or what is it which they shall add to thee, against a deceitful tongue? 4 Arrows of the mighty are sharpened, and coal of the desert. 5 Woe to me, that </w:t>
       </w:r>
       <w:r>
         <w:t>my sojourn is prolonged, and</w:t>
@@ -4505,15 +4902,7 @@
       </w:r>
       <w:proofErr w:type="spellEnd"/>
       <w:r>
-        <w:t xml:space="preserve"> thee. 4 Lo, He </w:t>
-      </w:r>
-      <w:proofErr w:type="gramStart"/>
-      <w:r>
-        <w:t>Who</w:t>
-      </w:r>
-      <w:proofErr w:type="gramEnd"/>
-      <w:r>
-        <w:t xml:space="preserve"> </w:t>
+        <w:t xml:space="preserve"> thee. 4 Lo, He Who </w:t>
       </w:r>
       <w:proofErr w:type="spellStart"/>
       <w:r>
@@ -4585,15 +4974,7 @@
     </w:p>
     <w:p>
       <w:r>
-        <w:t xml:space="preserve">1 I have lifted up mine eyes unto Thee Who </w:t>
-      </w:r>
-      <w:proofErr w:type="spellStart"/>
-      <w:r>
-        <w:t>dwellest</w:t>
-      </w:r>
-      <w:proofErr w:type="spellEnd"/>
-      <w:r>
-        <w:t xml:space="preserve"> in the heaven. 2 Lo, as the eyes of servants are on the hands of their masters, and as the ey.es of a handmaiden, on the hands of her mistress, so our eyes are unto the Lord our God, until He hath compassion upon us. 3 Have mercy upon us, Lord, and have mercy upon us, for we have been filled with a multitude of contempt, 4 and our soul is exceedingly filled. Show contempt to those who have abundance, and show contempt to the proud.</w:t>
+        <w:t>1 I have lifted up mine eyes unto Thee Who dwellest in the heaven. 2 Lo, as the eyes of servants are on the hands of their masters, and as the ey.es of a handmaiden, on the hands of her mistress, so our eyes are unto the Lord our God, until He hath compassion upon us. 3 Have mercy upon us, Lord, and have mercy upon us, for we have been filled with a multitude of contempt, 4 and our soul is exceedingly filled. Show contempt to those who have abundance, and show contempt to the proud.</w:t>
       </w:r>
     </w:p>
     <w:p>
@@ -4606,15 +4987,7 @@
     </w:p>
     <w:p>
       <w:r>
-        <w:t xml:space="preserve">1 Except the Lord had been with us, let Israel say, 2 Except the Lord had been with us, when men rose up against us. 3 Then they had submerged us alive, when their wrath raged against us. 4 Then the water had submerged us, our soul had passed through a torrent. 5 Then our soul had passed through bottomless water. 6 Blessed' is the Lord </w:t>
-      </w:r>
-      <w:proofErr w:type="gramStart"/>
-      <w:r>
-        <w:t>Who</w:t>
-      </w:r>
-      <w:proofErr w:type="gramEnd"/>
-      <w:r>
-        <w:t xml:space="preserve"> hath not given us a prey to their teeth. 7 Our soul hath escaped, as a sparrow from the snare of the hunters: the snare is crushed and we have escaped. 8 Our help is in the Name of the Lord Who created the heaven and the earth.</w:t>
+        <w:t>1 Except the Lord had been with us, let Israel say, 2 Except the Lord had been with us, when men rose up against us. 3 Then they had submerged us alive, when their wrath raged against us. 4 Then the water had submerged us, our soul had passed through a torrent. 5 Then our soul had passed through bottomless water. 6 Blessed' is the Lord Who hath not given us a prey to their teeth. 7 Our soul hath escaped, as a sparrow from the snare of the hunters: the snare is crushed and we have escaped. 8 Our help is in the Name of the Lord Who created the heaven and the earth.</w:t>
       </w:r>
     </w:p>
     <w:p>
@@ -4633,23 +5006,7 @@
         <w:t xml:space="preserve">: </w:t>
       </w:r>
       <w:r>
-        <w:t xml:space="preserve">he who </w:t>
-      </w:r>
-      <w:proofErr w:type="spellStart"/>
-      <w:r>
-        <w:t>dwelleth</w:t>
-      </w:r>
-      <w:proofErr w:type="spellEnd"/>
-      <w:r>
-        <w:t xml:space="preserve"> in Jerusalem shall not be moved unto age. 2 Mountains surround her: the Lord is about His people from now and unto age. 3 He shall not leave the rod of the sinners upon the lot of the just, in order that the just stretch not forth their hands in iniquity. 4 Do </w:t>
-      </w:r>
-      <w:proofErr w:type="gramStart"/>
-      <w:r>
-        <w:t>good</w:t>
-      </w:r>
-      <w:proofErr w:type="gramEnd"/>
-      <w:r>
-        <w:t xml:space="preserve">, Lord, to the good, and those who are upright in their heart. 5 But those who turn themselves to </w:t>
+        <w:t xml:space="preserve">he who dwelleth in Jerusalem shall not be moved unto age. 2 Mountains surround her: the Lord is about His people from now and unto age. 3 He shall not leave the rod of the sinners upon the lot of the just, in order that the just stretch not forth their hands in iniquity. 4 Do good, Lord, to the good, and those who are upright in their heart. 5 But those who turn themselves to </w:t>
       </w:r>
       <w:proofErr w:type="spellStart"/>
       <w:r>
@@ -4767,23 +5124,7 @@
     </w:p>
     <w:p>
       <w:r>
-        <w:t xml:space="preserve">1 Many a time they have fought against me from my youth, let Israel say: 2 many a time they have fought against me from my youth, yet they prevailed not against me. 3 The sinners </w:t>
-      </w:r>
-      <w:proofErr w:type="gramStart"/>
-      <w:r>
-        <w:t>Were</w:t>
-      </w:r>
-      <w:proofErr w:type="gramEnd"/>
-      <w:r>
-        <w:t xml:space="preserve"> striking upon my back; they caused their iniquity to be long. 4 The Lord is just: He will break the necks of the sinners. 5 Let them be ashamed and turned backwards, all who hate Sion. 6 Let </w:t>
-      </w:r>
-      <w:proofErr w:type="gramStart"/>
-      <w:r>
-        <w:t>them</w:t>
-      </w:r>
-      <w:proofErr w:type="gramEnd"/>
-      <w:r>
-        <w:t xml:space="preserve"> be as grass of a housetop which </w:t>
+        <w:t xml:space="preserve">1 Many a time they have fought against me from my youth, let Israel say: 2 many a time they have fought against me from my youth, yet they prevailed not against me. 3 The sinners Were striking upon my back; they caused their iniquity to be long. 4 The Lord is just: He will break the necks of the sinners. 5 Let them be ashamed and turned backwards, all who hate Sion. 6 Let them be as grass of a housetop which </w:t>
       </w:r>
       <w:proofErr w:type="spellStart"/>
       <w:r>
@@ -4823,15 +5164,7 @@
     </w:p>
     <w:p>
       <w:r>
-        <w:t xml:space="preserve">L Out of the depths I have cried unto Thee, Lord. 2 Lord, hear my voice; let Thine ears pay heed to the voice of my supplication. 3 </w:t>
-      </w:r>
-      <w:proofErr w:type="gramStart"/>
-      <w:r>
-        <w:t>If</w:t>
-      </w:r>
-      <w:proofErr w:type="gramEnd"/>
-      <w:r>
-        <w:t xml:space="preserve"> Thou, Lord, </w:t>
+        <w:t xml:space="preserve">L Out of the depths I have cried unto Thee, Lord. 2 Lord, hear my voice; let Thine ears pay heed to the voice of my supplication. 3 If Thou, Lord, </w:t>
       </w:r>
       <w:proofErr w:type="spellStart"/>
       <w:r>
@@ -4900,31 +5233,7 @@
       </w:r>
       <w:proofErr w:type="spellEnd"/>
       <w:r>
-        <w:t xml:space="preserve">: We found it in the place of the field of trees. 7 We will go into His dwelling-places and worship the place in which His feet have stood. 8 Arise, Lord, to Thy rest; Thou and the ark of Thine holy place. 9 Thy priests shall be clothed with righteousness; and Thy Saints shall rejoice. 10 On account of David Thy servant, turn not Thy face away from Thine Anointed. 11 The Lord hath sworn to David in truth, and He will not deny it: of the fruit of thy belly will I set upon thy throne. 12 If thy sons should keep </w:t>
-      </w:r>
-      <w:proofErr w:type="gramStart"/>
-      <w:r>
-        <w:t>My</w:t>
-      </w:r>
-      <w:proofErr w:type="gramEnd"/>
-      <w:r>
-        <w:t xml:space="preserve"> covenant and My testimonies which I shall teach them, their sons for age shall sit upon thy throne. 13 For the Lord hath chosen Sion; He hath chosen it a dwelling-place for Him. 1.1. This is </w:t>
-      </w:r>
-      <w:proofErr w:type="gramStart"/>
-      <w:r>
-        <w:t>My</w:t>
-      </w:r>
-      <w:proofErr w:type="gramEnd"/>
-      <w:r>
-        <w:t xml:space="preserve"> place of rest for age of the age. I will dwell here, for I have desired it. 15 Her widow with a blessing I will bless, and her poor I will satisfy with bread. 16 Her priests I will clothe with salvation and her Saints shall rejoice with rejoicing. 17 There will I raise up a horn to David: I have prepared a lamp for Mine Anointed. 18 His </w:t>
-      </w:r>
-      <w:proofErr w:type="gramStart"/>
-      <w:r>
-        <w:t>enemies</w:t>
-      </w:r>
-      <w:proofErr w:type="gramEnd"/>
-      <w:r>
-        <w:t xml:space="preserve"> will I clothe with shame: but upon Him My holiness shall shine.</w:t>
+        <w:t>: We found it in the place of the field of trees. 7 We will go into His dwelling-places and worship the place in which His feet have stood. 8 Arise, Lord, to Thy rest; Thou and the ark of Thine holy place. 9 Thy priests shall be clothed with righteousness; and Thy Saints shall rejoice. 10 On account of David Thy servant, turn not Thy face away from Thine Anointed. 11 The Lord hath sworn to David in truth, and He will not deny it: of the fruit of thy belly will I set upon thy throne. 12 If thy sons should keep My covenant and My testimonies which I shall teach them, their sons for age shall sit upon thy throne. 13 For the Lord hath chosen Sion; He hath chosen it a dwelling-place for Him. 1.1. This is My place of rest for age of the age. I will dwell here, for I have desired it. 15 Her widow with a blessing I will bless, and her poor I will satisfy with bread. 16 Her priests I will clothe with salvation and her Saints shall rejoice with rejoicing. 17 There will I raise up a horn to David: I have prepared a lamp for Mine Anointed. 18 His enemies will I clothe with shame: but upon Him My holiness shall shine.</w:t>
       </w:r>
     </w:p>
     <w:p>
@@ -4950,15 +5259,7 @@
     </w:p>
     <w:p>
       <w:r>
-        <w:t xml:space="preserve">1 By the rivers of ~Babylon, there we sat down and we wept, when we remembered Sion. 2 Upon the willows in its midst we hanged up our musical instruments. 3 For those who led </w:t>
-      </w:r>
-      <w:proofErr w:type="gramStart"/>
-      <w:r>
-        <w:t>us</w:t>
-      </w:r>
-      <w:proofErr w:type="gramEnd"/>
-      <w:r>
-        <w:t xml:space="preserve"> captive asked us there for words of ode, and they who had taken us there: Sing to us a praise of the odes of Sion. It How shall we be able to sing the ode of the Lord in a strange land? 5 If I forget Jerusalem, I shall forget my right hand. 6 My tongue shall cleave to my throat, if I remember thee not; if I place not Jerusalem first at the beginning of my joy. 7 Remember, Lord, against the sons of Edom the day of Jerusalem, who said: Empty it, empty it to its foundations! 8 Daughter of Babylon, the miserable, blessed is he who shall recompense thee with thy recompense which thou didst give to us. 9 Blessed is he who shall seize thy little children and shall bury them beside the rock.</w:t>
+        <w:t>1 By the rivers of ~Babylon, there we sat down and we wept, when we remembered Sion. 2 Upon the willows in its midst we hanged up our musical instruments. 3 For those who led us captive asked us there for words of ode, and they who had taken us there: Sing to us a praise of the odes of Sion. It How shall we be able to sing the ode of the Lord in a strange land? 5 If I forget Jerusalem, I shall forget my right hand. 6 My tongue shall cleave to my throat, if I remember thee not; if I place not Jerusalem first at the beginning of my joy. 7 Remember, Lord, against the sons of Edom the day of Jerusalem, who said: Empty it, empty it to its foundations! 8 Daughter of Babylon, the miserable, blessed is he who shall recompense thee with thy recompense which thou didst give to us. 9 Blessed is he who shall seize thy little children and shall bury them beside the rock.</w:t>
       </w:r>
     </w:p>
     <w:p>
@@ -4971,15 +5272,7 @@
     </w:p>
     <w:p>
       <w:r>
-        <w:t xml:space="preserve">1 I will confess Thee, Lord, with all my heart, for Thou hast heard all the words of my mouth: before the angels I will </w:t>
-      </w:r>
-      <w:proofErr w:type="gramStart"/>
-      <w:r>
-        <w:t>Sing</w:t>
-      </w:r>
-      <w:proofErr w:type="gramEnd"/>
-      <w:r>
-        <w:t xml:space="preserve"> to Thee. 2 And I will worship before Thy Holy Temple, and I will confess Thy Name on account of Thy mercy and Thy truth, for Thy Holy Name hath been magnified over everyone. 3 In the day in which I shall pray to Thee, speedily hear me: Thou shalt look the more upon my soul with strength. 4 Let all the kings of the earth confess Thee, Lord, for they have heard all the words of my mouth. 5 Let them sing in the ways of the Lord; for great is the glory of the Lord. 6 The Lord is exalted, and He </w:t>
+        <w:t xml:space="preserve">1 I will confess Thee, Lord, with all my heart, for Thou hast heard all the words of my mouth: before the angels I will Sing to Thee. 2 And I will worship before Thy Holy Temple, and I will confess Thy Name on account of Thy mercy and Thy truth, for Thy Holy Name hath been magnified over everyone. 3 In the day in which I shall pray to Thee, speedily hear me: Thou shalt look the more upon my soul with strength. 4 Let all the kings of the earth confess Thee, Lord, for they have heard all the words of my mouth. 5 Let them sing in the ways of the Lord; for great is the glory of the Lord. 6 The Lord is exalted, and He </w:t>
       </w:r>
       <w:proofErr w:type="spellStart"/>
       <w:r>
@@ -5154,15 +5447,7 @@
     </w:p>
     <w:p>
       <w:r>
-        <w:t xml:space="preserve">1 Praise the Lord, my soul. 2 I will praise the Lord in my life, I will sing to my God, while I exist. 3 Put not your trust in the rulers and in the sons of men, in whom there is not salvation. 4 Their spirit shall go out, and they shall return to their earth: in that day all their thoughts shall perish. 5 Blessed is he whose help is the God of Jacob, his hope being in the Lord, his God. 6 He </w:t>
-      </w:r>
-      <w:proofErr w:type="gramStart"/>
-      <w:r>
-        <w:t>Who</w:t>
-      </w:r>
-      <w:proofErr w:type="gramEnd"/>
-      <w:r>
-        <w:t xml:space="preserve"> created the heaven and the earth, the sea and all which is in it: He Who </w:t>
+        <w:t xml:space="preserve">1 Praise the Lord, my soul. 2 I will praise the Lord in my life, I will sing to my God, while I exist. 3 Put not your trust in the rulers and in the sons of men, in whom there is not salvation. 4 Their spirit shall go out, and they shall return to their earth: in that day all their thoughts shall perish. 5 Blessed is he whose help is the God of Jacob, his hope being in the Lord, his God. 6 He Who created the heaven and the earth, the sea and all which is in it: He Who </w:t>
       </w:r>
       <w:proofErr w:type="spellStart"/>
       <w:r>
@@ -5170,15 +5455,7 @@
       </w:r>
       <w:proofErr w:type="spellEnd"/>
       <w:r>
-        <w:t xml:space="preserve"> truth unto age, 7 executing judgment for those who suffer injustice; giving food to those who are hungry. The Lord shall loose those who are bound. 8 The Lord shall set up those who are cast down; the Lord giveth wisdom to the blind; the Lord </w:t>
-      </w:r>
-      <w:proofErr w:type="spellStart"/>
-      <w:r>
-        <w:t>loveth</w:t>
-      </w:r>
-      <w:proofErr w:type="spellEnd"/>
-      <w:r>
-        <w:t xml:space="preserve"> the just. 9 The Lord shall guard the strangers; an orphan and a widow He shall accept, and the way of the sinners He shall destroy. 10 The Lord shall reign unto age, and our God, Sion, from generation unto generation.</w:t>
+        <w:t xml:space="preserve"> truth unto age, 7 executing judgment for those who suffer injustice; giving food to those who are hungry. The Lord shall loose those who are bound. 8 The Lord shall set up those who are cast down; the Lord giveth wisdom to the blind; the Lord loveth the just. 9 The Lord shall guard the strangers; an orphan and a widow He shall accept, and the way of the sinners He shall destroy. 10 The Lord shall reign unto age, and our God, Sion, from generation unto generation.</w:t>
       </w:r>
     </w:p>
     <w:p>
@@ -5197,15 +5474,7 @@
         <w:t xml:space="preserve">: </w:t>
       </w:r>
       <w:r>
-        <w:t xml:space="preserve">praise shall please our God. 2 He </w:t>
-      </w:r>
-      <w:proofErr w:type="gramStart"/>
-      <w:r>
-        <w:t>Who</w:t>
-      </w:r>
-      <w:proofErr w:type="gramEnd"/>
-      <w:r>
-        <w:t xml:space="preserve"> </w:t>
+        <w:t xml:space="preserve">praise shall please our God. 2 He Who </w:t>
       </w:r>
       <w:proofErr w:type="spellStart"/>
       <w:r>
@@ -5213,15 +5482,7 @@
       </w:r>
       <w:proofErr w:type="spellEnd"/>
       <w:r>
-        <w:t xml:space="preserve"> Jerusalem is the Lord. And the scattered of Israel the Lord shall gather together. 3 He </w:t>
-      </w:r>
-      <w:proofErr w:type="gramStart"/>
-      <w:r>
-        <w:t>Who</w:t>
-      </w:r>
-      <w:proofErr w:type="gramEnd"/>
-      <w:r>
-        <w:t xml:space="preserve"> </w:t>
+        <w:t xml:space="preserve"> Jerusalem is the Lord. And the scattered of Israel the Lord shall gather together. 3 He Who </w:t>
       </w:r>
       <w:proofErr w:type="spellStart"/>
       <w:r>
@@ -5237,15 +5498,7 @@
       </w:r>
       <w:proofErr w:type="spellEnd"/>
       <w:r>
-        <w:t xml:space="preserve"> up all their bruises. 4 He </w:t>
-      </w:r>
-      <w:proofErr w:type="gramStart"/>
-      <w:r>
-        <w:t>Who</w:t>
-      </w:r>
-      <w:proofErr w:type="gramEnd"/>
-      <w:r>
-        <w:t xml:space="preserve"> taketh number of the multitude of the stars, and giveth a name to them all. 5 Great is the Lord, and great is His strength, and there is not number to His understanding. 6 The Lord is He Who </w:t>
+        <w:t xml:space="preserve"> up all their bruises. 4 He Who taketh number of the multitude of the stars, and giveth a name to them all. 5 Great is the Lord, and great is His strength, and there is not number to His understanding. 6 The Lord is He Who </w:t>
       </w:r>
       <w:proofErr w:type="spellStart"/>
       <w:r>
@@ -5308,15 +5561,7 @@
         <w:t>praise thy</w:t>
       </w:r>
       <w:r>
-        <w:t xml:space="preserve"> God, Sion; 2 for He hath strengthened the' bars of thy gates; He hath blessed thy sons within thee. 3 He </w:t>
-      </w:r>
-      <w:proofErr w:type="gramStart"/>
-      <w:r>
-        <w:t>Who</w:t>
-      </w:r>
-      <w:proofErr w:type="gramEnd"/>
-      <w:r>
-        <w:t xml:space="preserve"> hath set thy borders in peace, and </w:t>
+        <w:t xml:space="preserve"> God, Sion; 2 for He hath strengthened the' bars of thy gates; He hath blessed thy sons within thee. 3 He Who hath set thy borders in peace, and </w:t>
       </w:r>
       <w:proofErr w:type="spellStart"/>
       <w:r>
@@ -5324,15 +5569,7 @@
       </w:r>
       <w:proofErr w:type="spellEnd"/>
       <w:r>
-        <w:t xml:space="preserve"> thee with the fat of wheat, 4. </w:t>
-      </w:r>
-      <w:proofErr w:type="gramStart"/>
-      <w:r>
-        <w:t>sending</w:t>
-      </w:r>
-      <w:proofErr w:type="gramEnd"/>
-      <w:r>
-        <w:t xml:space="preserve"> His word to the earth; His word </w:t>
+        <w:t xml:space="preserve"> thee with the fat of wheat, 4. sending His word to the earth; His word </w:t>
       </w:r>
       <w:proofErr w:type="spellStart"/>
       <w:r>
@@ -5340,15 +5577,7 @@
       </w:r>
       <w:proofErr w:type="spellEnd"/>
       <w:r>
-        <w:t xml:space="preserve"> with speed. 5 He </w:t>
-      </w:r>
-      <w:proofErr w:type="gramStart"/>
-      <w:r>
-        <w:t>Who</w:t>
-      </w:r>
-      <w:proofErr w:type="gramEnd"/>
-      <w:r>
-        <w:t xml:space="preserve"> giveth snow like wool; Who </w:t>
+        <w:t xml:space="preserve"> with speed. 5 He Who giveth snow like wool; Who </w:t>
       </w:r>
       <w:proofErr w:type="spellStart"/>
       <w:r>
@@ -5362,15 +5591,7 @@
         <w:t xml:space="preserve">: </w:t>
       </w:r>
       <w:r>
-        <w:t xml:space="preserve">His wind will blow, and waters will flow. 8 He </w:t>
-      </w:r>
-      <w:proofErr w:type="gramStart"/>
-      <w:r>
-        <w:t>Who</w:t>
-      </w:r>
-      <w:proofErr w:type="gramEnd"/>
-      <w:r>
-        <w:t xml:space="preserve"> </w:t>
+        <w:t xml:space="preserve">His wind will blow, and waters will flow. 8 He Who </w:t>
       </w:r>
       <w:proofErr w:type="spellStart"/>
       <w:r>
@@ -5420,15 +5641,7 @@
     </w:p>
     <w:p>
       <w:r>
-        <w:t xml:space="preserve">9 By what shall a youth make straight his way? By keeping Thy words. 10 I have sought after Thee with all my heart; cast me not away from Thy commandments. 11 I have hidden Thy words in my O </w:t>
-      </w:r>
-      <w:proofErr w:type="gramStart"/>
-      <w:r>
-        <w:t>heart, that</w:t>
-      </w:r>
-      <w:proofErr w:type="gramEnd"/>
-      <w:r>
-        <w:t xml:space="preserve"> I might not</w:t>
+        <w:t>9 By what shall a youth make straight his way? By keeping Thy words. 10 I have sought after Thee with all my heart; cast me not away from Thy commandments. 11 I have hidden Thy words in my O heart, that I might not</w:t>
       </w:r>
       <w:r>
         <w:t xml:space="preserve"> </w:t>
@@ -5685,13 +5898,19 @@
       <w:r>
         <w:t xml:space="preserve">65 Thou hast performed goodness with Thy servant; Lord, according to Thy word. 66 Teach, me sweetness; learning and knowledge, for I have believed in Thy commandments. 67 Before I was humbled; I was neglectful, on account of this I have kept Thy words: 68 Thou art </w:t>
       </w:r>
+      <w:r>
+        <w:t>sweet,</w:t>
+      </w:r>
+      <w:r>
+        <w:t xml:space="preserve"> Lord, and in Thy </w:t>
+      </w:r>
       <w:proofErr w:type="gramStart"/>
       <w:r>
-        <w:t>sweet ,</w:t>
+        <w:t>goodness</w:t>
       </w:r>
       <w:proofErr w:type="gramEnd"/>
       <w:r>
-        <w:t xml:space="preserve"> Lord, and in Thy goodness teach me Thy statutes. 69 The iniquity of the disdainful hath been multiplied upon me, but I, I will search diligently with all my heart Thy commandments. 70 Their heart hath solidified as milk, but I, I have meditated on Thy Law. It is good for me that I have been humbled, so that I may know Thy statutes. 72 The Law of Thy mouth is better for me than thousands of gold and silver.</w:t>
+        <w:t xml:space="preserve"> teach me Thy statutes. 69 The iniquity of the disdainful hath been multiplied upon me, but I, I will search diligently with all my heart Thy commandments. 70 Their heart hath solidified as milk, but I, I have meditated on Thy Law. It is good for me that I have been humbled, so that I may know Thy statutes. 72 The Law of Thy mouth is better for me than thousands of gold and silver.</w:t>
       </w:r>
     </w:p>
     <w:p>
@@ -5723,15 +5942,1017 @@
         <w:t xml:space="preserve">: </w:t>
       </w:r>
       <w:r>
-        <w:t xml:space="preserve">When wilt Thou comfort me? 83 I have become as a wine-skin in a hoarfrost, but I have not forgotten Thy statutes. 84 How many are the days of Thy servant? When wilt Thou perform for me judgment on the sinners who pursue after me? 85 The lawless have spoken to me constant words, but not as Thy Law, Lord. 86 </w:t>
-      </w:r>
+        <w:t>When wilt Thou comfort me? 83 I have become as a wine-skin in a hoarfrost, but I have not forgotten Thy statutes. 84 How many are the days of Thy servant? When wilt Thou perform for me judgment on the sinners who pursue after me? 85 The lawless have spoken to me constant words, but not as Thy Law, Lord. 86 For all Thy commandments are true: they pursue after me unjustly; help me. 87 Yet a little, and they would have destroyed me upon the earth but I, I forsook not Thy commandments. 88 According to Thy mercy revive me, and I shall keep the testimonies of Thy mouth.</w:t>
+      </w:r>
+    </w:p>
+    <w:p>
+      <w:pPr>
+        <w:pStyle w:val="Heading3"/>
+      </w:pPr>
+      <w:r>
+        <w:t>Part 12</w:t>
+      </w:r>
+    </w:p>
+    <w:p>
+      <w:r>
+        <w:t xml:space="preserve">89 Thy word, Lord, </w:t>
+      </w:r>
+      <w:proofErr w:type="spellStart"/>
+      <w:r>
+        <w:t>ahideth</w:t>
+      </w:r>
+      <w:proofErr w:type="spellEnd"/>
+      <w:r>
+        <w:t xml:space="preserve"> unto age in the heavens. 90 And Thy truth </w:t>
+      </w:r>
+      <w:proofErr w:type="spellStart"/>
+      <w:r>
+        <w:t>abideth</w:t>
+      </w:r>
+      <w:proofErr w:type="spellEnd"/>
+      <w:r>
+        <w:t xml:space="preserve"> from generation unto generation: Thou hast laid</w:t>
+      </w:r>
+      <w:r>
+        <w:t xml:space="preserve"> </w:t>
+      </w:r>
+      <w:r>
+        <w:t xml:space="preserve">the foundation of the earth, and it </w:t>
+      </w:r>
+      <w:proofErr w:type="spellStart"/>
+      <w:r>
+        <w:t>abideth</w:t>
+      </w:r>
+      <w:proofErr w:type="spellEnd"/>
+      <w:r>
+        <w:t>. 91 By Thine ordinance</w:t>
+      </w:r>
+      <w:r>
+        <w:t xml:space="preserve"> </w:t>
+      </w:r>
+      <w:r>
+        <w:t xml:space="preserve">the day </w:t>
+      </w:r>
+      <w:proofErr w:type="spellStart"/>
       <w:proofErr w:type="gramStart"/>
       <w:r>
-        <w:t>For</w:t>
+        <w:t>existeth</w:t>
+      </w:r>
+      <w:proofErr w:type="spellEnd"/>
+      <w:r>
+        <w:t xml:space="preserve"> ;</w:t>
       </w:r>
       <w:proofErr w:type="gramEnd"/>
       <w:r>
-        <w:t xml:space="preserve"> all Thy commandments are true: they pursue after me unjustly; help me. 87 Yet a little, and they would have destroyed me upon the earth but I, I forsook not Thy commandments. 88 According to Thy mercy revive me, and I shall keep the testimonies of Thy mouth.</w:t>
+        <w:t xml:space="preserve"> for all things are Thy servants. 92 If it were not</w:t>
+      </w:r>
+      <w:r>
+        <w:t xml:space="preserve"> </w:t>
+      </w:r>
+      <w:r>
+        <w:t>that Thy Law is a meditation to me, I should have perished in mine</w:t>
+      </w:r>
+      <w:r>
+        <w:t xml:space="preserve"> </w:t>
+      </w:r>
+      <w:r>
+        <w:t>affliction. 93 And unto age I shall not forget Thy statutes, for by them</w:t>
+      </w:r>
+      <w:r>
+        <w:t xml:space="preserve"> </w:t>
+      </w:r>
+      <w:r>
+        <w:t>Thou hast revived me, Lord. 94 Thou wilt save me, Lord, for I am</w:t>
+      </w:r>
+      <w:r>
+        <w:t xml:space="preserve"> </w:t>
+      </w:r>
+      <w:r>
+        <w:t>Thine; for I have sought after Thy statutes. 95 The sinners have waited</w:t>
+      </w:r>
+      <w:r>
+        <w:t xml:space="preserve"> </w:t>
+      </w:r>
+      <w:r>
+        <w:t xml:space="preserve">for me to destroy </w:t>
+      </w:r>
+      <w:proofErr w:type="gramStart"/>
+      <w:r>
+        <w:t>me, but</w:t>
+      </w:r>
+      <w:proofErr w:type="gramEnd"/>
+      <w:r>
+        <w:t xml:space="preserve"> have understood Thy testimonies. 96 Of all perfections I have seen their end: Thy commandments are</w:t>
+      </w:r>
+      <w:r>
+        <w:t xml:space="preserve"> </w:t>
+      </w:r>
+      <w:r>
+        <w:t>exceedingly broad.</w:t>
+      </w:r>
+    </w:p>
+    <w:p>
+      <w:pPr>
+        <w:pStyle w:val="Heading3"/>
+      </w:pPr>
+      <w:r>
+        <w:t>Part 13</w:t>
+      </w:r>
+    </w:p>
+    <w:p>
+      <w:r>
+        <w:t>97 How worthy of love is Thy name, Lord! It is my meditation</w:t>
+      </w:r>
+      <w:r>
+        <w:t xml:space="preserve"> </w:t>
+      </w:r>
+      <w:proofErr w:type="gramStart"/>
+      <w:r>
+        <w:t>all the day</w:t>
+      </w:r>
+      <w:proofErr w:type="gramEnd"/>
+      <w:r>
+        <w:t>. 98 Thou hast instructed me in Thy commandments more</w:t>
+      </w:r>
+      <w:r>
+        <w:t xml:space="preserve"> </w:t>
+      </w:r>
+      <w:r>
+        <w:t>than mine enemies, for they abide with me unto age. 99 I have understood more than those who instruct me; for Thy testimonies are</w:t>
+      </w:r>
+      <w:r>
+        <w:t xml:space="preserve"> </w:t>
+      </w:r>
+      <w:r>
+        <w:t>meditation for me. 100 I have understood more than the elders, for</w:t>
+      </w:r>
+      <w:r>
+        <w:t xml:space="preserve"> </w:t>
+      </w:r>
+      <w:r>
+        <w:t>I have sought after Thy commandments. 101 I have restrained my feet</w:t>
+      </w:r>
+      <w:r>
+        <w:t xml:space="preserve"> </w:t>
+      </w:r>
+      <w:r>
+        <w:t>from every evil way, in order that I may keep Thy words. 102 I have</w:t>
+      </w:r>
+      <w:r>
+        <w:t xml:space="preserve"> </w:t>
+      </w:r>
+      <w:r>
+        <w:t>not turned away from Thy judgments for it is Thou Who hast legislated</w:t>
+      </w:r>
+      <w:r>
+        <w:t xml:space="preserve"> </w:t>
+      </w:r>
+      <w:r>
+        <w:t xml:space="preserve">for me. 103 How sweet are Thy words in my throat, </w:t>
+      </w:r>
+      <w:r>
+        <w:lastRenderedPageBreak/>
+        <w:t>above honey</w:t>
+      </w:r>
+      <w:r>
+        <w:t xml:space="preserve"> </w:t>
+      </w:r>
+      <w:r>
+        <w:t>and wax in my mouth. 10</w:t>
+      </w:r>
+      <w:r>
+        <w:t>4</w:t>
+      </w:r>
+      <w:r>
+        <w:t xml:space="preserve"> I have been instructed by Thy commandments: </w:t>
+      </w:r>
+      <w:proofErr w:type="gramStart"/>
+      <w:r>
+        <w:t>on account of</w:t>
+      </w:r>
+      <w:proofErr w:type="gramEnd"/>
+      <w:r>
+        <w:t xml:space="preserve"> this I have hated every way of iniquity, for it</w:t>
+      </w:r>
+      <w:r>
+        <w:t xml:space="preserve"> </w:t>
+      </w:r>
+      <w:r>
+        <w:t>is Thou Who hast legislated for me</w:t>
+      </w:r>
+      <w:r>
+        <w:t>.</w:t>
+      </w:r>
+    </w:p>
+    <w:p>
+      <w:pPr>
+        <w:pStyle w:val="Heading3"/>
+      </w:pPr>
+      <w:r>
+        <w:t>Part 14</w:t>
+      </w:r>
+    </w:p>
+    <w:p>
+      <w:r>
+        <w:t>105 Thy Law is a lamp to my feet, and it is light to my ways. 106 I have</w:t>
+      </w:r>
+      <w:r>
+        <w:t xml:space="preserve"> </w:t>
+      </w:r>
+      <w:proofErr w:type="gramStart"/>
+      <w:r>
+        <w:t>sworn</w:t>
+      </w:r>
+      <w:proofErr w:type="gramEnd"/>
+      <w:r>
+        <w:t xml:space="preserve"> and I have confirmed it, to keep the judgments of Thy truths.</w:t>
+      </w:r>
+      <w:r>
+        <w:t xml:space="preserve"> </w:t>
+      </w:r>
+      <w:r>
+        <w:t>107 I have been humbled exceedingly: revive me, Lord, according to Thy word. 108 The vows of my mouth Thou wilt bless, Lord: teach</w:t>
+      </w:r>
+      <w:r>
+        <w:t xml:space="preserve"> </w:t>
+      </w:r>
+      <w:r>
+        <w:t xml:space="preserve">me Thy judgments. 109 My soul is in Thy hands at all </w:t>
+      </w:r>
+      <w:proofErr w:type="gramStart"/>
+      <w:r>
+        <w:t>times, and</w:t>
+      </w:r>
+      <w:proofErr w:type="gramEnd"/>
+      <w:r>
+        <w:t xml:space="preserve"> have not forgotten Thy Law. 110 The sinners have concealed a snare</w:t>
+      </w:r>
+      <w:r>
+        <w:t xml:space="preserve"> </w:t>
+      </w:r>
+      <w:r>
+        <w:t>for me, and I have not erred from Thy commandments. 111 I have</w:t>
+      </w:r>
+      <w:r>
+        <w:t xml:space="preserve"> </w:t>
+      </w:r>
+      <w:r>
+        <w:t>inherited Thy testimonies unto age, for they are a rejoicing of my heart.</w:t>
+      </w:r>
+      <w:r>
+        <w:t xml:space="preserve"> </w:t>
+      </w:r>
+      <w:r>
+        <w:t xml:space="preserve">112 I have inclined my heart to perform Thy statutes </w:t>
+      </w:r>
+      <w:proofErr w:type="gramStart"/>
+      <w:r>
+        <w:t>on account</w:t>
+      </w:r>
+      <w:r>
+        <w:t xml:space="preserve"> </w:t>
+      </w:r>
+      <w:r>
+        <w:t>of</w:t>
+      </w:r>
+      <w:proofErr w:type="gramEnd"/>
+      <w:r>
+        <w:t xml:space="preserve"> a recompense unto age.</w:t>
+      </w:r>
+    </w:p>
+    <w:p>
+      <w:pPr>
+        <w:pStyle w:val="Heading3"/>
+      </w:pPr>
+      <w:r>
+        <w:t>Part 15</w:t>
+      </w:r>
+    </w:p>
+    <w:p>
+      <w:r>
+        <w:t>113 Transgressors have I hated, but Thy Law I have loved,</w:t>
+      </w:r>
+      <w:r>
+        <w:t xml:space="preserve"> </w:t>
+      </w:r>
+      <w:r>
+        <w:t>11</w:t>
+      </w:r>
+      <w:r>
+        <w:t>4</w:t>
+      </w:r>
+      <w:r>
+        <w:t xml:space="preserve"> for Thou art my helper and my supporter: I have hoped in Thy</w:t>
+      </w:r>
+      <w:r>
+        <w:t xml:space="preserve"> </w:t>
+      </w:r>
+      <w:r>
+        <w:t xml:space="preserve">words. 115 Turn away from me, ye evil-doers, and I shall </w:t>
+      </w:r>
+      <w:proofErr w:type="gramStart"/>
+      <w:r>
+        <w:t xml:space="preserve">search </w:t>
+      </w:r>
+      <w:r>
+        <w:t xml:space="preserve"> </w:t>
+      </w:r>
+      <w:r>
+        <w:t>carefully</w:t>
+      </w:r>
+      <w:proofErr w:type="gramEnd"/>
+      <w:r>
+        <w:t xml:space="preserve"> the commandments of my God. 116 Receive me according</w:t>
+      </w:r>
+      <w:r>
+        <w:t xml:space="preserve"> </w:t>
+      </w:r>
+      <w:r>
+        <w:t>to Thy word, and I shall live; make me not to be ashamed of my</w:t>
+      </w:r>
+      <w:r>
+        <w:t xml:space="preserve"> </w:t>
+      </w:r>
+      <w:r>
+        <w:t xml:space="preserve">expectation. 117 Help me, and I shall be saved, and I shall meditate on Thy statutes </w:t>
+      </w:r>
+      <w:proofErr w:type="gramStart"/>
+      <w:r>
+        <w:t>at all times</w:t>
+      </w:r>
+      <w:proofErr w:type="gramEnd"/>
+      <w:r>
+        <w:t>. 118 Thou hast contemned all who have</w:t>
+      </w:r>
+      <w:r>
+        <w:t xml:space="preserve"> </w:t>
+      </w:r>
+      <w:r>
+        <w:t>turned away from Thy statutes, for their thought is iniquity. 119 All</w:t>
+      </w:r>
+      <w:r>
+        <w:t xml:space="preserve"> </w:t>
+      </w:r>
+      <w:r>
+        <w:t xml:space="preserve">the sinners of the earth I have counted as being transgressors; </w:t>
+      </w:r>
+      <w:proofErr w:type="gramStart"/>
+      <w:r>
+        <w:t>on account</w:t>
+      </w:r>
+      <w:r>
+        <w:t xml:space="preserve"> </w:t>
+      </w:r>
+      <w:r>
+        <w:t>of</w:t>
+      </w:r>
+      <w:proofErr w:type="gramEnd"/>
+      <w:r>
+        <w:t xml:space="preserve"> this I have loved Thy testimonies at all times. 120 Nail my flesh by fear of Thee, for by reason of Thy judgment I have feared</w:t>
+      </w:r>
+      <w:r>
+        <w:t>.</w:t>
+      </w:r>
+    </w:p>
+    <w:p>
+      <w:pPr>
+        <w:pStyle w:val="Heading3"/>
+      </w:pPr>
+      <w:r>
+        <w:t>Part 16</w:t>
+      </w:r>
+    </w:p>
+    <w:p>
+      <w:r>
+        <w:t>121 I have done judgment and righteousness: give me not into</w:t>
+      </w:r>
+      <w:r>
+        <w:t xml:space="preserve"> </w:t>
+      </w:r>
+      <w:r>
+        <w:t>the hand of those who do wrong to me. 122 Receive Thy servant unto</w:t>
+      </w:r>
+      <w:r>
+        <w:t xml:space="preserve"> </w:t>
+      </w:r>
+      <w:r>
+        <w:t>good: cause not the haughty to calumniate me. 123 Mine eyes have</w:t>
+      </w:r>
+      <w:r>
+        <w:t xml:space="preserve"> </w:t>
+      </w:r>
+      <w:r>
+        <w:t>failed for Thy salvation and the word of Thy righteousness. 12</w:t>
+      </w:r>
+      <w:r>
+        <w:t>4</w:t>
+      </w:r>
+      <w:r>
+        <w:t xml:space="preserve"> </w:t>
+      </w:r>
+      <w:proofErr w:type="gramStart"/>
+      <w:r>
+        <w:t xml:space="preserve">Deal </w:t>
+      </w:r>
+      <w:r>
+        <w:t xml:space="preserve"> </w:t>
+      </w:r>
+      <w:r>
+        <w:t>with</w:t>
+      </w:r>
+      <w:proofErr w:type="gramEnd"/>
+      <w:r>
+        <w:t xml:space="preserve"> Thy servant according to Thy mercy, and teach me Thy statutes.</w:t>
+      </w:r>
+      <w:r>
+        <w:t xml:space="preserve"> </w:t>
+      </w:r>
+      <w:r>
+        <w:t>125 I am Thy servant, give me understanding, and I shall know Thy</w:t>
+      </w:r>
+      <w:r>
+        <w:t xml:space="preserve"> </w:t>
+      </w:r>
+      <w:r>
+        <w:t>testimonies. 126 It is time for the Lord to work; they have brought</w:t>
+      </w:r>
+      <w:r>
+        <w:t xml:space="preserve"> </w:t>
+      </w:r>
+      <w:r>
+        <w:t>to naught Thy Law. 127 On account of this I have loved Thy statutes</w:t>
+      </w:r>
+      <w:r>
+        <w:t xml:space="preserve"> </w:t>
+      </w:r>
+      <w:proofErr w:type="gramStart"/>
+      <w:r>
+        <w:t>at all times</w:t>
+      </w:r>
+      <w:proofErr w:type="gramEnd"/>
+      <w:r>
+        <w:t xml:space="preserve">, more than gold and </w:t>
+      </w:r>
+      <w:proofErr w:type="spellStart"/>
+      <w:r>
+        <w:t>topaze</w:t>
+      </w:r>
+      <w:proofErr w:type="spellEnd"/>
+      <w:r>
+        <w:t>. 128 On account of this,</w:t>
+      </w:r>
+      <w:r>
+        <w:t xml:space="preserve"> </w:t>
+      </w:r>
+      <w:r>
+        <w:t>I have stood by Thy commandments; all the ways of iniquity have</w:t>
+      </w:r>
+      <w:r>
+        <w:t xml:space="preserve"> </w:t>
+      </w:r>
+      <w:r>
+        <w:t>I hated.</w:t>
+      </w:r>
+    </w:p>
+    <w:p>
+      <w:pPr>
+        <w:pStyle w:val="Heading3"/>
+      </w:pPr>
+      <w:r>
+        <w:t>Part 17</w:t>
+      </w:r>
+    </w:p>
+    <w:p>
+      <w:r>
+        <w:t xml:space="preserve">129 Wonderful are Thy testimonies: </w:t>
+      </w:r>
+      <w:proofErr w:type="gramStart"/>
+      <w:r>
+        <w:t>on account of</w:t>
+      </w:r>
+      <w:proofErr w:type="gramEnd"/>
+      <w:r>
+        <w:t xml:space="preserve"> this, my soul</w:t>
+      </w:r>
+      <w:r>
+        <w:t xml:space="preserve"> </w:t>
+      </w:r>
+      <w:r>
+        <w:t>hath searched them carefully. 130 The revelation of Thy words</w:t>
+      </w:r>
+      <w:r>
+        <w:t xml:space="preserve"> </w:t>
+      </w:r>
+      <w:r>
+        <w:t>giveth light to me, and it will give understanding to little children.</w:t>
+      </w:r>
+      <w:r>
+        <w:t xml:space="preserve"> </w:t>
+      </w:r>
+      <w:r>
+        <w:t>131 I have opened my mouth, and I have drawn unto me breath,</w:t>
+      </w:r>
+      <w:r>
+        <w:t xml:space="preserve"> </w:t>
+      </w:r>
+      <w:r>
+        <w:t>for I have yearned for Thy commandments. 132 Look down upon</w:t>
+      </w:r>
+      <w:r>
+        <w:t xml:space="preserve"> </w:t>
+      </w:r>
+      <w:r>
+        <w:t>me and have mercy upon me according to the judgment of those who</w:t>
+      </w:r>
+      <w:r>
+        <w:t xml:space="preserve"> </w:t>
+      </w:r>
+      <w:r>
+        <w:t>love Thy Name. 133 Thou shalt make straight my footsteps according</w:t>
+      </w:r>
+      <w:r>
+        <w:t xml:space="preserve"> </w:t>
+      </w:r>
+      <w:r>
+        <w:t xml:space="preserve">to Thy word; and let not every iniquity have dominion over me. 134 </w:t>
+      </w:r>
+      <w:r>
+        <w:t>Re</w:t>
+      </w:r>
+      <w:r>
+        <w:t>deem me from the calumny of men, and I will keep Thy commandments.</w:t>
+      </w:r>
+      <w:r>
+        <w:t xml:space="preserve"> </w:t>
+      </w:r>
+      <w:r>
+        <w:t xml:space="preserve">135 Let Thy face shine upon Thy </w:t>
+      </w:r>
+      <w:proofErr w:type="gramStart"/>
+      <w:r>
+        <w:t>servant, and</w:t>
+      </w:r>
+      <w:proofErr w:type="gramEnd"/>
+      <w:r>
+        <w:t xml:space="preserve"> teach me Thy statutes.</w:t>
+      </w:r>
+      <w:r>
+        <w:t xml:space="preserve"> </w:t>
+      </w:r>
+      <w:r>
+        <w:t>136 Mine eyes have passed through a passage of waters, because</w:t>
+      </w:r>
+      <w:r>
+        <w:t xml:space="preserve"> </w:t>
+      </w:r>
+      <w:r>
+        <w:t>they have not kept Thy Law.</w:t>
+      </w:r>
+    </w:p>
+    <w:p>
+      <w:pPr>
+        <w:pStyle w:val="Heading3"/>
+      </w:pPr>
+      <w:r>
+        <w:t>Part 18</w:t>
+      </w:r>
+    </w:p>
+    <w:p>
+      <w:r>
+        <w:t>137 Thou art righteous, Lord, and Thy judgment is upright.</w:t>
+      </w:r>
+      <w:r>
+        <w:t xml:space="preserve"> </w:t>
+      </w:r>
+      <w:r>
+        <w:t>138 Thou hast commanded justice and very truth which are Thy</w:t>
+      </w:r>
+      <w:r>
+        <w:t xml:space="preserve"> </w:t>
+      </w:r>
+      <w:r>
+        <w:t>testimonies. 139 The zeal of Thy House hath consumed me, for mine</w:t>
+      </w:r>
+      <w:r>
+        <w:t xml:space="preserve"> </w:t>
+      </w:r>
+      <w:r>
+        <w:t>enemies have forgotten Thy commandments. 140 Thy word is exceedingly</w:t>
+      </w:r>
+      <w:r>
+        <w:t xml:space="preserve"> </w:t>
+      </w:r>
+      <w:r>
+        <w:t>tried, and Thy servant hath loved it. 141 I am a youth and</w:t>
+      </w:r>
+      <w:r>
+        <w:t xml:space="preserve"> </w:t>
+      </w:r>
+      <w:r>
+        <w:t>despised, but I have not forgotten Thy statutes. 142 But</w:t>
+      </w:r>
+      <w:r>
+        <w:t xml:space="preserve"> </w:t>
+      </w:r>
+      <w:r>
+        <w:t xml:space="preserve">Thy justice is </w:t>
+      </w:r>
+      <w:r>
+        <w:lastRenderedPageBreak/>
+        <w:t xml:space="preserve">justice unto age, and Thy word is truth. 143 Distress and affliction it is which have found </w:t>
+      </w:r>
+      <w:r>
+        <w:t>me:</w:t>
+      </w:r>
+      <w:r>
+        <w:t xml:space="preserve"> my meditation is Thy</w:t>
+      </w:r>
+      <w:r>
+        <w:t xml:space="preserve"> </w:t>
+      </w:r>
+      <w:r>
+        <w:t>commandments. 144 Righteous are Thy testimonies unto age: give me</w:t>
+      </w:r>
+      <w:r>
+        <w:t xml:space="preserve"> </w:t>
+      </w:r>
+      <w:r>
+        <w:t>understanding and I shall live.</w:t>
+      </w:r>
+    </w:p>
+    <w:p>
+      <w:pPr>
+        <w:pStyle w:val="Heading3"/>
+      </w:pPr>
+      <w:r>
+        <w:t>Part 19</w:t>
+      </w:r>
+    </w:p>
+    <w:p>
+      <w:r>
+        <w:t>145 I have cried out with all my heart; hear me, Lord: Thy statutes</w:t>
+      </w:r>
+      <w:r>
+        <w:t xml:space="preserve"> </w:t>
+      </w:r>
+      <w:r>
+        <w:t>will I seek after. 146 I have called unto Thee; save me, and I will</w:t>
+      </w:r>
+      <w:r>
+        <w:t xml:space="preserve"> </w:t>
+      </w:r>
+      <w:r>
+        <w:t xml:space="preserve">keep Thy testimonies. 147 I anticipated a time not </w:t>
+      </w:r>
+      <w:r>
+        <w:t>yet:</w:t>
+      </w:r>
+      <w:r>
+        <w:t xml:space="preserve"> I </w:t>
+      </w:r>
+      <w:proofErr w:type="gramStart"/>
+      <w:r>
+        <w:t>cried</w:t>
+      </w:r>
+      <w:proofErr w:type="gramEnd"/>
+      <w:r>
+        <w:t xml:space="preserve"> and</w:t>
+      </w:r>
+      <w:r>
+        <w:t xml:space="preserve"> </w:t>
+      </w:r>
+      <w:r>
+        <w:t>I hoped in Thy words. 148 Mine eyes have anticipated the hour of</w:t>
+      </w:r>
+      <w:r>
+        <w:t xml:space="preserve"> </w:t>
+      </w:r>
+      <w:r>
+        <w:t>morning to meditate on Thy words. 149 Hear my voice, * Lord, according to Thy mercy, and vivify me according to Thy judgments. 150 Those</w:t>
+      </w:r>
+      <w:r>
+        <w:t xml:space="preserve"> </w:t>
+      </w:r>
+      <w:r>
+        <w:t>who pursue after me with iniquity have approached, but they</w:t>
+      </w:r>
+      <w:r>
+        <w:t xml:space="preserve"> </w:t>
+      </w:r>
+      <w:r>
+        <w:t>are far from Thy Law. 151 Thou art near, Lord, and all Thy commandments</w:t>
+      </w:r>
+      <w:r>
+        <w:t xml:space="preserve"> </w:t>
+      </w:r>
+      <w:r>
+        <w:t xml:space="preserve">are true. 152 From before </w:t>
+      </w:r>
+      <w:proofErr w:type="gramStart"/>
+      <w:r>
+        <w:t>have</w:t>
+      </w:r>
+      <w:proofErr w:type="gramEnd"/>
+      <w:r>
+        <w:t xml:space="preserve"> I known from Thy testimonies,</w:t>
+      </w:r>
+      <w:r>
+        <w:t xml:space="preserve"> </w:t>
+      </w:r>
+      <w:r>
+        <w:t>for Thou hast founded them unto age.</w:t>
+      </w:r>
+    </w:p>
+    <w:p>
+      <w:pPr>
+        <w:pStyle w:val="Heading3"/>
+      </w:pPr>
+      <w:r>
+        <w:t>Part 20</w:t>
+      </w:r>
+    </w:p>
+    <w:p>
+      <w:r>
+        <w:t>153 Behold my humility, and save me, for Thy Law I have not forgotten.</w:t>
+      </w:r>
+      <w:r>
+        <w:t xml:space="preserve"> </w:t>
+      </w:r>
+      <w:r>
+        <w:t>I5</w:t>
+      </w:r>
+      <w:r>
+        <w:t>4</w:t>
+      </w:r>
+      <w:r>
+        <w:t xml:space="preserve"> Judge my cause and redeem me, </w:t>
+      </w:r>
+      <w:proofErr w:type="gramStart"/>
+      <w:r>
+        <w:t>on account of</w:t>
+      </w:r>
+      <w:proofErr w:type="gramEnd"/>
+      <w:r>
+        <w:t xml:space="preserve"> Thy word</w:t>
+      </w:r>
+      <w:r>
+        <w:t xml:space="preserve"> </w:t>
+      </w:r>
+      <w:r>
+        <w:t>let me live, 155 Salvation is far from the sinners, for they have not</w:t>
+      </w:r>
+      <w:r>
+        <w:t xml:space="preserve"> </w:t>
+      </w:r>
+      <w:r>
+        <w:t>sought after Thy statutes. 156 Exceedingly abundant are Thy tender</w:t>
+      </w:r>
+      <w:r>
+        <w:t>-</w:t>
+      </w:r>
+      <w:r>
+        <w:t>mercies, Lord, revive me according to Thy judgments. 157 Many are</w:t>
+      </w:r>
+      <w:r>
+        <w:t xml:space="preserve"> </w:t>
+      </w:r>
+      <w:r>
+        <w:t xml:space="preserve">those who pursue after me and afflict </w:t>
+      </w:r>
+      <w:r>
+        <w:t>me:</w:t>
+      </w:r>
+      <w:r>
+        <w:t xml:space="preserve"> </w:t>
+      </w:r>
+      <w:r>
+        <w:t>I</w:t>
+      </w:r>
+      <w:r>
+        <w:t xml:space="preserve"> have not turned away</w:t>
+      </w:r>
+      <w:r>
+        <w:t xml:space="preserve"> </w:t>
+      </w:r>
+      <w:r>
+        <w:t>from Thy testimonies. 158 I have seen the ignorant and r was grieved,</w:t>
+      </w:r>
+      <w:r>
+        <w:t xml:space="preserve"> </w:t>
+      </w:r>
+      <w:r>
+        <w:t xml:space="preserve">for they have not kept Thy word. 159 Behold, Lord, how </w:t>
+      </w:r>
+      <w:r>
+        <w:t>I</w:t>
+      </w:r>
+      <w:r>
+        <w:t xml:space="preserve"> have</w:t>
+      </w:r>
+      <w:r>
+        <w:t xml:space="preserve"> </w:t>
+      </w:r>
+      <w:r>
+        <w:t xml:space="preserve">Thy </w:t>
+      </w:r>
+      <w:r>
+        <w:t>commandments:</w:t>
+      </w:r>
+      <w:r>
+        <w:t xml:space="preserve"> vivify me in Thy mercy, Lord. 160 The</w:t>
+      </w:r>
+      <w:r>
+        <w:t xml:space="preserve"> </w:t>
+      </w:r>
+      <w:r>
+        <w:t>principle of Thy words is true, and all the judgments of Thy righteousness</w:t>
+      </w:r>
+      <w:r>
+        <w:t xml:space="preserve"> </w:t>
+      </w:r>
+      <w:r>
+        <w:t>are unto age.</w:t>
+      </w:r>
+    </w:p>
+    <w:p>
+      <w:pPr>
+        <w:pStyle w:val="Heading3"/>
+      </w:pPr>
+      <w:r>
+        <w:t>Part 21</w:t>
+      </w:r>
+    </w:p>
+    <w:p>
+      <w:r>
+        <w:t>161 Rulers were pursuing me without cause, and from Thy judgments my heart hath feared. 162 I will rejoice at Thy words, as</w:t>
+      </w:r>
+      <w:r>
+        <w:t xml:space="preserve"> </w:t>
+      </w:r>
+      <w:r>
+        <w:t xml:space="preserve">he who </w:t>
+      </w:r>
+      <w:proofErr w:type="spellStart"/>
+      <w:r>
+        <w:t>findeth</w:t>
+      </w:r>
+      <w:proofErr w:type="spellEnd"/>
+      <w:r>
+        <w:t xml:space="preserve"> a multitude of spoil. I have hated falsehood, and</w:t>
+      </w:r>
+      <w:r>
+        <w:t xml:space="preserve"> </w:t>
+      </w:r>
+      <w:r>
+        <w:t>I have abhorred it; but Thy Law have I loved. 164. Seven times</w:t>
+      </w:r>
+      <w:r>
+        <w:t xml:space="preserve"> </w:t>
+      </w:r>
+      <w:r>
+        <w:t xml:space="preserve">a day have I praised Thee for the judgments of Thy </w:t>
+      </w:r>
+      <w:proofErr w:type="spellStart"/>
+      <w:r>
+        <w:t>righteousnesses</w:t>
+      </w:r>
+      <w:proofErr w:type="spellEnd"/>
+      <w:r>
+        <w:t>.</w:t>
+      </w:r>
+      <w:r>
+        <w:t xml:space="preserve"> </w:t>
+      </w:r>
+      <w:r>
+        <w:t xml:space="preserve">165 Let there be great peace to those who love Thy </w:t>
+      </w:r>
+      <w:proofErr w:type="gramStart"/>
+      <w:r>
+        <w:t>Name, and</w:t>
+      </w:r>
+      <w:proofErr w:type="gramEnd"/>
+      <w:r>
+        <w:t xml:space="preserve"> let there</w:t>
+      </w:r>
+      <w:r>
+        <w:t xml:space="preserve"> </w:t>
+      </w:r>
+      <w:r>
+        <w:t xml:space="preserve">be no stumbling-block for them. 166 </w:t>
+      </w:r>
+      <w:r>
+        <w:t>I</w:t>
+      </w:r>
+      <w:r>
+        <w:t xml:space="preserve"> was looking for Thy salvation,</w:t>
+      </w:r>
+      <w:r>
+        <w:t xml:space="preserve"> </w:t>
+      </w:r>
+      <w:r>
+        <w:t>Lord, and Thy commandments have I kept. 167 My soul hath kept Thy</w:t>
+      </w:r>
+      <w:r>
+        <w:t xml:space="preserve"> t</w:t>
+      </w:r>
+      <w:r>
+        <w:t>estimonies, and it hath loved them exceedingly. 168 I have kept</w:t>
+      </w:r>
+      <w:r>
+        <w:t xml:space="preserve"> </w:t>
+      </w:r>
+      <w:r>
+        <w:t>Thy commandments and Thy testimonies; for all my ways are before</w:t>
+      </w:r>
+      <w:r>
+        <w:t xml:space="preserve"> </w:t>
+      </w:r>
+      <w:r>
+        <w:t>Thee, Lord.</w:t>
+      </w:r>
+    </w:p>
+    <w:p>
+      <w:r>
+        <w:t>Part 22</w:t>
+      </w:r>
+    </w:p>
+    <w:p>
+      <w:r>
+        <w:t>169 Let my supplication come near before Thee, Lord; give me</w:t>
+      </w:r>
+      <w:r>
+        <w:t xml:space="preserve"> </w:t>
+      </w:r>
+      <w:r>
+        <w:t>understanding, Lord, according to Thy word. 170 My petition shall</w:t>
+      </w:r>
+      <w:r>
+        <w:t xml:space="preserve"> </w:t>
+      </w:r>
+      <w:r>
+        <w:t>come in before Thee: according to Thy word vivify me. 171, My lips</w:t>
+      </w:r>
+      <w:r>
+        <w:t xml:space="preserve"> </w:t>
+      </w:r>
+      <w:r>
+        <w:t>shall pour forth blessing, if Thou teach me Thy statutes. 172 My tongue</w:t>
+      </w:r>
+      <w:r>
+        <w:t xml:space="preserve"> </w:t>
+      </w:r>
+      <w:r>
+        <w:t>shall respond with Thy words, for all Thy commandments are true.</w:t>
+      </w:r>
+      <w:r>
+        <w:t xml:space="preserve"> </w:t>
+      </w:r>
+      <w:r>
+        <w:t>Let Thine hand be unto delivering me, for I have desired Thy</w:t>
+      </w:r>
+      <w:r>
+        <w:t xml:space="preserve"> </w:t>
+      </w:r>
+      <w:r>
+        <w:t>commandments. 174. I have yearned for Thy salvation, Lord, and Thy</w:t>
+      </w:r>
+      <w:r>
+        <w:t xml:space="preserve"> </w:t>
+      </w:r>
+      <w:r>
+        <w:t>Law is my meditation. 175 My soul shall live and shall praise Thee,</w:t>
+      </w:r>
+      <w:r>
+        <w:t xml:space="preserve"> </w:t>
+      </w:r>
+      <w:r>
+        <w:t xml:space="preserve">and Thy judgments shall help me. 176 </w:t>
+      </w:r>
+      <w:r>
+        <w:t>I</w:t>
+      </w:r>
+      <w:r>
+        <w:t xml:space="preserve"> have strayed like a </w:t>
+      </w:r>
+      <w:proofErr w:type="gramStart"/>
+      <w:r>
+        <w:t xml:space="preserve">sheep </w:t>
+      </w:r>
+      <w:r>
+        <w:t xml:space="preserve"> </w:t>
+      </w:r>
+      <w:r>
+        <w:t>which</w:t>
+      </w:r>
+      <w:proofErr w:type="gramEnd"/>
+      <w:r>
+        <w:t xml:space="preserve"> is lost: seek after Thy servant, for I have not forgotten Thy</w:t>
+      </w:r>
+      <w:r>
+        <w:t xml:space="preserve"> </w:t>
+      </w:r>
+      <w:r>
+        <w:t>commandments.</w:t>
       </w:r>
     </w:p>
     <w:sectPr>
@@ -5745,7 +6966,7 @@
 </file>
 
 <file path=word/numbering.xml><?xml version="1.0" encoding="utf-8"?>
-<w:numbering xmlns:wpc="http://schemas.microsoft.com/office/word/2010/wordprocessingCanvas" xmlns:cx="http://schemas.microsoft.com/office/drawing/2014/chartex" xmlns:cx1="http://schemas.microsoft.com/office/drawing/2015/9/8/chartex" xmlns:mc="http://schemas.openxmlformats.org/markup-compatibility/2006" xmlns:o="urn:schemas-microsoft-com:office:office" xmlns:r="http://schemas.openxmlformats.org/officeDocument/2006/relationships" xmlns:m="http://schemas.openxmlformats.org/officeDocument/2006/math" xmlns:v="urn:schemas-microsoft-com:vml" xmlns:wp14="http://schemas.microsoft.com/office/word/2010/wordprocessingDrawing" xmlns:wp="http://schemas.openxmlformats.org/drawingml/2006/wordprocessingDrawing" xmlns:w10="urn:schemas-microsoft-com:office:word" xmlns:w="http://schemas.openxmlformats.org/wordprocessingml/2006/main" xmlns:w14="http://schemas.microsoft.com/office/word/2010/wordml" xmlns:w15="http://schemas.microsoft.com/office/word/2012/wordml" xmlns:w16se="http://schemas.microsoft.com/office/word/2015/wordml/symex" xmlns:wpg="http://schemas.microsoft.com/office/word/2010/wordprocessingGroup" xmlns:wpi="http://schemas.microsoft.com/office/word/2010/wordprocessingInk" xmlns:wne="http://schemas.microsoft.com/office/word/2006/wordml" xmlns:wps="http://schemas.microsoft.com/office/word/2010/wordprocessingShape" mc:Ignorable="w14 w15 w16se wp14">
+<w:numbering xmlns:wpc="http://schemas.microsoft.com/office/word/2010/wordprocessingCanvas" xmlns:cx="http://schemas.microsoft.com/office/drawing/2014/chartex" xmlns:cx1="http://schemas.microsoft.com/office/drawing/2015/9/8/chartex" xmlns:cx2="http://schemas.microsoft.com/office/drawing/2015/10/21/chartex" xmlns:cx3="http://schemas.microsoft.com/office/drawing/2016/5/9/chartex" xmlns:cx4="http://schemas.microsoft.com/office/drawing/2016/5/10/chartex" xmlns:cx5="http://schemas.microsoft.com/office/drawing/2016/5/11/chartex" xmlns:cx6="http://schemas.microsoft.com/office/drawing/2016/5/12/chartex" xmlns:cx7="http://schemas.microsoft.com/office/drawing/2016/5/13/chartex" xmlns:cx8="http://schemas.microsoft.com/office/drawing/2016/5/14/chartex" xmlns:mc="http://schemas.openxmlformats.org/markup-compatibility/2006" xmlns:aink="http://schemas.microsoft.com/office/drawing/2016/ink" xmlns:am3d="http://schemas.microsoft.com/office/drawing/2017/model3d" xmlns:o="urn:schemas-microsoft-com:office:office" xmlns:r="http://schemas.openxmlformats.org/officeDocument/2006/relationships" xmlns:m="http://schemas.openxmlformats.org/officeDocument/2006/math" xmlns:v="urn:schemas-microsoft-com:vml" xmlns:wp14="http://schemas.microsoft.com/office/word/2010/wordprocessingDrawing" xmlns:wp="http://schemas.openxmlformats.org/drawingml/2006/wordprocessingDrawing" xmlns:w10="urn:schemas-microsoft-com:office:word" xmlns:w="http://schemas.openxmlformats.org/wordprocessingml/2006/main" xmlns:w14="http://schemas.microsoft.com/office/word/2010/wordml" xmlns:w15="http://schemas.microsoft.com/office/word/2012/wordml" xmlns:w16cid="http://schemas.microsoft.com/office/word/2016/wordml/cid" xmlns:w16se="http://schemas.microsoft.com/office/word/2015/wordml/symex" xmlns:wpg="http://schemas.microsoft.com/office/word/2010/wordprocessingGroup" xmlns:wpi="http://schemas.microsoft.com/office/word/2010/wordprocessingInk" xmlns:wne="http://schemas.microsoft.com/office/word/2006/wordml" xmlns:wps="http://schemas.microsoft.com/office/word/2010/wordprocessingShape" mc:Ignorable="w14 w15 w16se w16cid wp14">
   <w:abstractNum w:abstractNumId="0" w15:restartNumberingAfterBreak="0">
     <w:nsid w:val="2B1906A9"/>
     <w:multiLevelType w:val="hybridMultilevel"/>
@@ -5982,7 +7203,7 @@
 </file>
 
 <file path=word/styles.xml><?xml version="1.0" encoding="utf-8"?>
-<w:styles xmlns:mc="http://schemas.openxmlformats.org/markup-compatibility/2006" xmlns:r="http://schemas.openxmlformats.org/officeDocument/2006/relationships" xmlns:w="http://schemas.openxmlformats.org/wordprocessingml/2006/main" xmlns:w14="http://schemas.microsoft.com/office/word/2010/wordml" xmlns:w15="http://schemas.microsoft.com/office/word/2012/wordml" xmlns:w16se="http://schemas.microsoft.com/office/word/2015/wordml/symex" mc:Ignorable="w14 w15 w16se">
+<w:styles xmlns:mc="http://schemas.openxmlformats.org/markup-compatibility/2006" xmlns:r="http://schemas.openxmlformats.org/officeDocument/2006/relationships" xmlns:w="http://schemas.openxmlformats.org/wordprocessingml/2006/main" xmlns:w14="http://schemas.microsoft.com/office/word/2010/wordml" xmlns:w15="http://schemas.microsoft.com/office/word/2012/wordml" xmlns:w16cid="http://schemas.microsoft.com/office/word/2016/wordml/cid" xmlns:w16se="http://schemas.microsoft.com/office/word/2015/wordml/symex" mc:Ignorable="w14 w15 w16se w16cid">
   <w:docDefaults>
     <w:rPrDefault>
       <w:rPr>
@@ -5998,7 +7219,7 @@
       </w:pPr>
     </w:pPrDefault>
   </w:docDefaults>
-  <w:latentStyles w:defLockedState="0" w:defUIPriority="99" w:defSemiHidden="0" w:defUnhideWhenUsed="0" w:defQFormat="0" w:count="371">
+  <w:latentStyles w:defLockedState="0" w:defUIPriority="99" w:defSemiHidden="0" w:defUnhideWhenUsed="0" w:defQFormat="0" w:count="375">
     <w:lsdException w:name="Normal" w:uiPriority="0" w:qFormat="1"/>
     <w:lsdException w:name="heading 1" w:uiPriority="9" w:qFormat="1"/>
     <w:lsdException w:name="heading 2" w:semiHidden="1" w:uiPriority="9" w:unhideWhenUsed="1" w:qFormat="1"/>
@@ -6104,7 +7325,6 @@
     <w:lsdException w:name="HTML Sample" w:semiHidden="1" w:unhideWhenUsed="1"/>
     <w:lsdException w:name="HTML Typewriter" w:semiHidden="1" w:unhideWhenUsed="1"/>
     <w:lsdException w:name="HTML Variable" w:semiHidden="1" w:unhideWhenUsed="1"/>
-    <w:lsdException w:name="Normal Table" w:semiHidden="1" w:unhideWhenUsed="1"/>
     <w:lsdException w:name="annotation subject" w:semiHidden="1" w:unhideWhenUsed="1"/>
     <w:lsdException w:name="No List" w:semiHidden="1" w:unhideWhenUsed="1"/>
     <w:lsdException w:name="Outline List 1" w:semiHidden="1" w:unhideWhenUsed="1"/>
@@ -6148,10 +7368,8 @@
     <w:lsdException w:name="Table Elegant" w:semiHidden="1" w:unhideWhenUsed="1"/>
     <w:lsdException w:name="Table Professional" w:semiHidden="1" w:unhideWhenUsed="1"/>
     <w:lsdException w:name="Table Subtle 1" w:semiHidden="1" w:unhideWhenUsed="1"/>
-    <w:lsdException w:name="Table Subtle 2" w:semiHidden="1" w:unhideWhenUsed="1"/>
     <w:lsdException w:name="Table Web 1" w:semiHidden="1" w:unhideWhenUsed="1"/>
     <w:lsdException w:name="Table Web 2" w:semiHidden="1" w:unhideWhenUsed="1"/>
-    <w:lsdException w:name="Table Web 3" w:semiHidden="1" w:unhideWhenUsed="1"/>
     <w:lsdException w:name="Balloon Text" w:semiHidden="1" w:unhideWhenUsed="1"/>
     <w:lsdException w:name="Table Grid" w:uiPriority="39"/>
     <w:lsdException w:name="Table Theme" w:semiHidden="1" w:unhideWhenUsed="1"/>
@@ -6370,6 +7588,10 @@
     <w:lsdException w:name="List Table 5 Dark Accent 6" w:uiPriority="50"/>
     <w:lsdException w:name="List Table 6 Colorful Accent 6" w:uiPriority="51"/>
     <w:lsdException w:name="List Table 7 Colorful Accent 6" w:uiPriority="52"/>
+    <w:lsdException w:name="Mention" w:semiHidden="1" w:unhideWhenUsed="1"/>
+    <w:lsdException w:name="Smart Hyperlink" w:semiHidden="1" w:unhideWhenUsed="1"/>
+    <w:lsdException w:name="Hashtag" w:semiHidden="1" w:unhideWhenUsed="1"/>
+    <w:lsdException w:name="Unresolved Mention" w:semiHidden="1" w:unhideWhenUsed="1"/>
   </w:latentStyles>
   <w:style w:type="paragraph" w:default="1" w:styleId="Normal">
     <w:name w:val="Normal"/>
@@ -6472,6 +7694,7 @@
   <w:style w:type="character" w:default="1" w:styleId="DefaultParagraphFont">
     <w:name w:val="Default Paragraph Font"/>
     <w:uiPriority w:val="1"/>
+    <w:semiHidden/>
     <w:unhideWhenUsed/>
   </w:style>
   <w:style w:type="table" w:default="1" w:styleId="TableNormal">

</xml_diff>